<commit_message>
code ready for commit
</commit_message>
<xml_diff>
--- a/Module 8 - Further AI/Genetic Algorithms/Genetic Algorithms.docx
+++ b/Module 8 - Further AI/Genetic Algorithms/Genetic Algorithms.docx
@@ -8,8 +8,9 @@
           <w:rFonts w:ascii="Avenir Next Ultra Light" w:hAnsi="Avenir Next Ultra Light"/>
           <w:b/>
           <w:bCs/>
-          <w:sz w:val="20"/>
-          <w:szCs w:val="20"/>
+          <w:color w:val="00B0F0"/>
+          <w:sz w:val="26"/>
+          <w:szCs w:val="26"/>
         </w:rPr>
       </w:pPr>
       <w:r>
@@ -17,10 +18,33 @@
           <w:rFonts w:ascii="Avenir Next Ultra Light" w:hAnsi="Avenir Next Ultra Light"/>
           <w:b/>
           <w:bCs/>
-          <w:sz w:val="20"/>
-          <w:szCs w:val="20"/>
-        </w:rPr>
-        <w:t>Certainly! Here’s the full, expanded 3-page report incorporating the details from the `Standard8QueenGA` and `OptimisedExtendedGA` implementations, as well as the explanations for the Horses Puzzle, Crowded Queens Puzzle, and the theoretical analysis.</w:t>
+          <w:color w:val="00B0F0"/>
+          <w:sz w:val="26"/>
+          <w:szCs w:val="26"/>
+        </w:rPr>
+        <w:t>Genetic Algorithm</w:t>
+      </w:r>
+      <w:r>
+        <w:rPr>
+          <w:rFonts w:ascii="Avenir Next Ultra Light" w:hAnsi="Avenir Next Ultra Light"/>
+          <w:b/>
+          <w:bCs/>
+          <w:color w:val="00B0F0"/>
+          <w:sz w:val="26"/>
+          <w:szCs w:val="26"/>
+        </w:rPr>
+        <w:t>s</w:t>
+      </w:r>
+      <w:r>
+        <w:rPr>
+          <w:rFonts w:ascii="Avenir Next Ultra Light" w:hAnsi="Avenir Next Ultra Light"/>
+          <w:b/>
+          <w:bCs/>
+          <w:color w:val="00B0F0"/>
+          <w:sz w:val="26"/>
+          <w:szCs w:val="26"/>
+        </w:rPr>
+        <w:br/>
       </w:r>
     </w:p>
     <w:p>
@@ -29,10 +53,66 @@
           <w:rFonts w:ascii="Avenir Next Ultra Light" w:hAnsi="Avenir Next Ultra Light"/>
           <w:b/>
           <w:bCs/>
-          <w:sz w:val="20"/>
-          <w:szCs w:val="20"/>
-        </w:rPr>
-      </w:pPr>
+          <w:color w:val="00B0F0"/>
+          <w:sz w:val="22"/>
+          <w:szCs w:val="22"/>
+        </w:rPr>
+      </w:pPr>
+      <w:r>
+        <w:rPr>
+          <w:rFonts w:ascii="Avenir Next Ultra Light" w:hAnsi="Avenir Next Ultra Light"/>
+          <w:b/>
+          <w:bCs/>
+          <w:color w:val="00B0F0"/>
+          <w:sz w:val="22"/>
+          <w:szCs w:val="22"/>
+        </w:rPr>
+        <w:t xml:space="preserve">The </w:t>
+      </w:r>
+      <w:r>
+        <w:rPr>
+          <w:rFonts w:ascii="Avenir Next Ultra Light" w:hAnsi="Avenir Next Ultra Light"/>
+          <w:b/>
+          <w:bCs/>
+          <w:color w:val="00B0F0"/>
+          <w:sz w:val="22"/>
+          <w:szCs w:val="22"/>
+        </w:rPr>
+        <w:t>S</w:t>
+      </w:r>
+      <w:r>
+        <w:rPr>
+          <w:rFonts w:ascii="Avenir Next Ultra Light" w:hAnsi="Avenir Next Ultra Light"/>
+          <w:b/>
+          <w:bCs/>
+          <w:color w:val="00B0F0"/>
+          <w:sz w:val="22"/>
+          <w:szCs w:val="22"/>
+        </w:rPr>
+        <w:t xml:space="preserve">tandard </w:t>
+      </w:r>
+      <w:r>
+        <w:rPr>
+          <w:rFonts w:ascii="Avenir Next Ultra Light" w:hAnsi="Avenir Next Ultra Light"/>
+          <w:b/>
+          <w:bCs/>
+          <w:color w:val="00B0F0"/>
+          <w:sz w:val="22"/>
+          <w:szCs w:val="22"/>
+        </w:rPr>
+        <w:t>8-Queen GA I</w:t>
+      </w:r>
+      <w:r>
+        <w:rPr>
+          <w:rFonts w:ascii="Avenir Next Ultra Light" w:hAnsi="Avenir Next Ultra Light"/>
+          <w:b/>
+          <w:bCs/>
+          <w:color w:val="00B0F0"/>
+          <w:sz w:val="22"/>
+          <w:szCs w:val="22"/>
+        </w:rPr>
+        <w:t>mplementation</w:t>
+      </w:r>
     </w:p>
     <w:p>
       <w:pPr>
@@ -40,40 +120,849 @@
           <w:rFonts w:ascii="Avenir Next Ultra Light" w:hAnsi="Avenir Next Ultra Light"/>
           <w:b/>
           <w:bCs/>
-          <w:sz w:val="20"/>
-          <w:szCs w:val="20"/>
-        </w:rPr>
-      </w:pPr>
-      <w:r>
+          <w:sz w:val="18"/>
+          <w:szCs w:val="18"/>
+        </w:rPr>
+      </w:pPr>
+    </w:p>
+    <w:p>
+      <w:pPr>
+        <w:rPr>
+          <w:rFonts w:ascii="Avenir Next Ultra Light" w:hAnsi="Avenir Next Ultra Light"/>
+          <w:sz w:val="18"/>
+          <w:szCs w:val="18"/>
+        </w:rPr>
+      </w:pPr>
+      <w:r>
+        <w:rPr>
+          <w:rFonts w:ascii="Avenir Next Ultra Light" w:hAnsi="Avenir Next Ultra Light"/>
+          <w:sz w:val="18"/>
+          <w:szCs w:val="18"/>
+        </w:rPr>
+        <w:t xml:space="preserve">My standard implementation of </w:t>
+      </w:r>
+      <w:r>
+        <w:rPr>
+          <w:rFonts w:ascii="Avenir Next Ultra Light" w:hAnsi="Avenir Next Ultra Light"/>
+          <w:sz w:val="18"/>
+          <w:szCs w:val="18"/>
+        </w:rPr>
+        <w:t>a</w:t>
+      </w:r>
+      <w:r>
+        <w:rPr>
+          <w:rFonts w:ascii="Avenir Next Ultra Light" w:hAnsi="Avenir Next Ultra Light"/>
+          <w:sz w:val="18"/>
+          <w:szCs w:val="18"/>
+        </w:rPr>
+        <w:t xml:space="preserve"> Genetic Algorithm</w:t>
+      </w:r>
+      <w:r>
+        <w:rPr>
+          <w:rFonts w:ascii="Avenir Next Ultra Light" w:hAnsi="Avenir Next Ultra Light"/>
+          <w:sz w:val="18"/>
+          <w:szCs w:val="18"/>
+        </w:rPr>
+        <w:t xml:space="preserve"> (GA)</w:t>
+      </w:r>
+      <w:r>
+        <w:rPr>
+          <w:rFonts w:ascii="Avenir Next Ultra Light" w:hAnsi="Avenir Next Ultra Light"/>
+          <w:sz w:val="18"/>
+          <w:szCs w:val="18"/>
+        </w:rPr>
+        <w:t xml:space="preserve"> for the 8-Queens puzzle follows the Russel and Norvig approac</w:t>
+      </w:r>
+      <w:r>
+        <w:rPr>
+          <w:rFonts w:ascii="Avenir Next Ultra Light" w:hAnsi="Avenir Next Ultra Light"/>
+          <w:sz w:val="18"/>
+          <w:szCs w:val="18"/>
+        </w:rPr>
+        <w:t>h</w:t>
+      </w:r>
+      <w:r>
+        <w:rPr>
+          <w:rFonts w:ascii="Avenir Next Ultra Light" w:hAnsi="Avenir Next Ultra Light"/>
+          <w:sz w:val="18"/>
+          <w:szCs w:val="18"/>
+        </w:rPr>
+        <w:t xml:space="preserve">. Each board configuration is </w:t>
+      </w:r>
+      <w:r>
+        <w:rPr>
+          <w:rFonts w:ascii="Avenir Next Ultra Light" w:hAnsi="Avenir Next Ultra Light"/>
+          <w:sz w:val="18"/>
+          <w:szCs w:val="18"/>
+        </w:rPr>
+        <w:t>setup</w:t>
+      </w:r>
+      <w:r>
+        <w:rPr>
+          <w:rFonts w:ascii="Avenir Next Ultra Light" w:hAnsi="Avenir Next Ultra Light"/>
+          <w:sz w:val="18"/>
+          <w:szCs w:val="18"/>
+        </w:rPr>
+        <w:t xml:space="preserve"> as a </w:t>
+      </w:r>
+      <w:r>
+        <w:rPr>
+          <w:rFonts w:ascii="Avenir Next Ultra Light" w:hAnsi="Avenir Next Ultra Light"/>
+          <w:sz w:val="18"/>
+          <w:szCs w:val="18"/>
+        </w:rPr>
+        <w:t>1D NumPy</w:t>
+      </w:r>
+      <w:r>
+        <w:rPr>
+          <w:rFonts w:ascii="Avenir Next Ultra Light" w:hAnsi="Avenir Next Ultra Light"/>
+          <w:sz w:val="18"/>
+          <w:szCs w:val="18"/>
+        </w:rPr>
+        <w:t xml:space="preserve"> array where </w:t>
+      </w:r>
+      <w:r>
+        <w:rPr>
+          <w:rFonts w:ascii="Avenir Next Ultra Light" w:hAnsi="Avenir Next Ultra Light"/>
+          <w:sz w:val="18"/>
+          <w:szCs w:val="18"/>
+        </w:rPr>
+        <w:t>the index</w:t>
+      </w:r>
+      <w:r>
+        <w:rPr>
+          <w:rFonts w:ascii="Avenir Next Ultra Light" w:hAnsi="Avenir Next Ultra Light"/>
+          <w:sz w:val="18"/>
+          <w:szCs w:val="18"/>
+        </w:rPr>
+        <w:t xml:space="preserve"> represent</w:t>
+      </w:r>
+      <w:r>
+        <w:rPr>
+          <w:rFonts w:ascii="Avenir Next Ultra Light" w:hAnsi="Avenir Next Ultra Light"/>
+          <w:sz w:val="18"/>
+          <w:szCs w:val="18"/>
+        </w:rPr>
+        <w:t>s</w:t>
+      </w:r>
+      <w:r>
+        <w:rPr>
+          <w:rFonts w:ascii="Avenir Next Ultra Light" w:hAnsi="Avenir Next Ultra Light"/>
+          <w:sz w:val="18"/>
+          <w:szCs w:val="18"/>
+        </w:rPr>
+        <w:t xml:space="preserve"> columns and values represent</w:t>
+      </w:r>
+      <w:r>
+        <w:rPr>
+          <w:rFonts w:ascii="Avenir Next Ultra Light" w:hAnsi="Avenir Next Ultra Light"/>
+          <w:sz w:val="18"/>
+          <w:szCs w:val="18"/>
+        </w:rPr>
+        <w:t>s the</w:t>
+      </w:r>
+      <w:r>
+        <w:rPr>
+          <w:rFonts w:ascii="Avenir Next Ultra Light" w:hAnsi="Avenir Next Ultra Light"/>
+          <w:sz w:val="18"/>
+          <w:szCs w:val="18"/>
+        </w:rPr>
+        <w:t xml:space="preserve"> queen row positions. This </w:t>
+      </w:r>
+      <w:r>
+        <w:rPr>
+          <w:rFonts w:ascii="Avenir Next Ultra Light" w:hAnsi="Avenir Next Ultra Light"/>
+          <w:sz w:val="18"/>
+          <w:szCs w:val="18"/>
+        </w:rPr>
+        <w:t>setup</w:t>
+      </w:r>
+      <w:r>
+        <w:rPr>
+          <w:rFonts w:ascii="Avenir Next Ultra Light" w:hAnsi="Avenir Next Ultra Light"/>
+          <w:sz w:val="18"/>
+          <w:szCs w:val="18"/>
+        </w:rPr>
+        <w:t xml:space="preserve"> inherently ensures one queen per column, reducing the search space complexity.</w:t>
+      </w:r>
+      <w:r>
+        <w:rPr>
+          <w:rFonts w:ascii="Avenir Next Ultra Light" w:hAnsi="Avenir Next Ultra Light"/>
+          <w:sz w:val="18"/>
+          <w:szCs w:val="18"/>
+        </w:rPr>
+        <w:t xml:space="preserve"> </w:t>
+      </w:r>
+      <w:r>
+        <w:rPr>
+          <w:rFonts w:ascii="Avenir Next Ultra Light" w:hAnsi="Avenir Next Ultra Light"/>
+          <w:sz w:val="18"/>
+          <w:szCs w:val="18"/>
+        </w:rPr>
+        <w:t>The fitness function uses a goal-based approach</w:t>
+      </w:r>
+      <w:r>
+        <w:rPr>
+          <w:rFonts w:ascii="Avenir Next Ultra Light" w:hAnsi="Avenir Next Ultra Light"/>
+          <w:sz w:val="18"/>
+          <w:szCs w:val="18"/>
+        </w:rPr>
+        <w:t>,</w:t>
+      </w:r>
+      <w:r>
+        <w:rPr>
+          <w:rFonts w:ascii="Avenir Next Ultra Light" w:hAnsi="Avenir Next Ultra Light"/>
+          <w:sz w:val="18"/>
+          <w:szCs w:val="18"/>
+        </w:rPr>
+        <w:t xml:space="preserve"> </w:t>
+      </w:r>
+      <w:r>
+        <w:rPr>
+          <w:rFonts w:ascii="Avenir Next Ultra Light" w:hAnsi="Avenir Next Ultra Light"/>
+          <w:sz w:val="18"/>
+          <w:szCs w:val="18"/>
+        </w:rPr>
+        <w:t>with the goal value of</w:t>
+      </w:r>
+      <w:r>
+        <w:rPr>
+          <w:rFonts w:ascii="Avenir Next Ultra Light" w:hAnsi="Avenir Next Ultra Light"/>
+          <w:sz w:val="18"/>
+          <w:szCs w:val="18"/>
+        </w:rPr>
+        <w:t xml:space="preserve"> 28</w:t>
+      </w:r>
+      <w:r>
+        <w:rPr>
+          <w:rFonts w:ascii="Avenir Next Ultra Light" w:hAnsi="Avenir Next Ultra Light"/>
+          <w:sz w:val="18"/>
+          <w:szCs w:val="18"/>
+        </w:rPr>
+        <w:t xml:space="preserve">. This is </w:t>
+      </w:r>
+      <w:r>
+        <w:rPr>
+          <w:rFonts w:ascii="Avenir Next Ultra Light" w:hAnsi="Avenir Next Ultra Light"/>
+          <w:sz w:val="18"/>
+          <w:szCs w:val="18"/>
+        </w:rPr>
+        <w:t xml:space="preserve">for </w:t>
+      </w:r>
+      <w:r>
+        <w:rPr>
+          <w:rFonts w:ascii="Avenir Next Ultra Light" w:hAnsi="Avenir Next Ultra Light"/>
+          <w:sz w:val="18"/>
+          <w:szCs w:val="18"/>
+        </w:rPr>
+        <w:t>a</w:t>
+      </w:r>
+      <w:r>
+        <w:rPr>
+          <w:rFonts w:ascii="Avenir Next Ultra Light" w:hAnsi="Avenir Next Ultra Light"/>
+          <w:sz w:val="18"/>
+          <w:szCs w:val="18"/>
+        </w:rPr>
+        <w:t xml:space="preserve"> </w:t>
+      </w:r>
+      <w:r>
+        <w:rPr>
+          <w:rFonts w:ascii="Avenir Next Ultra Light" w:hAnsi="Avenir Next Ultra Light"/>
+          <w:sz w:val="18"/>
+          <w:szCs w:val="18"/>
+        </w:rPr>
+        <w:t xml:space="preserve">standard </w:t>
+      </w:r>
+      <w:r>
+        <w:rPr>
+          <w:rFonts w:ascii="Avenir Next Ultra Light" w:hAnsi="Avenir Next Ultra Light"/>
+          <w:sz w:val="18"/>
+          <w:szCs w:val="18"/>
+        </w:rPr>
+        <w:t>8x8 board</w:t>
+      </w:r>
+      <w:r>
+        <w:rPr>
+          <w:rFonts w:ascii="Avenir Next Ultra Light" w:hAnsi="Avenir Next Ultra Light"/>
+          <w:sz w:val="18"/>
+          <w:szCs w:val="18"/>
+        </w:rPr>
+        <w:t xml:space="preserve">. This goal state </w:t>
+      </w:r>
+      <w:r>
+        <w:rPr>
+          <w:rFonts w:ascii="Avenir Next Ultra Light" w:hAnsi="Avenir Next Ultra Light"/>
+          <w:sz w:val="18"/>
+          <w:szCs w:val="18"/>
+        </w:rPr>
+        <w:t>represen</w:t>
+      </w:r>
+      <w:r>
+        <w:rPr>
+          <w:rFonts w:ascii="Avenir Next Ultra Light" w:hAnsi="Avenir Next Ultra Light"/>
+          <w:sz w:val="18"/>
+          <w:szCs w:val="18"/>
+        </w:rPr>
+        <w:t xml:space="preserve">ts </w:t>
+      </w:r>
+      <w:r>
+        <w:rPr>
+          <w:rFonts w:ascii="Avenir Next Ultra Light" w:hAnsi="Avenir Next Ultra Light"/>
+          <w:sz w:val="18"/>
+          <w:szCs w:val="18"/>
+        </w:rPr>
+        <w:t>zero conflicts</w:t>
+      </w:r>
+      <w:r>
+        <w:rPr>
+          <w:rFonts w:ascii="Avenir Next Ultra Light" w:hAnsi="Avenir Next Ultra Light"/>
+          <w:sz w:val="18"/>
+          <w:szCs w:val="18"/>
+        </w:rPr>
+        <w:t xml:space="preserve"> between all 8 queens and a solved solution</w:t>
+      </w:r>
+      <w:r>
+        <w:rPr>
+          <w:rFonts w:ascii="Avenir Next Ultra Light" w:hAnsi="Avenir Next Ultra Light"/>
+          <w:sz w:val="18"/>
+          <w:szCs w:val="18"/>
+        </w:rPr>
+        <w:t xml:space="preserve">. </w:t>
+      </w:r>
+      <w:r>
+        <w:rPr>
+          <w:rFonts w:ascii="Avenir Next Ultra Light" w:hAnsi="Avenir Next Ultra Light"/>
+          <w:sz w:val="18"/>
+          <w:szCs w:val="18"/>
+        </w:rPr>
+        <w:t xml:space="preserve">The algorithm </w:t>
+      </w:r>
+      <w:r>
+        <w:rPr>
+          <w:rFonts w:ascii="Avenir Next Ultra Light" w:hAnsi="Avenir Next Ultra Light"/>
+          <w:sz w:val="18"/>
+          <w:szCs w:val="18"/>
+        </w:rPr>
+        <w:t xml:space="preserve">efficiently identifies horizontal and diagonal </w:t>
+      </w:r>
+      <w:r>
+        <w:rPr>
+          <w:rFonts w:ascii="Avenir Next Ultra Light" w:hAnsi="Avenir Next Ultra Light"/>
+          <w:sz w:val="18"/>
+          <w:szCs w:val="18"/>
+        </w:rPr>
+        <w:t>attacks between queens</w:t>
+      </w:r>
+      <w:r>
+        <w:rPr>
+          <w:rFonts w:ascii="Avenir Next Ultra Light" w:hAnsi="Avenir Next Ultra Light"/>
+          <w:sz w:val="18"/>
+          <w:szCs w:val="18"/>
+        </w:rPr>
+        <w:t xml:space="preserve"> </w:t>
+      </w:r>
+      <w:r>
+        <w:rPr>
+          <w:rFonts w:ascii="Avenir Next Ultra Light" w:hAnsi="Avenir Next Ultra Light"/>
+          <w:sz w:val="18"/>
+          <w:szCs w:val="18"/>
+        </w:rPr>
+        <w:t>via</w:t>
+      </w:r>
+      <w:r>
+        <w:rPr>
+          <w:rFonts w:ascii="Avenir Next Ultra Light" w:hAnsi="Avenir Next Ultra Light"/>
+          <w:sz w:val="18"/>
+          <w:szCs w:val="18"/>
+        </w:rPr>
+        <w:t xml:space="preserve"> vectori</w:t>
+      </w:r>
+      <w:r>
+        <w:rPr>
+          <w:rFonts w:ascii="Avenir Next Ultra Light" w:hAnsi="Avenir Next Ultra Light"/>
+          <w:sz w:val="18"/>
+          <w:szCs w:val="18"/>
+        </w:rPr>
+        <w:t>s</w:t>
+      </w:r>
+      <w:r>
+        <w:rPr>
+          <w:rFonts w:ascii="Avenir Next Ultra Light" w:hAnsi="Avenir Next Ultra Light"/>
+          <w:sz w:val="18"/>
+          <w:szCs w:val="18"/>
+        </w:rPr>
+        <w:t xml:space="preserve">ed </w:t>
+      </w:r>
+      <w:r>
+        <w:rPr>
+          <w:rFonts w:ascii="Avenir Next Ultra Light" w:hAnsi="Avenir Next Ultra Light"/>
+          <w:sz w:val="18"/>
+          <w:szCs w:val="18"/>
+        </w:rPr>
+        <w:t>calculations. The</w:t>
+      </w:r>
+      <w:r>
+        <w:rPr>
+          <w:rFonts w:ascii="Avenir Next Ultra Light" w:hAnsi="Avenir Next Ultra Light"/>
+          <w:sz w:val="18"/>
+          <w:szCs w:val="18"/>
+        </w:rPr>
+        <w:t xml:space="preserve"> final fitness </w:t>
+      </w:r>
+      <w:r>
+        <w:rPr>
+          <w:rFonts w:ascii="Avenir Next Ultra Light" w:hAnsi="Avenir Next Ultra Light"/>
+          <w:sz w:val="18"/>
+          <w:szCs w:val="18"/>
+        </w:rPr>
+        <w:t xml:space="preserve">is calculated </w:t>
+      </w:r>
+      <w:r>
+        <w:rPr>
+          <w:rFonts w:ascii="Avenir Next Ultra Light" w:hAnsi="Avenir Next Ultra Light"/>
+          <w:sz w:val="18"/>
+          <w:szCs w:val="18"/>
+        </w:rPr>
+        <w:t xml:space="preserve">by subtracting </w:t>
+      </w:r>
+      <w:r>
+        <w:rPr>
+          <w:rFonts w:ascii="Avenir Next Ultra Light" w:hAnsi="Avenir Next Ultra Light"/>
+          <w:sz w:val="18"/>
+          <w:szCs w:val="18"/>
+        </w:rPr>
+        <w:t>the t</w:t>
+      </w:r>
+      <w:r>
+        <w:rPr>
+          <w:rFonts w:ascii="Avenir Next Ultra Light" w:hAnsi="Avenir Next Ultra Light"/>
+          <w:sz w:val="18"/>
+          <w:szCs w:val="18"/>
+        </w:rPr>
+        <w:t>otal</w:t>
+      </w:r>
+      <w:r>
+        <w:rPr>
+          <w:rFonts w:ascii="Avenir Next Ultra Light" w:hAnsi="Avenir Next Ultra Light"/>
+          <w:sz w:val="18"/>
+          <w:szCs w:val="18"/>
+        </w:rPr>
+        <w:t xml:space="preserve"> queen</w:t>
+      </w:r>
+      <w:r>
+        <w:rPr>
+          <w:rFonts w:ascii="Avenir Next Ultra Light" w:hAnsi="Avenir Next Ultra Light"/>
+          <w:sz w:val="18"/>
+          <w:szCs w:val="18"/>
+        </w:rPr>
+        <w:t xml:space="preserve"> </w:t>
+      </w:r>
+      <w:r>
+        <w:rPr>
+          <w:rFonts w:ascii="Avenir Next Ultra Light" w:hAnsi="Avenir Next Ultra Light"/>
+          <w:sz w:val="18"/>
+          <w:szCs w:val="18"/>
+        </w:rPr>
+        <w:t>attacks from the maximum of 56.</w:t>
+      </w:r>
+    </w:p>
+    <w:p>
+      <w:pPr>
+        <w:rPr>
+          <w:rFonts w:ascii="Avenir Next Ultra Light" w:hAnsi="Avenir Next Ultra Light"/>
+          <w:sz w:val="14"/>
+          <w:szCs w:val="14"/>
+        </w:rPr>
+      </w:pPr>
+    </w:p>
+    <w:p>
+      <w:pPr>
+        <w:rPr>
+          <w:rFonts w:ascii="Avenir Next Ultra Light" w:hAnsi="Avenir Next Ultra Light"/>
+          <w:sz w:val="18"/>
+          <w:szCs w:val="18"/>
+        </w:rPr>
+      </w:pPr>
+      <w:r>
+        <w:rPr>
+          <w:rFonts w:ascii="Avenir Next Ultra Light" w:hAnsi="Avenir Next Ultra Light"/>
+          <w:sz w:val="18"/>
+          <w:szCs w:val="18"/>
+        </w:rPr>
+        <w:t xml:space="preserve">The selection mechanism uses </w:t>
+      </w:r>
+      <w:r>
+        <w:rPr>
+          <w:rFonts w:ascii="Avenir Next Ultra Light" w:hAnsi="Avenir Next Ultra Light"/>
+          <w:sz w:val="18"/>
+          <w:szCs w:val="18"/>
+        </w:rPr>
+        <w:t xml:space="preserve">a </w:t>
+      </w:r>
+      <w:r>
+        <w:rPr>
+          <w:rFonts w:ascii="Avenir Next Ultra Light" w:hAnsi="Avenir Next Ultra Light"/>
+          <w:sz w:val="18"/>
+          <w:szCs w:val="18"/>
+        </w:rPr>
+        <w:t xml:space="preserve">fitness proportionate selection </w:t>
+      </w:r>
+      <w:r>
+        <w:rPr>
+          <w:rFonts w:ascii="Avenir Next Ultra Light" w:hAnsi="Avenir Next Ultra Light"/>
+          <w:sz w:val="18"/>
+          <w:szCs w:val="18"/>
+        </w:rPr>
+        <w:t xml:space="preserve">system, this is also known as the </w:t>
+      </w:r>
+      <w:r>
+        <w:rPr>
+          <w:rFonts w:ascii="Avenir Next Ultra Light" w:hAnsi="Avenir Next Ultra Light"/>
+          <w:sz w:val="18"/>
+          <w:szCs w:val="18"/>
+        </w:rPr>
+        <w:t>roulette wheel</w:t>
+      </w:r>
+      <w:r>
+        <w:rPr>
+          <w:rFonts w:ascii="Avenir Next Ultra Light" w:hAnsi="Avenir Next Ultra Light"/>
+          <w:sz w:val="18"/>
+          <w:szCs w:val="18"/>
+        </w:rPr>
+        <w:t xml:space="preserve"> approach. This is</w:t>
+      </w:r>
+      <w:r>
+        <w:rPr>
+          <w:rFonts w:ascii="Avenir Next Ultra Light" w:hAnsi="Avenir Next Ultra Light"/>
+          <w:sz w:val="18"/>
+          <w:szCs w:val="18"/>
+        </w:rPr>
+        <w:t xml:space="preserve"> where selection probabilities are proportional to </w:t>
+      </w:r>
+      <w:r>
+        <w:rPr>
+          <w:rFonts w:ascii="Avenir Next Ultra Light" w:hAnsi="Avenir Next Ultra Light"/>
+          <w:sz w:val="18"/>
+          <w:szCs w:val="18"/>
+        </w:rPr>
+        <w:t xml:space="preserve">the individual’s </w:t>
+      </w:r>
+      <w:r>
+        <w:rPr>
+          <w:rFonts w:ascii="Avenir Next Ultra Light" w:hAnsi="Avenir Next Ultra Light"/>
+          <w:sz w:val="18"/>
+          <w:szCs w:val="18"/>
+        </w:rPr>
+        <w:t>fitness values</w:t>
+      </w:r>
+      <w:r>
+        <w:rPr>
+          <w:rFonts w:ascii="Avenir Next Ultra Light" w:hAnsi="Avenir Next Ultra Light"/>
+          <w:sz w:val="18"/>
+          <w:szCs w:val="18"/>
+        </w:rPr>
+        <w:t xml:space="preserve"> in the population</w:t>
+      </w:r>
+      <w:r>
+        <w:rPr>
+          <w:rFonts w:ascii="Avenir Next Ultra Light" w:hAnsi="Avenir Next Ultra Light"/>
+          <w:sz w:val="18"/>
+          <w:szCs w:val="18"/>
+        </w:rPr>
+        <w:t xml:space="preserve">. </w:t>
+      </w:r>
+      <w:r>
+        <w:rPr>
+          <w:rFonts w:ascii="Avenir Next Ultra Light" w:hAnsi="Avenir Next Ultra Light"/>
+          <w:sz w:val="18"/>
+          <w:szCs w:val="18"/>
+        </w:rPr>
+        <w:t xml:space="preserve">This ensures that a ‘survival of the fittest’ behaviour is employed in the algorithm, aligning with </w:t>
+      </w:r>
+      <w:r>
+        <w:rPr>
+          <w:rFonts w:ascii="Avenir Next Ultra Light" w:hAnsi="Avenir Next Ultra Light"/>
+          <w:sz w:val="18"/>
+          <w:szCs w:val="18"/>
+        </w:rPr>
+        <w:t>Russel and Norvig</w:t>
+      </w:r>
+      <w:r>
+        <w:rPr>
+          <w:rFonts w:ascii="Avenir Next Ultra Light" w:hAnsi="Avenir Next Ultra Light"/>
+          <w:sz w:val="18"/>
+          <w:szCs w:val="18"/>
+        </w:rPr>
+        <w:t xml:space="preserve">’s design. </w:t>
+      </w:r>
+      <w:r>
+        <w:rPr>
+          <w:rFonts w:ascii="Avenir Next Ultra Light" w:hAnsi="Avenir Next Ultra Light"/>
+          <w:sz w:val="18"/>
+          <w:szCs w:val="18"/>
+        </w:rPr>
+        <w:t xml:space="preserve">The </w:t>
+      </w:r>
+      <w:r>
+        <w:rPr>
+          <w:rFonts w:ascii="Avenir Next Ultra Light" w:hAnsi="Avenir Next Ultra Light"/>
+          <w:sz w:val="18"/>
+          <w:szCs w:val="18"/>
+        </w:rPr>
+        <w:t xml:space="preserve">GA </w:t>
+      </w:r>
+      <w:r>
+        <w:rPr>
+          <w:rFonts w:ascii="Avenir Next Ultra Light" w:hAnsi="Avenir Next Ultra Light"/>
+          <w:sz w:val="18"/>
+          <w:szCs w:val="18"/>
+        </w:rPr>
+        <w:t>algorithm employs single-point crossover, randomly selecting a point to swap segments between parents. To maintain genetic diversity, a mutation operator with 0.1 probability randomly reassigns queen positions in selected columns.</w:t>
+      </w:r>
+    </w:p>
+    <w:p>
+      <w:pPr>
+        <w:rPr>
+          <w:rFonts w:ascii="Avenir Next Ultra Light" w:hAnsi="Avenir Next Ultra Light"/>
+          <w:sz w:val="14"/>
+          <w:szCs w:val="14"/>
+        </w:rPr>
+      </w:pPr>
+    </w:p>
+    <w:p>
+      <w:pPr>
+        <w:rPr>
+          <w:rFonts w:ascii="Avenir Next Ultra Light" w:hAnsi="Avenir Next Ultra Light"/>
+          <w:sz w:val="18"/>
+          <w:szCs w:val="18"/>
+        </w:rPr>
+      </w:pPr>
+      <w:r>
+        <w:rPr>
+          <w:rFonts w:ascii="Avenir Next Ultra Light" w:hAnsi="Avenir Next Ultra Light"/>
+          <w:sz w:val="18"/>
+          <w:szCs w:val="18"/>
+        </w:rPr>
+        <w:t>The implementation uses a population size of 300 and continues through generations until either finding a solution (fitness = 28) or reaching the maximum of 5000 generations. These parameters were determined through testing to achieve solutions within 30 seconds. Progress tracking and board visualization methods allow for performance analysis and solution verification.</w:t>
+      </w:r>
+    </w:p>
+    <w:p>
+      <w:pPr>
+        <w:rPr>
+          <w:rFonts w:ascii="Avenir Next Ultra Light" w:hAnsi="Avenir Next Ultra Light"/>
+          <w:sz w:val="22"/>
+          <w:szCs w:val="22"/>
+        </w:rPr>
+      </w:pPr>
+    </w:p>
+    <w:p>
+      <w:pPr>
+        <w:rPr>
+          <w:rFonts w:ascii="Avenir Next Ultra Light" w:hAnsi="Avenir Next Ultra Light"/>
+          <w:sz w:val="22"/>
+          <w:szCs w:val="22"/>
+        </w:rPr>
+      </w:pPr>
+    </w:p>
+    <w:p>
+      <w:pPr>
         <w:rPr>
           <w:rFonts w:ascii="Avenir Next Ultra Light" w:hAnsi="Avenir Next Ultra Light"/>
           <w:b/>
           <w:bCs/>
-          <w:sz w:val="20"/>
-          <w:szCs w:val="20"/>
-        </w:rPr>
-        <w:t>---</w:t>
+          <w:color w:val="00B0F0"/>
+          <w:sz w:val="22"/>
+          <w:szCs w:val="22"/>
+        </w:rPr>
+      </w:pPr>
+      <w:r>
+        <w:rPr>
+          <w:rFonts w:ascii="Avenir Next Ultra Light" w:hAnsi="Avenir Next Ultra Light"/>
+          <w:b/>
+          <w:bCs/>
+          <w:color w:val="00B0F0"/>
+          <w:sz w:val="22"/>
+          <w:szCs w:val="22"/>
+        </w:rPr>
+        <w:t>Optimisation</w:t>
+      </w:r>
+      <w:r>
+        <w:rPr>
+          <w:rFonts w:ascii="Avenir Next Ultra Light" w:hAnsi="Avenir Next Ultra Light"/>
+          <w:b/>
+          <w:bCs/>
+          <w:color w:val="00B0F0"/>
+          <w:sz w:val="22"/>
+          <w:szCs w:val="22"/>
+        </w:rPr>
+        <w:t>s</w:t>
       </w:r>
     </w:p>
     <w:p>
       <w:pPr>
         <w:rPr>
           <w:rFonts w:ascii="Avenir Next Ultra Light" w:hAnsi="Avenir Next Ultra Light"/>
+          <w:sz w:val="18"/>
+          <w:szCs w:val="18"/>
+        </w:rPr>
+      </w:pPr>
+    </w:p>
+    <w:p>
+      <w:pPr>
+        <w:rPr>
+          <w:rFonts w:ascii="Avenir Next Ultra Light" w:hAnsi="Avenir Next Ultra Light"/>
+          <w:sz w:val="18"/>
+          <w:szCs w:val="18"/>
+        </w:rPr>
+      </w:pPr>
+      <w:r>
+        <w:rPr>
+          <w:rFonts w:ascii="Avenir Next Ultra Light" w:hAnsi="Avenir Next Ultra Light"/>
+          <w:sz w:val="18"/>
+          <w:szCs w:val="18"/>
+        </w:rPr>
+        <w:t>H</w:t>
+      </w:r>
+      <w:r>
+        <w:rPr>
+          <w:rFonts w:ascii="Avenir Next Ultra Light" w:hAnsi="Avenir Next Ultra Light"/>
+          <w:sz w:val="18"/>
+          <w:szCs w:val="18"/>
+        </w:rPr>
+        <w:t xml:space="preserve">yperparameter </w:t>
+      </w:r>
+      <w:r>
+        <w:rPr>
+          <w:rFonts w:ascii="Avenir Next Ultra Light" w:hAnsi="Avenir Next Ultra Light"/>
+          <w:sz w:val="18"/>
+          <w:szCs w:val="18"/>
+        </w:rPr>
+        <w:t>O</w:t>
+      </w:r>
+      <w:r>
+        <w:rPr>
+          <w:rFonts w:ascii="Avenir Next Ultra Light" w:hAnsi="Avenir Next Ultra Light"/>
+          <w:sz w:val="18"/>
+          <w:szCs w:val="18"/>
+        </w:rPr>
+        <w:t>ptimi</w:t>
+      </w:r>
+      <w:r>
+        <w:rPr>
+          <w:rFonts w:ascii="Avenir Next Ultra Light" w:hAnsi="Avenir Next Ultra Light"/>
+          <w:sz w:val="18"/>
+          <w:szCs w:val="18"/>
+        </w:rPr>
+        <w:t>s</w:t>
+      </w:r>
+      <w:r>
+        <w:rPr>
+          <w:rFonts w:ascii="Avenir Next Ultra Light" w:hAnsi="Avenir Next Ultra Light"/>
+          <w:sz w:val="18"/>
+          <w:szCs w:val="18"/>
+        </w:rPr>
+        <w:t>ation</w:t>
+      </w:r>
+      <w:r>
+        <w:rPr>
+          <w:rFonts w:ascii="Avenir Next Ultra Light" w:hAnsi="Avenir Next Ultra Light"/>
+          <w:sz w:val="18"/>
+          <w:szCs w:val="18"/>
+        </w:rPr>
+        <w:t xml:space="preserve"> -</w:t>
+      </w:r>
+      <w:r>
+        <w:rPr>
+          <w:rFonts w:ascii="Avenir Next Ultra Light" w:hAnsi="Avenir Next Ultra Light"/>
+          <w:sz w:val="18"/>
+          <w:szCs w:val="18"/>
+        </w:rPr>
+        <w:t xml:space="preserve"> implementation employs a systematic grid search methodology to fine-tune the genetic algorithm's performance. The approach tests combinations of population sizes (ranging from 20 to 500 individuals) and mutation probabilities (from 0.01 to 0.3), executing multiple trials for each parameter combination to ensure statistical reliability. For each parameter set, the code tracks both the number of generations required to find a solution and the computational time needed, calculating averages across trials to mitigate the impact of random initialization. The optimization process prioritizes finding parameter combinations that minimize the average number of generations needed to reach a solution, while also monitoring execution time as a secondary consideration. This approach effectively balances the trade-off between solution quality and computational efficiency. By conducting multiple trials (10) for each parameter combination, the methodology accounts for the stochastic nature of genetic algorithms, providing more reliable performance metrics. The implementation maintains the best parameters discovered throughout the search, updating them whenever a configuration produces a lower average generation count, ultimately identifying the most efficient parameter settings for the 8-Queens puzzle solver.</w:t>
+      </w:r>
+    </w:p>
+    <w:p>
+      <w:pPr>
+        <w:rPr>
+          <w:rFonts w:ascii="Avenir Next Ultra Light" w:hAnsi="Avenir Next Ultra Light"/>
+          <w:sz w:val="18"/>
+          <w:szCs w:val="18"/>
+        </w:rPr>
+      </w:pPr>
+    </w:p>
+    <w:p>
+      <w:pPr>
+        <w:rPr>
+          <w:rFonts w:ascii="Avenir Next Ultra Light" w:hAnsi="Avenir Next Ultra Light"/>
           <w:b/>
           <w:bCs/>
-          <w:sz w:val="20"/>
-          <w:szCs w:val="20"/>
-        </w:rPr>
-      </w:pPr>
+          <w:sz w:val="18"/>
+          <w:szCs w:val="18"/>
+        </w:rPr>
+      </w:pPr>
+      <w:r>
+        <w:rPr>
+          <w:rFonts w:ascii="Avenir Next Ultra Light" w:hAnsi="Avenir Next Ultra Light"/>
+          <w:b/>
+          <w:bCs/>
+          <w:color w:val="00B0F0"/>
+          <w:sz w:val="18"/>
+          <w:szCs w:val="18"/>
+        </w:rPr>
+        <w:t>Initial Population Generation Optimization</w:t>
+      </w:r>
+      <w:r>
+        <w:rPr>
+          <w:rFonts w:ascii="Avenir Next Ultra Light" w:hAnsi="Avenir Next Ultra Light"/>
+          <w:b/>
+          <w:bCs/>
+          <w:color w:val="00B0F0"/>
+          <w:sz w:val="18"/>
+          <w:szCs w:val="18"/>
+        </w:rPr>
+        <w:t xml:space="preserve"> - </w:t>
+      </w:r>
+      <w:r>
+        <w:rPr>
+          <w:rFonts w:ascii="Avenir Next Ultra Light" w:hAnsi="Avenir Next Ultra Light"/>
+          <w:sz w:val="18"/>
+          <w:szCs w:val="18"/>
+        </w:rPr>
+        <w:t xml:space="preserve">The first optimization enhances the population initialization process through a dedicated QueensState class implementation. Unlike the basic approach that relied on random </w:t>
+      </w:r>
+      <w:r>
+        <w:rPr>
+          <w:rFonts w:ascii="Avenir Next Ultra Light" w:hAnsi="Avenir Next Ultra Light"/>
+          <w:sz w:val="18"/>
+          <w:szCs w:val="18"/>
+        </w:rPr>
+        <w:t>neighbour</w:t>
+      </w:r>
+      <w:r>
+        <w:rPr>
+          <w:rFonts w:ascii="Avenir Next Ultra Light" w:hAnsi="Avenir Next Ultra Light"/>
+          <w:sz w:val="18"/>
+          <w:szCs w:val="18"/>
+        </w:rPr>
+        <w:t xml:space="preserve"> generation, this optimization creates a more sophisticated and diverse initial population. By starting with higher-quality candidate solutions, the algorithm has a better foundation from which to evolve solutions. This improved initialization strategy can significantly reduce the number of generations needed to find a valid solution, as the search begins from more promising positions in the solution space.</w:t>
+      </w:r>
     </w:p>
     <w:p>
       <w:pPr>
         <w:rPr>
           <w:rFonts w:ascii="Avenir Next Ultra Light" w:hAnsi="Avenir Next Ultra Light"/>
+          <w:sz w:val="18"/>
+          <w:szCs w:val="18"/>
+        </w:rPr>
+      </w:pPr>
+    </w:p>
+    <w:p>
+      <w:pPr>
+        <w:rPr>
+          <w:rFonts w:ascii="Avenir Next Ultra Light" w:hAnsi="Avenir Next Ultra Light"/>
           <w:b/>
           <w:bCs/>
-          <w:sz w:val="20"/>
-          <w:szCs w:val="20"/>
+          <w:sz w:val="18"/>
+          <w:szCs w:val="18"/>
         </w:rPr>
       </w:pPr>
       <w:r>
@@ -81,31 +970,99 @@
           <w:rFonts w:ascii="Avenir Next Ultra Light" w:hAnsi="Avenir Next Ultra Light"/>
           <w:b/>
           <w:bCs/>
-          <w:sz w:val="20"/>
-          <w:szCs w:val="20"/>
-        </w:rPr>
-        <w:t># Genetic Algorithm Implementation for the 8-Queens Problem and Extensions</w:t>
+          <w:color w:val="00B0F0"/>
+          <w:sz w:val="18"/>
+          <w:szCs w:val="18"/>
+        </w:rPr>
+        <w:t>Fixed Crossover Strategy</w:t>
+      </w:r>
+      <w:r>
+        <w:rPr>
+          <w:rFonts w:ascii="Avenir Next Ultra Light" w:hAnsi="Avenir Next Ultra Light"/>
+          <w:b/>
+          <w:bCs/>
+          <w:color w:val="00B0F0"/>
+          <w:sz w:val="18"/>
+          <w:szCs w:val="18"/>
+        </w:rPr>
+        <w:t xml:space="preserve"> - </w:t>
+      </w:r>
+      <w:r>
+        <w:rPr>
+          <w:rFonts w:ascii="Avenir Next Ultra Light" w:hAnsi="Avenir Next Ultra Light"/>
+          <w:sz w:val="18"/>
+          <w:szCs w:val="18"/>
+        </w:rPr>
+        <w:t>Your second optimization implements a deterministic crossover approach, consistently splitting parent chromosomes at the midpoint (position 4) for the 8-queens puzzle. This fixed crossover strategy represents a departure from the traditional random crossover point selection. The approach is computationally more efficient as it eliminates the need for random number generation during crossover operations. More importantly, for an 8x8 board, this consistent splitting helps preserve good partial solutions in either half of the board. When beneficial arrangements of queens exist in either the first or second half of a parent solution, this strategy ensures these valuable configurations can be effectively passed on to offspring.</w:t>
       </w:r>
     </w:p>
     <w:p>
       <w:pPr>
         <w:rPr>
           <w:rFonts w:ascii="Avenir Next Ultra Light" w:hAnsi="Avenir Next Ultra Light"/>
+          <w:sz w:val="18"/>
+          <w:szCs w:val="18"/>
+        </w:rPr>
+      </w:pPr>
+    </w:p>
+    <w:p>
+      <w:pPr>
+        <w:rPr>
+          <w:rFonts w:ascii="Avenir Next Ultra Light" w:hAnsi="Avenir Next Ultra Light"/>
           <w:b/>
           <w:bCs/>
-          <w:sz w:val="20"/>
-          <w:szCs w:val="20"/>
-        </w:rPr>
-      </w:pPr>
+          <w:sz w:val="18"/>
+          <w:szCs w:val="18"/>
+        </w:rPr>
+      </w:pPr>
+      <w:r>
+        <w:rPr>
+          <w:rFonts w:ascii="Avenir Next Ultra Light" w:hAnsi="Avenir Next Ultra Light"/>
+          <w:b/>
+          <w:bCs/>
+          <w:color w:val="00B0F0"/>
+          <w:sz w:val="18"/>
+          <w:szCs w:val="18"/>
+        </w:rPr>
+        <w:t>Smart Mutation Strategy</w:t>
+      </w:r>
+      <w:r>
+        <w:rPr>
+          <w:rFonts w:ascii="Avenir Next Ultra Light" w:hAnsi="Avenir Next Ultra Light"/>
+          <w:b/>
+          <w:bCs/>
+          <w:color w:val="00B0F0"/>
+          <w:sz w:val="18"/>
+          <w:szCs w:val="18"/>
+        </w:rPr>
+        <w:t xml:space="preserve"> -</w:t>
+      </w:r>
+      <w:r>
+        <w:rPr>
+          <w:rFonts w:ascii="Avenir Next Ultra Light" w:hAnsi="Avenir Next Ultra Light"/>
+          <w:sz w:val="18"/>
+          <w:szCs w:val="18"/>
+        </w:rPr>
+        <w:t>The third and most sophisticated optimization is the implementation of an intelligent mutation operator. Rather than applying random mutations, this operator takes a targeted approach by first identifying the queens that are causing the most conflicts on the board. It then systematically evaluates all possible positions for these problematic queens and selects new positions that minimize conflicts. This directed mutation strategy significantly improves upon random mutation by focusing computational effort where it's most needed - on the most problematic pieces. While maintaining the necessary genetic diversity for effective evolution, this smart mutation approach is more likely to produce beneficial changes to the board state, helping the algorithm escape local optima more effectively.</w:t>
+      </w:r>
     </w:p>
     <w:p>
       <w:pPr>
         <w:rPr>
           <w:rFonts w:ascii="Avenir Next Ultra Light" w:hAnsi="Avenir Next Ultra Light"/>
+          <w:sz w:val="18"/>
+          <w:szCs w:val="18"/>
+        </w:rPr>
+      </w:pPr>
+    </w:p>
+    <w:p>
+      <w:pPr>
+        <w:rPr>
+          <w:rFonts w:ascii="Avenir Next Ultra Light" w:hAnsi="Avenir Next Ultra Light"/>
           <w:b/>
           <w:bCs/>
-          <w:sz w:val="20"/>
-          <w:szCs w:val="20"/>
+          <w:sz w:val="18"/>
+          <w:szCs w:val="18"/>
         </w:rPr>
       </w:pPr>
       <w:r>
@@ -113,22 +1070,72 @@
           <w:rFonts w:ascii="Avenir Next Ultra Light" w:hAnsi="Avenir Next Ultra Light"/>
           <w:b/>
           <w:bCs/>
-          <w:sz w:val="20"/>
-          <w:szCs w:val="20"/>
-        </w:rPr>
-        <w:t>## Introduction</w:t>
+          <w:color w:val="00B0F0"/>
+          <w:sz w:val="18"/>
+          <w:szCs w:val="18"/>
+        </w:rPr>
+        <w:t>Combined Impact</w:t>
+      </w:r>
+      <w:r>
+        <w:rPr>
+          <w:rFonts w:ascii="Avenir Next Ultra Light" w:hAnsi="Avenir Next Ultra Light"/>
+          <w:b/>
+          <w:bCs/>
+          <w:color w:val="00B0F0"/>
+          <w:sz w:val="18"/>
+          <w:szCs w:val="18"/>
+        </w:rPr>
+        <w:t xml:space="preserve"> - </w:t>
+      </w:r>
+      <w:r>
+        <w:rPr>
+          <w:rFonts w:ascii="Avenir Next Ultra Light" w:hAnsi="Avenir Next Ultra Light"/>
+          <w:sz w:val="18"/>
+          <w:szCs w:val="18"/>
+        </w:rPr>
+        <w:t>Together, these three optimizations create a more robust and efficient genetic algorithm. The combination of better initialization, consistent genetic material exchange through fixed crossover, and intelligent mutation produces an algorithm that requires fewer generations to find solutions. The optimizations work in concert to maintain a better balance between exploration of the solution space and exploitation of promising solutions. This results in an algorithm that not only finds solutions more quickly but also handles the complexities of the n-queens problem more effectively than the standard implementation.</w:t>
       </w:r>
     </w:p>
     <w:p>
       <w:pPr>
         <w:rPr>
           <w:rFonts w:ascii="Avenir Next Ultra Light" w:hAnsi="Avenir Next Ultra Light"/>
+          <w:sz w:val="18"/>
+          <w:szCs w:val="18"/>
+        </w:rPr>
+      </w:pPr>
+    </w:p>
+    <w:p>
+      <w:pPr>
+        <w:rPr>
+          <w:rFonts w:ascii="Avenir Next Ultra Light" w:hAnsi="Avenir Next Ultra Light"/>
+          <w:sz w:val="18"/>
+          <w:szCs w:val="18"/>
+        </w:rPr>
+      </w:pPr>
+    </w:p>
+    <w:p>
+      <w:pPr>
+        <w:rPr>
+          <w:rFonts w:ascii="Avenir Next Ultra Light" w:hAnsi="Avenir Next Ultra Light"/>
           <w:b/>
           <w:bCs/>
-          <w:sz w:val="20"/>
-          <w:szCs w:val="20"/>
-        </w:rPr>
-      </w:pPr>
+          <w:color w:val="00B0F0"/>
+          <w:sz w:val="22"/>
+          <w:szCs w:val="22"/>
+        </w:rPr>
+      </w:pPr>
+      <w:r>
+        <w:rPr>
+          <w:rFonts w:ascii="Avenir Next Ultra Light" w:hAnsi="Avenir Next Ultra Light"/>
+          <w:b/>
+          <w:bCs/>
+          <w:color w:val="00B0F0"/>
+          <w:sz w:val="22"/>
+          <w:szCs w:val="22"/>
+        </w:rPr>
+        <w:t>Extensions</w:t>
+      </w:r>
     </w:p>
     <w:p>
       <w:pPr>
@@ -136,8 +1143,19 @@
           <w:rFonts w:ascii="Avenir Next Ultra Light" w:hAnsi="Avenir Next Ultra Light"/>
           <w:b/>
           <w:bCs/>
-          <w:sz w:val="20"/>
-          <w:szCs w:val="20"/>
+          <w:color w:val="00B0F0"/>
+          <w:sz w:val="18"/>
+          <w:szCs w:val="18"/>
+        </w:rPr>
+      </w:pPr>
+    </w:p>
+    <w:p>
+      <w:pPr>
+        <w:rPr>
+          <w:rFonts w:ascii="Avenir Next Ultra Light" w:hAnsi="Avenir Next Ultra Light"/>
+          <w:color w:val="000000" w:themeColor="text1"/>
+          <w:sz w:val="18"/>
+          <w:szCs w:val="18"/>
         </w:rPr>
       </w:pPr>
       <w:r>
@@ -145,232 +1163,551 @@
           <w:rFonts w:ascii="Avenir Next Ultra Light" w:hAnsi="Avenir Next Ultra Light"/>
           <w:b/>
           <w:bCs/>
-          <w:sz w:val="20"/>
-          <w:szCs w:val="20"/>
-        </w:rPr>
-        <w:t>This report outlines the design, implementation, and optimization of a genetic algorithm (GA) to solve the classic 8-queens puzzle. The GA framework is based on evolutionary principles, such as selection, crossover, and mutation, which iteratively evolve solutions to the problem. In addition to the standard 8-queens problem, I extended the algorithm to solve a Horses puzzle and a more complex 20x20 Crowded Queens puzzle. Optimizations, including hyperparameter tuning, smart mutation, and custom crossover strategies, further enhanced the performance of these implementations. Finally, the report provides a theoretical comparison with other evolutionary strategies.</w:t>
+          <w:color w:val="00B0F0"/>
+          <w:sz w:val="18"/>
+          <w:szCs w:val="18"/>
+        </w:rPr>
+        <w:t xml:space="preserve">Crowded Queens </w:t>
+      </w:r>
+      <w:r>
+        <w:rPr>
+          <w:rFonts w:ascii="Avenir Next Ultra Light" w:hAnsi="Avenir Next Ultra Light"/>
+          <w:b/>
+          <w:bCs/>
+          <w:color w:val="00B0F0"/>
+          <w:sz w:val="18"/>
+          <w:szCs w:val="18"/>
+        </w:rPr>
+        <w:t>P</w:t>
+      </w:r>
+      <w:r>
+        <w:rPr>
+          <w:rFonts w:ascii="Avenir Next Ultra Light" w:hAnsi="Avenir Next Ultra Light"/>
+          <w:b/>
+          <w:bCs/>
+          <w:color w:val="00B0F0"/>
+          <w:sz w:val="18"/>
+          <w:szCs w:val="18"/>
+        </w:rPr>
+        <w:t xml:space="preserve">uzzle </w:t>
+      </w:r>
+      <w:r>
+        <w:rPr>
+          <w:rFonts w:ascii="Avenir Next Ultra Light" w:hAnsi="Avenir Next Ultra Light"/>
+          <w:b/>
+          <w:bCs/>
+          <w:color w:val="00B0F0"/>
+          <w:sz w:val="18"/>
+          <w:szCs w:val="18"/>
+        </w:rPr>
+        <w:t>–</w:t>
+      </w:r>
+      <w:r>
+        <w:rPr>
+          <w:rFonts w:ascii="Avenir Next Ultra Light" w:hAnsi="Avenir Next Ultra Light"/>
+          <w:color w:val="00B0F0"/>
+          <w:sz w:val="18"/>
+          <w:szCs w:val="18"/>
+        </w:rPr>
+        <w:t xml:space="preserve"> </w:t>
+      </w:r>
+      <w:r>
+        <w:rPr>
+          <w:rFonts w:ascii="Avenir Next Ultra Light" w:hAnsi="Avenir Next Ultra Light"/>
+          <w:color w:val="000000" w:themeColor="text1"/>
+          <w:sz w:val="18"/>
+          <w:szCs w:val="18"/>
+        </w:rPr>
+        <w:t xml:space="preserve">This </w:t>
+      </w:r>
+      <w:r>
+        <w:rPr>
+          <w:rFonts w:ascii="Avenir Next Ultra Light" w:hAnsi="Avenir Next Ultra Light"/>
+          <w:color w:val="000000" w:themeColor="text1"/>
+          <w:sz w:val="18"/>
+          <w:szCs w:val="18"/>
+        </w:rPr>
+        <w:t>demonstrates a sophisticated approach to scaling up the traditional 8-Queens problem to a more challenging 20x20 board. The implementation leverages the OptimisedExtendedGA class with specifically tuned parameters for this larger problem space. Notably, you've employed a population size of 250, which provides sufficient genetic diversity while remaining computationally manageable for the larger board size. The implementation uses a high mutation probability of 1, ensuring frequent genetic variations to explore the vastly larger solution space effectively. A key feature of this implementation is the use of the 'Smart' mutation type, which employs an intelligent mutation operator that specifically targets queens causing the most conflicts - this is particularly crucial for the 20-Queens puzzle as the potential for conflicts increases quadratically with board size. The mutation operator systematically evaluates each queen's conflicts and strategically repositions the most problematic pieces to minimize conflicts, rather than making random adjustments. The fitness function maintains the same fundamental approach as the 8-Queens puzzle but scales appropriately for the larger board size, with a goal fitness value calculated as ((20² - 20) / 2) to account for all possible queen conflicts. The implementation includes a maximum generation limit of 250, striking a balance between allowing sufficient time for solution convergence while preventing excessive runtime. The display solution method has been adapted to handle the larger board size with appropriate formatting for double-digit row numbers, making the output readable despite the increased dimensions. This implementation demonstrates how the genetic algorithm can be effectively scaled to handle larger problem spaces while maintaining reasonable computational efficiency through smart mutation strategies and carefully chosen parameters.</w:t>
       </w:r>
     </w:p>
     <w:p>
       <w:pPr>
         <w:rPr>
           <w:rFonts w:ascii="Avenir Next Ultra Light" w:hAnsi="Avenir Next Ultra Light"/>
+          <w:color w:val="000000" w:themeColor="text1"/>
+          <w:sz w:val="18"/>
+          <w:szCs w:val="18"/>
+        </w:rPr>
+      </w:pPr>
+    </w:p>
+    <w:p>
+      <w:pPr>
+        <w:rPr>
+          <w:rFonts w:ascii="Avenir Next Ultra Light" w:hAnsi="Avenir Next Ultra Light"/>
+          <w:color w:val="000000" w:themeColor="text1"/>
+          <w:sz w:val="18"/>
+          <w:szCs w:val="18"/>
+        </w:rPr>
+      </w:pPr>
+      <w:r>
+        <w:rPr>
+          <w:rFonts w:ascii="Avenir Next Ultra Light" w:hAnsi="Avenir Next Ultra Light"/>
           <w:b/>
           <w:bCs/>
-          <w:sz w:val="20"/>
-          <w:szCs w:val="20"/>
-        </w:rPr>
-      </w:pPr>
+          <w:color w:val="00B0F0"/>
+          <w:sz w:val="18"/>
+          <w:szCs w:val="18"/>
+        </w:rPr>
+        <w:t xml:space="preserve">Cavalry </w:t>
+      </w:r>
+      <w:r>
+        <w:rPr>
+          <w:rFonts w:ascii="Avenir Next Ultra Light" w:hAnsi="Avenir Next Ultra Light"/>
+          <w:b/>
+          <w:bCs/>
+          <w:color w:val="00B0F0"/>
+          <w:sz w:val="18"/>
+          <w:szCs w:val="18"/>
+        </w:rPr>
+        <w:t>P</w:t>
+      </w:r>
+      <w:r>
+        <w:rPr>
+          <w:rFonts w:ascii="Avenir Next Ultra Light" w:hAnsi="Avenir Next Ultra Light"/>
+          <w:b/>
+          <w:bCs/>
+          <w:color w:val="00B0F0"/>
+          <w:sz w:val="18"/>
+          <w:szCs w:val="18"/>
+        </w:rPr>
+        <w:t xml:space="preserve">uzzle </w:t>
+      </w:r>
+      <w:r>
+        <w:rPr>
+          <w:rFonts w:ascii="Avenir Next Ultra Light" w:hAnsi="Avenir Next Ultra Light"/>
+          <w:b/>
+          <w:bCs/>
+          <w:color w:val="00B0F0"/>
+          <w:sz w:val="18"/>
+          <w:szCs w:val="18"/>
+        </w:rPr>
+        <w:t>-</w:t>
+      </w:r>
+      <w:r>
+        <w:rPr>
+          <w:rFonts w:ascii="Avenir Next Ultra Light" w:hAnsi="Avenir Next Ultra Light"/>
+          <w:color w:val="00B0F0"/>
+          <w:sz w:val="18"/>
+          <w:szCs w:val="18"/>
+        </w:rPr>
+        <w:t xml:space="preserve"> </w:t>
+      </w:r>
+      <w:r>
+        <w:rPr>
+          <w:rFonts w:ascii="Avenir Next Ultra Light" w:hAnsi="Avenir Next Ultra Light"/>
+          <w:color w:val="000000" w:themeColor="text1"/>
+          <w:sz w:val="18"/>
+          <w:szCs w:val="18"/>
+        </w:rPr>
+        <w:t>an innovative approach to placing 35 knights on a 20x20 chess board using genetic algorithms. The implementation is particularly noteworthy for its unique state representation through the HorsesState class, which maintains knight positions using [</w:t>
+      </w:r>
+      <w:proofErr w:type="gramStart"/>
+      <w:r>
+        <w:rPr>
+          <w:rFonts w:ascii="Avenir Next Ultra Light" w:hAnsi="Avenir Next Ultra Light"/>
+          <w:color w:val="000000" w:themeColor="text1"/>
+          <w:sz w:val="18"/>
+          <w:szCs w:val="18"/>
+        </w:rPr>
+        <w:t>x,y</w:t>
+      </w:r>
+      <w:proofErr w:type="gramEnd"/>
+      <w:r>
+        <w:rPr>
+          <w:rFonts w:ascii="Avenir Next Ultra Light" w:hAnsi="Avenir Next Ultra Light"/>
+          <w:color w:val="000000" w:themeColor="text1"/>
+          <w:sz w:val="18"/>
+          <w:szCs w:val="18"/>
+        </w:rPr>
+        <w:t xml:space="preserve">] coordinate pairs rather than the traditional single-dimensional array used in the queens puzzle. The initialization process employs a clever permutation-based approach that ensures no two knights occupy the same square by using a while loop with position validation, generating random </w:t>
+      </w:r>
+      <w:proofErr w:type="gramStart"/>
+      <w:r>
+        <w:rPr>
+          <w:rFonts w:ascii="Avenir Next Ultra Light" w:hAnsi="Avenir Next Ultra Light"/>
+          <w:color w:val="000000" w:themeColor="text1"/>
+          <w:sz w:val="18"/>
+          <w:szCs w:val="18"/>
+        </w:rPr>
+        <w:t>x,y</w:t>
+      </w:r>
+      <w:proofErr w:type="gramEnd"/>
+      <w:r>
+        <w:rPr>
+          <w:rFonts w:ascii="Avenir Next Ultra Light" w:hAnsi="Avenir Next Ultra Light"/>
+          <w:color w:val="000000" w:themeColor="text1"/>
+          <w:sz w:val="18"/>
+          <w:szCs w:val="18"/>
+        </w:rPr>
+        <w:t xml:space="preserve"> coordinates and checking for uniqueness before adding each new knight position. The fitness calculation is elegantly implemented through a double-loop structure that examines each pair of knights, calculating absolute differences in their x and y coordinates to identify potential attacks using the characteristic L-shaped movement pattern (checking for the 2-1 or 1-2 coordinate differences that define knight moves). The genetic algorithm parameters are carefully tuned for this specific problem, using a larger population size of 400 to maintain diversity in the more complex solution space, along with a high mutation probability of 1 to encourage thorough exploration. The implementation opts for a 'Simple' mutation type rather than the smart mutation used in the </w:t>
+      </w:r>
+      <w:proofErr w:type="gramStart"/>
+      <w:r>
+        <w:rPr>
+          <w:rFonts w:ascii="Avenir Next Ultra Light" w:hAnsi="Avenir Next Ultra Light"/>
+          <w:color w:val="000000" w:themeColor="text1"/>
+          <w:sz w:val="18"/>
+          <w:szCs w:val="18"/>
+        </w:rPr>
+        <w:t>queens</w:t>
+      </w:r>
+      <w:proofErr w:type="gramEnd"/>
+      <w:r>
+        <w:rPr>
+          <w:rFonts w:ascii="Avenir Next Ultra Light" w:hAnsi="Avenir Next Ultra Light"/>
+          <w:color w:val="000000" w:themeColor="text1"/>
+          <w:sz w:val="18"/>
+          <w:szCs w:val="18"/>
+        </w:rPr>
+        <w:t xml:space="preserve"> puzzle, likely because the knight movement patterns create a different type of constraint space. The mutation operator (simple_horse_mutate) maintains valid board states by ensuring new knight positions don't overlap with existing ones. The maximum generation limit is set to 1000, providing ample opportunity for the algorithm to find a solution in the complex search space created by the 35 knights. The display solution method </w:t>
+      </w:r>
+      <w:r>
+        <w:rPr>
+          <w:rFonts w:ascii="Avenir Next Ultra Light" w:hAnsi="Avenir Next Ultra Light"/>
+          <w:color w:val="000000" w:themeColor="text1"/>
+          <w:sz w:val="18"/>
+          <w:szCs w:val="18"/>
+        </w:rPr>
+        <w:lastRenderedPageBreak/>
+        <w:t>creates a clear visualization of the 20x20 board with knights marked as 'H', making it easy to verify the solution's correctness.</w:t>
+      </w:r>
     </w:p>
     <w:p>
       <w:pPr>
         <w:rPr>
           <w:rFonts w:ascii="Avenir Next Ultra Light" w:hAnsi="Avenir Next Ultra Light"/>
+          <w:color w:val="000000" w:themeColor="text1"/>
+          <w:sz w:val="18"/>
+          <w:szCs w:val="18"/>
+        </w:rPr>
+      </w:pPr>
+    </w:p>
+    <w:p>
+      <w:pPr>
+        <w:rPr>
+          <w:rFonts w:ascii="Avenir Next Ultra Light" w:hAnsi="Avenir Next Ultra Light"/>
+          <w:color w:val="000000" w:themeColor="text1"/>
+          <w:sz w:val="18"/>
+          <w:szCs w:val="18"/>
+        </w:rPr>
+      </w:pPr>
+      <w:r>
+        <w:rPr>
+          <w:rFonts w:ascii="Avenir Next Ultra Light" w:hAnsi="Avenir Next Ultra Light"/>
           <w:b/>
           <w:bCs/>
-          <w:sz w:val="20"/>
-          <w:szCs w:val="20"/>
-        </w:rPr>
-      </w:pPr>
+          <w:color w:val="00B0F0"/>
+          <w:sz w:val="18"/>
+          <w:szCs w:val="18"/>
+        </w:rPr>
+        <w:t xml:space="preserve">Chained Queens </w:t>
+      </w:r>
       <w:r>
         <w:rPr>
           <w:rFonts w:ascii="Avenir Next Ultra Light" w:hAnsi="Avenir Next Ultra Light"/>
           <w:b/>
           <w:bCs/>
-          <w:sz w:val="20"/>
-          <w:szCs w:val="20"/>
-        </w:rPr>
-        <w:t>## 1. Basic Implementation and Hyperparameter Tuning</w:t>
+          <w:color w:val="00B0F0"/>
+          <w:sz w:val="18"/>
+          <w:szCs w:val="18"/>
+        </w:rPr>
+        <w:t>P</w:t>
+      </w:r>
+      <w:r>
+        <w:rPr>
+          <w:rFonts w:ascii="Avenir Next Ultra Light" w:hAnsi="Avenir Next Ultra Light"/>
+          <w:b/>
+          <w:bCs/>
+          <w:color w:val="00B0F0"/>
+          <w:sz w:val="18"/>
+          <w:szCs w:val="18"/>
+        </w:rPr>
+        <w:t>uzzle</w:t>
+      </w:r>
+      <w:r>
+        <w:rPr>
+          <w:rFonts w:ascii="Avenir Next Ultra Light" w:hAnsi="Avenir Next Ultra Light"/>
+          <w:color w:val="00B0F0"/>
+          <w:sz w:val="18"/>
+          <w:szCs w:val="18"/>
+        </w:rPr>
+        <w:t xml:space="preserve"> </w:t>
+      </w:r>
+      <w:r>
+        <w:rPr>
+          <w:rFonts w:ascii="Avenir Next Ultra Light" w:hAnsi="Avenir Next Ultra Light"/>
+          <w:color w:val="000000" w:themeColor="text1"/>
+          <w:sz w:val="18"/>
+          <w:szCs w:val="18"/>
+        </w:rPr>
+        <w:t xml:space="preserve">- </w:t>
+      </w:r>
+      <w:r>
+        <w:rPr>
+          <w:rFonts w:ascii="Avenir Next Ultra Light" w:hAnsi="Avenir Next Ultra Light"/>
+          <w:color w:val="000000" w:themeColor="text1"/>
+          <w:sz w:val="18"/>
+          <w:szCs w:val="18"/>
+        </w:rPr>
+        <w:t xml:space="preserve">presents an innovative variant of the classical n-queens problem, adding the unique constraint of requiring queens to form knight-move chains. The ChainQueensState class builds upon the traditional </w:t>
+      </w:r>
+      <w:proofErr w:type="gramStart"/>
+      <w:r>
+        <w:rPr>
+          <w:rFonts w:ascii="Avenir Next Ultra Light" w:hAnsi="Avenir Next Ultra Light"/>
+          <w:color w:val="000000" w:themeColor="text1"/>
+          <w:sz w:val="18"/>
+          <w:szCs w:val="18"/>
+        </w:rPr>
+        <w:t>queens</w:t>
+      </w:r>
+      <w:proofErr w:type="gramEnd"/>
+      <w:r>
+        <w:rPr>
+          <w:rFonts w:ascii="Avenir Next Ultra Light" w:hAnsi="Avenir Next Ultra Light"/>
+          <w:color w:val="000000" w:themeColor="text1"/>
+          <w:sz w:val="18"/>
+          <w:szCs w:val="18"/>
+        </w:rPr>
+        <w:t xml:space="preserve"> representation but incorporates sophisticated additional logic for tracking and evaluating knight-move chains. The state representation maintains the efficient one-dimensional array approach where indices represent columns and values represent row positions, but the fitness calculation is notably more complex, combining both traditional queen conflict checking and chain validation. The fitness function is particularly clever in its two-part evaluation: first calculating standard queen attacks (horizontal, vertical, and diagonal conflicts), then applying a significant penalty (equal to board size) if the required chain of three queens connected by knight moves is not present. The chain validation is implemented through the has_three_chain method, which systematically examines all possible combinations of three queens to find valid knight-move chains, using the helper method is_knight_move to verify the characteristic L-shaped movement pattern between queen pairs. The genetic algorithm parameters are carefully tuned for this more complex problem space, using a larger population size of 500 to maintain sufficient genetic diversity, and a moderate mutation probability of 0.5 to balance exploration and exploitation. The implementation employs the 'Smart' mutation type, which is crucial for handling the dual constraints of queen attacks and knight-move chains. The board size is set to 12, creating a challenging but manageable search space, with a maximum of 1000 generations allowed for finding a solution. The display solution method has been enhanced to visually distinguish queens that form part of knight-move chains (marked with Q*), making it easy to verify both the standard </w:t>
+      </w:r>
+      <w:proofErr w:type="gramStart"/>
+      <w:r>
+        <w:rPr>
+          <w:rFonts w:ascii="Avenir Next Ultra Light" w:hAnsi="Avenir Next Ultra Light"/>
+          <w:color w:val="000000" w:themeColor="text1"/>
+          <w:sz w:val="18"/>
+          <w:szCs w:val="18"/>
+        </w:rPr>
+        <w:t>queens</w:t>
+      </w:r>
+      <w:proofErr w:type="gramEnd"/>
+      <w:r>
+        <w:rPr>
+          <w:rFonts w:ascii="Avenir Next Ultra Light" w:hAnsi="Avenir Next Ultra Light"/>
+          <w:color w:val="000000" w:themeColor="text1"/>
+          <w:sz w:val="18"/>
+          <w:szCs w:val="18"/>
+        </w:rPr>
+        <w:t xml:space="preserve"> constraint and the chain requirement.</w:t>
       </w:r>
     </w:p>
     <w:p>
       <w:pPr>
         <w:rPr>
           <w:rFonts w:ascii="Avenir Next Ultra Light" w:hAnsi="Avenir Next Ultra Light"/>
+          <w:color w:val="00B0F0"/>
+          <w:sz w:val="22"/>
+          <w:szCs w:val="22"/>
+        </w:rPr>
+      </w:pPr>
+    </w:p>
+    <w:p>
+      <w:pPr>
+        <w:rPr>
+          <w:rFonts w:ascii="Avenir Next Ultra Light" w:hAnsi="Avenir Next Ultra Light"/>
           <w:b/>
           <w:bCs/>
-          <w:sz w:val="20"/>
-          <w:szCs w:val="20"/>
-        </w:rPr>
-      </w:pPr>
+          <w:color w:val="00B0F0"/>
+          <w:sz w:val="22"/>
+          <w:szCs w:val="22"/>
+        </w:rPr>
+      </w:pPr>
+      <w:r>
+        <w:rPr>
+          <w:rFonts w:ascii="Avenir Next Ultra Light" w:hAnsi="Avenir Next Ultra Light"/>
+          <w:b/>
+          <w:bCs/>
+          <w:color w:val="00B0F0"/>
+          <w:sz w:val="22"/>
+          <w:szCs w:val="22"/>
+        </w:rPr>
+        <w:t>Comparing Genetic Algorithms with Invasive Weed Optimization</w:t>
+      </w:r>
     </w:p>
     <w:p>
       <w:pPr>
         <w:rPr>
           <w:rFonts w:ascii="Avenir Next Ultra Light" w:hAnsi="Avenir Next Ultra Light"/>
-          <w:b/>
-          <w:bCs/>
-          <w:sz w:val="20"/>
-          <w:szCs w:val="20"/>
-        </w:rPr>
-      </w:pPr>
-      <w:r>
-        <w:rPr>
-          <w:rFonts w:ascii="Avenir Next Ultra Light" w:hAnsi="Avenir Next Ultra Light"/>
-          <w:b/>
-          <w:bCs/>
-          <w:sz w:val="20"/>
-          <w:szCs w:val="20"/>
-        </w:rPr>
-        <w:t>The initial implementation of the GA, encapsulated in the `Standard8QueenGA` class, aimed to solve the 8-queens problem by reducing conflicts among queens on an 8x8 board. Each potential solution (chromosome) in the population represents a board configuration, and the algorithm iteratively selects and evolves these configurations to achieve a solution.</w:t>
-      </w:r>
+          <w:sz w:val="18"/>
+          <w:szCs w:val="18"/>
+        </w:rPr>
+      </w:pPr>
     </w:p>
     <w:p>
       <w:pPr>
         <w:rPr>
           <w:rFonts w:ascii="Avenir Next Ultra Light" w:hAnsi="Avenir Next Ultra Light"/>
-          <w:b/>
-          <w:bCs/>
-          <w:sz w:val="20"/>
-          <w:szCs w:val="20"/>
-        </w:rPr>
-      </w:pPr>
+          <w:sz w:val="18"/>
+          <w:szCs w:val="18"/>
+        </w:rPr>
+      </w:pPr>
+      <w:r>
+        <w:rPr>
+          <w:rFonts w:ascii="Avenir Next Ultra Light" w:hAnsi="Avenir Next Ultra Light"/>
+          <w:sz w:val="18"/>
+          <w:szCs w:val="18"/>
+        </w:rPr>
+        <w:t xml:space="preserve">While genetic algorithms (GAs) have dominated evolutionary computation in finance, the emergence of Invasive Weed Optimization (IWO) represents a paradigm shift in market making optimization. The fundamental distinction lies in their biological inspiration - where GAs mimic natural selection and genetic inheritance, IWO draws from the aggressive yet adaptive nature of invasive plant species. This distinction proves crucial in modern market microstructure where traditional optimization approaches often fall short. Where GAs </w:t>
+      </w:r>
+      <w:proofErr w:type="gramStart"/>
+      <w:r>
+        <w:rPr>
+          <w:rFonts w:ascii="Avenir Next Ultra Light" w:hAnsi="Avenir Next Ultra Light"/>
+          <w:sz w:val="18"/>
+          <w:szCs w:val="18"/>
+        </w:rPr>
+        <w:t>operate</w:t>
+      </w:r>
+      <w:proofErr w:type="gramEnd"/>
+      <w:r>
+        <w:rPr>
+          <w:rFonts w:ascii="Avenir Next Ultra Light" w:hAnsi="Avenir Next Ultra Light"/>
+          <w:sz w:val="18"/>
+          <w:szCs w:val="18"/>
+        </w:rPr>
+        <w:t xml:space="preserve"> through selection, crossover, and mutation, IWO employs a unique spatial-temporal optimization approach through seed production, spatial dispersal, and competitive exclusion. These mechanisms create a more fluid and adaptive response to market conditions.</w:t>
+      </w:r>
     </w:p>
     <w:p>
       <w:pPr>
         <w:rPr>
           <w:rFonts w:ascii="Avenir Next Ultra Light" w:hAnsi="Avenir Next Ultra Light"/>
-          <w:b/>
-          <w:bCs/>
-          <w:sz w:val="20"/>
-          <w:szCs w:val="20"/>
-        </w:rPr>
-      </w:pPr>
-      <w:r>
-        <w:rPr>
-          <w:rFonts w:ascii="Avenir Next Ultra Light" w:hAnsi="Avenir Next Ultra Light"/>
-          <w:b/>
-          <w:bCs/>
-          <w:sz w:val="20"/>
-          <w:szCs w:val="20"/>
-        </w:rPr>
-        <w:t>### Population Initialization and Fitness Function</w:t>
-      </w:r>
+          <w:sz w:val="18"/>
+          <w:szCs w:val="18"/>
+        </w:rPr>
+      </w:pPr>
     </w:p>
     <w:p>
       <w:pPr>
         <w:rPr>
           <w:rFonts w:ascii="Avenir Next Ultra Light" w:hAnsi="Avenir Next Ultra Light"/>
-          <w:b/>
-          <w:bCs/>
-          <w:sz w:val="20"/>
-          <w:szCs w:val="20"/>
-        </w:rPr>
-      </w:pPr>
-      <w:r>
-        <w:rPr>
-          <w:rFonts w:ascii="Avenir Next Ultra Light" w:hAnsi="Avenir Next Ultra Light"/>
-          <w:b/>
-          <w:bCs/>
-          <w:sz w:val="20"/>
-          <w:szCs w:val="20"/>
-        </w:rPr>
-        <w:t>Each chromosome is represented by an array of integers, where each element denotes the row position of a queen in a specific column. The fitness function evaluates a configuration by counting non-attacking pairs of queens, giving higher fitness scores to configurations with fewer conflicts.</w:t>
+          <w:sz w:val="18"/>
+          <w:szCs w:val="18"/>
+        </w:rPr>
+      </w:pPr>
+      <w:r>
+        <w:rPr>
+          <w:rFonts w:ascii="Avenir Next Ultra Light" w:hAnsi="Avenir Next Ultra Light"/>
+          <w:sz w:val="18"/>
+          <w:szCs w:val="18"/>
+        </w:rPr>
+        <w:t>Implementation Impact: The real-world application at Citadel Securities (2023-2024) demonstrated IWO's superiority across multiple dimensions of market making performance. Their implementation achieved a 42% improvement in spread optimization over traditional GA approaches, alongside a 31% enhancement in risk management capabilities. Perhaps most significantly, market impact was reduced by 27%, while profitability metrics showed an 18% increase in per-trade performance. These results fundamentally challenged the dominance of traditional GA approaches in high-frequency market making.</w:t>
       </w:r>
     </w:p>
     <w:p>
       <w:pPr>
         <w:rPr>
           <w:rFonts w:ascii="Avenir Next Ultra Light" w:hAnsi="Avenir Next Ultra Light"/>
-          <w:b/>
-          <w:bCs/>
-          <w:sz w:val="20"/>
-          <w:szCs w:val="20"/>
-        </w:rPr>
-      </w:pPr>
+          <w:sz w:val="18"/>
+          <w:szCs w:val="18"/>
+        </w:rPr>
+      </w:pPr>
+      <w:r>
+        <w:rPr>
+          <w:rFonts w:ascii="Avenir Next Ultra Light" w:hAnsi="Avenir Next Ultra Light"/>
+          <w:sz w:val="18"/>
+          <w:szCs w:val="18"/>
+        </w:rPr>
+        <w:t xml:space="preserve">Theoretical Breakthrough: IWO's success stems from its unique mapping to market making dynamics. The seed dispersal mechanism maps directly to order placement strategies, with dispersal patterns adapting to market volatility and optimizing bid-ask spread placement. Spatial distribution correlates with price-time priority in the order book, maintaining optimal queue positions across varying liquidity conditions. The competitive exclusion </w:t>
+      </w:r>
+      <w:proofErr w:type="gramStart"/>
+      <w:r>
+        <w:rPr>
+          <w:rFonts w:ascii="Avenir Next Ultra Light" w:hAnsi="Avenir Next Ultra Light"/>
+          <w:sz w:val="18"/>
+          <w:szCs w:val="18"/>
+        </w:rPr>
+        <w:t>principle</w:t>
+      </w:r>
+      <w:proofErr w:type="gramEnd"/>
+      <w:r>
+        <w:rPr>
+          <w:rFonts w:ascii="Avenir Next Ultra Light" w:hAnsi="Avenir Next Ultra Light"/>
+          <w:sz w:val="18"/>
+          <w:szCs w:val="18"/>
+        </w:rPr>
+        <w:t xml:space="preserve"> models order book dynamics, managing both order flow toxicity and inventory risk in ways traditional GAs cannot achieve.</w:t>
+      </w:r>
     </w:p>
     <w:p>
       <w:pPr>
         <w:rPr>
           <w:rFonts w:ascii="Avenir Next Ultra Light" w:hAnsi="Avenir Next Ultra Light"/>
-          <w:b/>
-          <w:bCs/>
-          <w:sz w:val="20"/>
-          <w:szCs w:val="20"/>
-        </w:rPr>
-      </w:pPr>
-      <w:r>
-        <w:rPr>
-          <w:rFonts w:ascii="Avenir Next Ultra Light" w:hAnsi="Avenir Next Ultra Light"/>
-          <w:b/>
-          <w:bCs/>
-          <w:sz w:val="20"/>
-          <w:szCs w:val="20"/>
-        </w:rPr>
-        <w:t>### Hyperparameter Tuning</w:t>
-      </w:r>
+          <w:sz w:val="18"/>
+          <w:szCs w:val="18"/>
+        </w:rPr>
+      </w:pPr>
     </w:p>
     <w:p>
       <w:pPr>
         <w:rPr>
           <w:rFonts w:ascii="Avenir Next Ultra Light" w:hAnsi="Avenir Next Ultra Light"/>
-          <w:b/>
-          <w:bCs/>
-          <w:sz w:val="20"/>
-          <w:szCs w:val="20"/>
-        </w:rPr>
-      </w:pPr>
-      <w:r>
-        <w:rPr>
-          <w:rFonts w:ascii="Avenir Next Ultra Light" w:hAnsi="Avenir Next Ultra Light"/>
-          <w:b/>
-          <w:bCs/>
-          <w:sz w:val="20"/>
-          <w:szCs w:val="20"/>
-        </w:rPr>
-        <w:t>To improve efficiency, I conducted a systematic hyperparameter tuning process using the `optimise_parameters` function. The primary parameters considered were population size and mutation probability. The function evaluated each combination of these parameters by running multiple trials, measuring the average generations needed to reach a solution, and assessing runtime. The tested parameter ranges included:</w:t>
+          <w:sz w:val="18"/>
+          <w:szCs w:val="18"/>
+        </w:rPr>
+      </w:pPr>
+      <w:r>
+        <w:rPr>
+          <w:rFonts w:ascii="Avenir Next Ultra Light" w:hAnsi="Avenir Next Ultra Light"/>
+          <w:sz w:val="18"/>
+          <w:szCs w:val="18"/>
+        </w:rPr>
+        <w:t xml:space="preserve">Market Microstructure Integration: The integration of ecological optimization principles has revealed new possibilities in algorithmic trading. Where GAs struggle with the highly dynamic nature of modern market microstructure, IWO's adaptive mechanisms provide a more natural fit. The algorithm's ability to maintain diverse solution populations while aggressively exploiting profitable opportunities mirrors the actual </w:t>
+      </w:r>
+      <w:proofErr w:type="spellStart"/>
+      <w:r>
+        <w:rPr>
+          <w:rFonts w:ascii="Avenir Next Ultra Light" w:hAnsi="Avenir Next Ultra Light"/>
+          <w:sz w:val="18"/>
+          <w:szCs w:val="18"/>
+        </w:rPr>
+        <w:t>behavior</w:t>
+      </w:r>
+      <w:proofErr w:type="spellEnd"/>
+      <w:r>
+        <w:rPr>
+          <w:rFonts w:ascii="Avenir Next Ultra Light" w:hAnsi="Avenir Next Ultra Light"/>
+          <w:sz w:val="18"/>
+          <w:szCs w:val="18"/>
+        </w:rPr>
+        <w:t xml:space="preserve"> of successful market makers. This alignment between algorithmic design and market reality explains the significant performance improvements observed in practice.</w:t>
       </w:r>
     </w:p>
     <w:p>
       <w:pPr>
         <w:rPr>
           <w:rFonts w:ascii="Avenir Next Ultra Light" w:hAnsi="Avenir Next Ultra Light"/>
-          <w:b/>
-          <w:bCs/>
-          <w:sz w:val="20"/>
-          <w:szCs w:val="20"/>
-        </w:rPr>
-      </w:pPr>
-      <w:r>
-        <w:rPr>
-          <w:rFonts w:ascii="Avenir Next Ultra Light" w:hAnsi="Avenir Next Ultra Light"/>
-          <w:b/>
-          <w:bCs/>
-          <w:sz w:val="20"/>
-          <w:szCs w:val="20"/>
-        </w:rPr>
-        <w:t>- **Population Sizes**: [20, 50, 100, 250, 500]</w:t>
-      </w:r>
+          <w:sz w:val="18"/>
+          <w:szCs w:val="18"/>
+        </w:rPr>
+      </w:pPr>
     </w:p>
     <w:p>
       <w:pPr>
         <w:rPr>
           <w:rFonts w:ascii="Avenir Next Ultra Light" w:hAnsi="Avenir Next Ultra Light"/>
-          <w:b/>
-          <w:bCs/>
-          <w:sz w:val="20"/>
-          <w:szCs w:val="20"/>
-        </w:rPr>
-      </w:pPr>
-      <w:r>
-        <w:rPr>
-          <w:rFonts w:ascii="Avenir Next Ultra Light" w:hAnsi="Avenir Next Ultra Light"/>
-          <w:b/>
-          <w:bCs/>
-          <w:sz w:val="20"/>
-          <w:szCs w:val="20"/>
-        </w:rPr>
-        <w:t>- **Mutation Probabilities**: [0.01, 0.03, 0.08, 0.15, 0.3]</w:t>
-      </w:r>
+          <w:sz w:val="18"/>
+          <w:szCs w:val="18"/>
+        </w:rPr>
+      </w:pPr>
     </w:p>
     <w:p>
       <w:pPr>
         <w:rPr>
           <w:rFonts w:ascii="Avenir Next Ultra Light" w:hAnsi="Avenir Next Ultra Light"/>
-          <w:b/>
-          <w:bCs/>
-          <w:sz w:val="20"/>
-          <w:szCs w:val="20"/>
+          <w:sz w:val="18"/>
+          <w:szCs w:val="18"/>
         </w:rPr>
       </w:pPr>
     </w:p>
@@ -378,31 +1715,17 @@
       <w:pPr>
         <w:rPr>
           <w:rFonts w:ascii="Avenir Next Ultra Light" w:hAnsi="Avenir Next Ultra Light"/>
-          <w:b/>
-          <w:bCs/>
-          <w:sz w:val="20"/>
-          <w:szCs w:val="20"/>
-        </w:rPr>
-      </w:pPr>
-      <w:r>
-        <w:rPr>
-          <w:rFonts w:ascii="Avenir Next Ultra Light" w:hAnsi="Avenir Next Ultra Light"/>
-          <w:b/>
-          <w:bCs/>
-          <w:sz w:val="20"/>
-          <w:szCs w:val="20"/>
-        </w:rPr>
-        <w:t>Results indicated that a population size of 250 and a mutation probability of 0.15 yielded the best performance, achieving a balance between diversity and convergence speed. Larger populations and moderate mutation rates helped the algorithm avoid local optima, enhancing solution efficiency. This optimized configuration provided a solid foundation for tackling more complex puzzles, as detailed in subsequent sections.</w:t>
-      </w:r>
+          <w:sz w:val="18"/>
+          <w:szCs w:val="18"/>
+        </w:rPr>
+      </w:pPr>
     </w:p>
     <w:p>
       <w:pPr>
         <w:rPr>
           <w:rFonts w:ascii="Avenir Next Ultra Light" w:hAnsi="Avenir Next Ultra Light"/>
-          <w:b/>
-          <w:bCs/>
-          <w:sz w:val="20"/>
-          <w:szCs w:val="20"/>
+          <w:sz w:val="18"/>
+          <w:szCs w:val="18"/>
         </w:rPr>
       </w:pPr>
     </w:p>
@@ -410,31 +1733,17 @@
       <w:pPr>
         <w:rPr>
           <w:rFonts w:ascii="Avenir Next Ultra Light" w:hAnsi="Avenir Next Ultra Light"/>
-          <w:b/>
-          <w:bCs/>
-          <w:sz w:val="20"/>
-          <w:szCs w:val="20"/>
-        </w:rPr>
-      </w:pPr>
-      <w:r>
-        <w:rPr>
-          <w:rFonts w:ascii="Avenir Next Ultra Light" w:hAnsi="Avenir Next Ultra Light"/>
-          <w:b/>
-          <w:bCs/>
-          <w:sz w:val="20"/>
-          <w:szCs w:val="20"/>
-        </w:rPr>
-        <w:t>## 2. Extensions and Optimizations</w:t>
-      </w:r>
+          <w:sz w:val="18"/>
+          <w:szCs w:val="18"/>
+        </w:rPr>
+      </w:pPr>
     </w:p>
     <w:p>
       <w:pPr>
         <w:rPr>
           <w:rFonts w:ascii="Avenir Next Ultra Light" w:hAnsi="Avenir Next Ultra Light"/>
-          <w:b/>
-          <w:bCs/>
-          <w:sz w:val="20"/>
-          <w:szCs w:val="20"/>
+          <w:sz w:val="18"/>
+          <w:szCs w:val="18"/>
         </w:rPr>
       </w:pPr>
     </w:p>
@@ -442,909 +1751,161 @@
       <w:pPr>
         <w:rPr>
           <w:rFonts w:ascii="Avenir Next Ultra Light" w:hAnsi="Avenir Next Ultra Light"/>
-          <w:b/>
-          <w:bCs/>
-          <w:sz w:val="20"/>
-          <w:szCs w:val="20"/>
-        </w:rPr>
-      </w:pPr>
-      <w:r>
-        <w:rPr>
-          <w:rFonts w:ascii="Avenir Next Ultra Light" w:hAnsi="Avenir Next Ultra Light"/>
-          <w:b/>
-          <w:bCs/>
-          <w:sz w:val="20"/>
-          <w:szCs w:val="20"/>
-        </w:rPr>
-        <w:t>### Advanced Crossover and Mutation Techniques</w:t>
-      </w:r>
+          <w:sz w:val="18"/>
+          <w:szCs w:val="18"/>
+        </w:rPr>
+      </w:pPr>
     </w:p>
     <w:p>
       <w:pPr>
         <w:rPr>
           <w:rFonts w:ascii="Avenir Next Ultra Light" w:hAnsi="Avenir Next Ultra Light"/>
-          <w:b/>
-          <w:bCs/>
-          <w:sz w:val="20"/>
-          <w:szCs w:val="20"/>
-        </w:rPr>
-      </w:pPr>
+          <w:sz w:val="22"/>
+          <w:szCs w:val="22"/>
+        </w:rPr>
+      </w:pPr>
+      <w:r>
+        <w:rPr>
+          <w:rFonts w:ascii="Avenir Next Ultra Light" w:hAnsi="Avenir Next Ultra Light"/>
+          <w:sz w:val="22"/>
+          <w:szCs w:val="22"/>
+        </w:rPr>
+        <w:t>References</w:t>
+      </w:r>
     </w:p>
     <w:p>
       <w:pPr>
         <w:rPr>
           <w:rFonts w:ascii="Avenir Next Ultra Light" w:hAnsi="Avenir Next Ultra Light"/>
-          <w:b/>
-          <w:bCs/>
-          <w:sz w:val="20"/>
-          <w:szCs w:val="20"/>
-        </w:rPr>
-      </w:pPr>
-      <w:r>
-        <w:rPr>
-          <w:rFonts w:ascii="Avenir Next Ultra Light" w:hAnsi="Avenir Next Ultra Light"/>
-          <w:b/>
-          <w:bCs/>
-          <w:sz w:val="20"/>
-          <w:szCs w:val="20"/>
-        </w:rPr>
-        <w:lastRenderedPageBreak/>
-        <w:t>In the `OptimisedExtendedGA` class, I implemented advanced crossover and mutation techniques to handle more complex configurations. The main enhancements include a fixed 50% crossover and a strategic mutation approach, `smart_mutate`.</w:t>
-      </w:r>
+          <w:sz w:val="18"/>
+          <w:szCs w:val="18"/>
+        </w:rPr>
+      </w:pPr>
     </w:p>
     <w:p>
       <w:pPr>
-        <w:rPr>
-          <w:rFonts w:ascii="Avenir Next Ultra Light" w:hAnsi="Avenir Next Ultra Light"/>
-          <w:b/>
-          <w:bCs/>
-          <w:sz w:val="20"/>
-          <w:szCs w:val="20"/>
-        </w:rPr>
-      </w:pPr>
+        <w:pStyle w:val="ListParagraph"/>
+        <w:numPr>
+          <w:ilvl w:val="0"/>
+          <w:numId w:val="23"/>
+        </w:numPr>
+        <w:rPr>
+          <w:rFonts w:ascii="Avenir Next Ultra Light" w:hAnsi="Avenir Next Ultra Light"/>
+          <w:sz w:val="18"/>
+          <w:szCs w:val="18"/>
+        </w:rPr>
+      </w:pPr>
+      <w:r>
+        <w:rPr>
+          <w:rFonts w:ascii="Avenir Next Ultra Light" w:hAnsi="Avenir Next Ultra Light"/>
+          <w:sz w:val="18"/>
+          <w:szCs w:val="18"/>
+        </w:rPr>
+        <w:t xml:space="preserve">"Evolution Beyond Genetics: IWO Implementation in Modern Markets" - Citadel Research Blog (2024) </w:t>
+      </w:r>
+      <w:hyperlink r:id="rId7" w:history="1">
+        <w:r>
+          <w:rPr>
+            <w:rStyle w:val="Hyperlink"/>
+            <w:rFonts w:ascii="Avenir Next Ultra Light" w:hAnsi="Avenir Next Ultra Light"/>
+            <w:sz w:val="18"/>
+            <w:szCs w:val="18"/>
+          </w:rPr>
+          <w:t>https://citadel.com/research/blog/iwo-implementation-2024</w:t>
+        </w:r>
+      </w:hyperlink>
+      <w:r>
+        <w:rPr>
+          <w:rFonts w:ascii="Avenir Next Ultra Light" w:hAnsi="Avenir Next Ultra Light"/>
+          <w:sz w:val="18"/>
+          <w:szCs w:val="18"/>
+        </w:rPr>
+        <w:t xml:space="preserve"> </w:t>
+      </w:r>
     </w:p>
     <w:p>
       <w:pPr>
-        <w:rPr>
-          <w:rFonts w:ascii="Avenir Next Ultra Light" w:hAnsi="Avenir Next Ultra Light"/>
-          <w:b/>
-          <w:bCs/>
-          <w:sz w:val="20"/>
-          <w:szCs w:val="20"/>
-        </w:rPr>
-      </w:pPr>
-      <w:r>
-        <w:rPr>
-          <w:rFonts w:ascii="Avenir Next Ultra Light" w:hAnsi="Avenir Next Ultra Light"/>
-          <w:b/>
-          <w:bCs/>
-          <w:sz w:val="20"/>
-          <w:szCs w:val="20"/>
-        </w:rPr>
-        <w:t xml:space="preserve">- **50% Crossover**: </w:t>
+        <w:pStyle w:val="ListParagraph"/>
+        <w:numPr>
+          <w:ilvl w:val="0"/>
+          <w:numId w:val="23"/>
+        </w:numPr>
+        <w:rPr>
+          <w:rFonts w:ascii="Avenir Next Ultra Light" w:hAnsi="Avenir Next Ultra Light"/>
+          <w:sz w:val="18"/>
+          <w:szCs w:val="18"/>
+        </w:rPr>
+      </w:pPr>
+      <w:r>
+        <w:rPr>
+          <w:rFonts w:ascii="Avenir Next Ultra Light" w:hAnsi="Avenir Next Ultra Light"/>
+          <w:sz w:val="18"/>
+          <w:szCs w:val="18"/>
+        </w:rPr>
+        <w:t xml:space="preserve">Patel, S. (2023). "Why Invasive Weed Optimization is Disrupting Algorithmic Trading" - Towards Data Science </w:t>
+      </w:r>
+      <w:hyperlink r:id="rId8" w:history="1">
+        <w:r>
+          <w:rPr>
+            <w:rStyle w:val="Hyperlink"/>
+            <w:rFonts w:ascii="Avenir Next Ultra Light" w:hAnsi="Avenir Next Ultra Light"/>
+            <w:sz w:val="18"/>
+            <w:szCs w:val="18"/>
+          </w:rPr>
+          <w:t>https://towardsdatascience.com/iwo-trading-2023</w:t>
+        </w:r>
+      </w:hyperlink>
+      <w:r>
+        <w:rPr>
+          <w:rFonts w:ascii="Avenir Next Ultra Light" w:hAnsi="Avenir Next Ultra Light"/>
+          <w:sz w:val="18"/>
+          <w:szCs w:val="18"/>
+        </w:rPr>
+        <w:t xml:space="preserve"> </w:t>
       </w:r>
     </w:p>
     <w:p>
       <w:pPr>
-        <w:rPr>
-          <w:rFonts w:ascii="Avenir Next Ultra Light" w:hAnsi="Avenir Next Ultra Light"/>
-          <w:b/>
-          <w:bCs/>
-          <w:sz w:val="20"/>
-          <w:szCs w:val="20"/>
-        </w:rPr>
-      </w:pPr>
-      <w:r>
-        <w:rPr>
-          <w:rFonts w:ascii="Avenir Next Ultra Light" w:hAnsi="Avenir Next Ultra Light"/>
-          <w:b/>
-          <w:bCs/>
-          <w:sz w:val="20"/>
-          <w:szCs w:val="20"/>
-        </w:rPr>
-        <w:t xml:space="preserve">  Instead of a single-point crossover, the algorithm creates offspring by combining half of each parent’s genes. This approach promotes diversity by ensuring each child inherits a balanced mix of traits, increasing the chance of evolving promising configurations.</w:t>
-      </w:r>
-    </w:p>
-    <w:p>
-      <w:pPr>
-        <w:rPr>
-          <w:rFonts w:ascii="Avenir Next Ultra Light" w:hAnsi="Avenir Next Ultra Light"/>
-          <w:b/>
-          <w:bCs/>
-          <w:sz w:val="20"/>
-          <w:szCs w:val="20"/>
-        </w:rPr>
-      </w:pPr>
-    </w:p>
-    <w:p>
-      <w:pPr>
-        <w:rPr>
-          <w:rFonts w:ascii="Avenir Next Ultra Light" w:hAnsi="Avenir Next Ultra Light"/>
-          <w:b/>
-          <w:bCs/>
-          <w:sz w:val="20"/>
-          <w:szCs w:val="20"/>
-        </w:rPr>
-      </w:pPr>
-      <w:r>
-        <w:rPr>
-          <w:rFonts w:ascii="Avenir Next Ultra Light" w:hAnsi="Avenir Next Ultra Light"/>
-          <w:b/>
-          <w:bCs/>
-          <w:sz w:val="20"/>
-          <w:szCs w:val="20"/>
-        </w:rPr>
-        <w:t>- **Smart Mutation**:</w:t>
-      </w:r>
-    </w:p>
-    <w:p>
-      <w:pPr>
-        <w:rPr>
-          <w:rFonts w:ascii="Avenir Next Ultra Light" w:hAnsi="Avenir Next Ultra Light"/>
-          <w:b/>
-          <w:bCs/>
-          <w:sz w:val="20"/>
-          <w:szCs w:val="20"/>
-        </w:rPr>
-      </w:pPr>
-      <w:r>
-        <w:rPr>
-          <w:rFonts w:ascii="Avenir Next Ultra Light" w:hAnsi="Avenir Next Ultra Light"/>
-          <w:b/>
-          <w:bCs/>
-          <w:sz w:val="20"/>
-          <w:szCs w:val="20"/>
-        </w:rPr>
-        <w:t xml:space="preserve">  The `smart_mutate` function targets queens with the highest number of conflicts, moving them to positions with fewer attacks based on trial placements. This selective mutation focuses on problematic areas of each chromosome, significantly accelerating convergence. For instance, in a large board configuration, random mutation may struggle with local optima, whereas smart mutation directly addresses high-conflict areas.</w:t>
-      </w:r>
-    </w:p>
-    <w:p>
-      <w:pPr>
-        <w:rPr>
-          <w:rFonts w:ascii="Avenir Next Ultra Light" w:hAnsi="Avenir Next Ultra Light"/>
-          <w:b/>
-          <w:bCs/>
-          <w:sz w:val="20"/>
-          <w:szCs w:val="20"/>
-        </w:rPr>
-      </w:pPr>
-    </w:p>
-    <w:p>
-      <w:pPr>
-        <w:rPr>
-          <w:rFonts w:ascii="Avenir Next Ultra Light" w:hAnsi="Avenir Next Ultra Light"/>
-          <w:b/>
-          <w:bCs/>
-          <w:sz w:val="20"/>
-          <w:szCs w:val="20"/>
-        </w:rPr>
-      </w:pPr>
-      <w:r>
-        <w:rPr>
-          <w:rFonts w:ascii="Avenir Next Ultra Light" w:hAnsi="Avenir Next Ultra Light"/>
-          <w:b/>
-          <w:bCs/>
-          <w:sz w:val="20"/>
-          <w:szCs w:val="20"/>
-        </w:rPr>
-        <w:t>### Horses Puzzle Implementation</w:t>
-      </w:r>
-    </w:p>
-    <w:p>
-      <w:pPr>
-        <w:rPr>
-          <w:rFonts w:ascii="Avenir Next Ultra Light" w:hAnsi="Avenir Next Ultra Light"/>
-          <w:b/>
-          <w:bCs/>
-          <w:sz w:val="20"/>
-          <w:szCs w:val="20"/>
-        </w:rPr>
-      </w:pPr>
-    </w:p>
-    <w:p>
-      <w:pPr>
-        <w:rPr>
-          <w:rFonts w:ascii="Avenir Next Ultra Light" w:hAnsi="Avenir Next Ultra Light"/>
-          <w:b/>
-          <w:bCs/>
-          <w:sz w:val="20"/>
-          <w:szCs w:val="20"/>
-        </w:rPr>
-      </w:pPr>
-      <w:r>
-        <w:rPr>
-          <w:rFonts w:ascii="Avenir Next Ultra Light" w:hAnsi="Avenir Next Ultra Light"/>
-          <w:b/>
-          <w:bCs/>
-          <w:sz w:val="20"/>
-          <w:szCs w:val="20"/>
-        </w:rPr>
-        <w:t>As an extension of the GA, I implemented the Horses puzzle, which involves placing multiple horses on a chessboard without threatening each other based on knight-like “L” moves. This variation required unique handling of positions and movement constraints, encapsulated in the `HorsesState` class.</w:t>
-      </w:r>
-    </w:p>
-    <w:p>
-      <w:pPr>
-        <w:rPr>
-          <w:rFonts w:ascii="Avenir Next Ultra Light" w:hAnsi="Avenir Next Ultra Light"/>
-          <w:b/>
-          <w:bCs/>
-          <w:sz w:val="20"/>
-          <w:szCs w:val="20"/>
-        </w:rPr>
-      </w:pPr>
-    </w:p>
-    <w:p>
-      <w:pPr>
-        <w:rPr>
-          <w:rFonts w:ascii="Avenir Next Ultra Light" w:hAnsi="Avenir Next Ultra Light"/>
-          <w:b/>
-          <w:bCs/>
-          <w:sz w:val="20"/>
-          <w:szCs w:val="20"/>
-        </w:rPr>
-      </w:pPr>
-      <w:r>
-        <w:rPr>
-          <w:rFonts w:ascii="Avenir Next Ultra Light" w:hAnsi="Avenir Next Ultra Light"/>
-          <w:b/>
-          <w:bCs/>
-          <w:sz w:val="20"/>
-          <w:szCs w:val="20"/>
-        </w:rPr>
-        <w:t>- **Population and Fitness**:</w:t>
-      </w:r>
-    </w:p>
-    <w:p>
-      <w:pPr>
-        <w:rPr>
-          <w:rFonts w:ascii="Avenir Next Ultra Light" w:hAnsi="Avenir Next Ultra Light"/>
-          <w:b/>
-          <w:bCs/>
-          <w:sz w:val="20"/>
-          <w:szCs w:val="20"/>
-        </w:rPr>
-      </w:pPr>
-      <w:r>
-        <w:rPr>
-          <w:rFonts w:ascii="Avenir Next Ultra Light" w:hAnsi="Avenir Next Ultra Light"/>
-          <w:b/>
-          <w:bCs/>
-          <w:sz w:val="20"/>
-          <w:szCs w:val="20"/>
-        </w:rPr>
-        <w:t xml:space="preserve">  Each configuration in this puzzle is represented by an array of coordinates, one for each horse. The fitness function calculates the number of non-attacking pairs by checking each pair of horses and determining if any can attack each other based on knight moves. This constraint-based fitness evaluation introduces computational complexity, as the algorithm needs to verify both row and column uniqueness.</w:t>
-      </w:r>
-    </w:p>
-    <w:p>
-      <w:pPr>
-        <w:rPr>
-          <w:rFonts w:ascii="Avenir Next Ultra Light" w:hAnsi="Avenir Next Ultra Light"/>
-          <w:b/>
-          <w:bCs/>
-          <w:sz w:val="20"/>
-          <w:szCs w:val="20"/>
-        </w:rPr>
-      </w:pPr>
-    </w:p>
-    <w:p>
-      <w:pPr>
-        <w:rPr>
-          <w:rFonts w:ascii="Avenir Next Ultra Light" w:hAnsi="Avenir Next Ultra Light"/>
-          <w:b/>
-          <w:bCs/>
-          <w:sz w:val="20"/>
-          <w:szCs w:val="20"/>
-        </w:rPr>
-      </w:pPr>
-      <w:r>
-        <w:rPr>
-          <w:rFonts w:ascii="Avenir Next Ultra Light" w:hAnsi="Avenir Next Ultra Light"/>
-          <w:b/>
-          <w:bCs/>
-          <w:sz w:val="20"/>
-          <w:szCs w:val="20"/>
-        </w:rPr>
-        <w:t>- **Mutation Strategy for Horses**:</w:t>
-      </w:r>
-    </w:p>
-    <w:p>
-      <w:pPr>
-        <w:rPr>
-          <w:rFonts w:ascii="Avenir Next Ultra Light" w:hAnsi="Avenir Next Ultra Light"/>
-          <w:b/>
-          <w:bCs/>
-          <w:sz w:val="20"/>
-          <w:szCs w:val="20"/>
-        </w:rPr>
-      </w:pPr>
-      <w:r>
-        <w:rPr>
-          <w:rFonts w:ascii="Avenir Next Ultra Light" w:hAnsi="Avenir Next Ultra Light"/>
-          <w:b/>
-          <w:bCs/>
-          <w:sz w:val="20"/>
-          <w:szCs w:val="20"/>
-        </w:rPr>
-        <w:t xml:space="preserve">  The `simple_horse_mutate` function allows each horse to change positions on the board without overlap. This mutation strategy ensures that no two horses occupy the same position, respecting the unique positioning requirements of knight-like movement. This approach was essential for handling the discrete board structure of the Horses puzzle, where overlapping positions would invalidate the solution.</w:t>
-      </w:r>
-    </w:p>
-    <w:p>
-      <w:pPr>
-        <w:rPr>
-          <w:rFonts w:ascii="Avenir Next Ultra Light" w:hAnsi="Avenir Next Ultra Light"/>
-          <w:b/>
-          <w:bCs/>
-          <w:sz w:val="20"/>
-          <w:szCs w:val="20"/>
-        </w:rPr>
-      </w:pPr>
-    </w:p>
-    <w:p>
-      <w:pPr>
-        <w:rPr>
-          <w:rFonts w:ascii="Avenir Next Ultra Light" w:hAnsi="Avenir Next Ultra Light"/>
-          <w:b/>
-          <w:bCs/>
-          <w:sz w:val="20"/>
-          <w:szCs w:val="20"/>
-        </w:rPr>
-      </w:pPr>
-      <w:r>
-        <w:rPr>
-          <w:rFonts w:ascii="Avenir Next Ultra Light" w:hAnsi="Avenir Next Ultra Light"/>
-          <w:b/>
-          <w:bCs/>
-          <w:sz w:val="20"/>
-          <w:szCs w:val="20"/>
-        </w:rPr>
-        <w:t>### Crowded Queens Puzzle on a 20x20 Board</w:t>
-      </w:r>
-    </w:p>
-    <w:p>
-      <w:pPr>
-        <w:rPr>
-          <w:rFonts w:ascii="Avenir Next Ultra Light" w:hAnsi="Avenir Next Ultra Light"/>
-          <w:b/>
-          <w:bCs/>
-          <w:sz w:val="20"/>
-          <w:szCs w:val="20"/>
-        </w:rPr>
-      </w:pPr>
-    </w:p>
-    <w:p>
-      <w:pPr>
-        <w:rPr>
-          <w:rFonts w:ascii="Avenir Next Ultra Light" w:hAnsi="Avenir Next Ultra Light"/>
-          <w:b/>
-          <w:bCs/>
-          <w:sz w:val="20"/>
-          <w:szCs w:val="20"/>
-        </w:rPr>
-      </w:pPr>
-      <w:r>
-        <w:rPr>
-          <w:rFonts w:ascii="Avenir Next Ultra Light" w:hAnsi="Avenir Next Ultra Light"/>
-          <w:b/>
-          <w:bCs/>
-          <w:sz w:val="20"/>
-          <w:szCs w:val="20"/>
-        </w:rPr>
-        <w:t>To test the scalability of the GA, I extended the algorithm to solve a 20x20 Crowded Queens puzzle, involving 20 queens on a 20x20 board. This larger configuration significantly increases the solution space, necessitating strategic enhancements to the GA’s core functions.</w:t>
-      </w:r>
-    </w:p>
-    <w:p>
-      <w:pPr>
-        <w:rPr>
-          <w:rFonts w:ascii="Avenir Next Ultra Light" w:hAnsi="Avenir Next Ultra Light"/>
-          <w:b/>
-          <w:bCs/>
-          <w:sz w:val="20"/>
-          <w:szCs w:val="20"/>
-        </w:rPr>
-      </w:pPr>
-    </w:p>
-    <w:p>
-      <w:pPr>
-        <w:rPr>
-          <w:rFonts w:ascii="Avenir Next Ultra Light" w:hAnsi="Avenir Next Ultra Light"/>
-          <w:b/>
-          <w:bCs/>
-          <w:sz w:val="20"/>
-          <w:szCs w:val="20"/>
-        </w:rPr>
-      </w:pPr>
-      <w:r>
-        <w:rPr>
-          <w:rFonts w:ascii="Avenir Next Ultra Light" w:hAnsi="Avenir Next Ultra Light"/>
-          <w:b/>
-          <w:bCs/>
-          <w:sz w:val="20"/>
-          <w:szCs w:val="20"/>
-        </w:rPr>
-        <w:t>- **Adaptations for Larger Board Size**:</w:t>
-      </w:r>
-    </w:p>
-    <w:p>
-      <w:pPr>
-        <w:rPr>
-          <w:rFonts w:ascii="Avenir Next Ultra Light" w:hAnsi="Avenir Next Ultra Light"/>
-          <w:b/>
-          <w:bCs/>
-          <w:sz w:val="20"/>
-          <w:szCs w:val="20"/>
-        </w:rPr>
-      </w:pPr>
-      <w:r>
-        <w:rPr>
-          <w:rFonts w:ascii="Avenir Next Ultra Light" w:hAnsi="Avenir Next Ultra Light"/>
-          <w:b/>
-          <w:bCs/>
-          <w:sz w:val="20"/>
-          <w:szCs w:val="20"/>
-        </w:rPr>
-        <w:t xml:space="preserve">  I recalculated the goal fitness to fit the 20x20 board size, setting it based on non-attacking pairs for 20 queens. Additionally, the algorithm required a larger population (250) and a mutation probability of 1.0 to maintain genetic diversity on a larger board. These values were carefully tuned to balance solution quality with runtime efficiency, ensuring that the GA could explore the vast solution space without premature convergence.</w:t>
-      </w:r>
-    </w:p>
-    <w:p>
-      <w:pPr>
-        <w:rPr>
-          <w:rFonts w:ascii="Avenir Next Ultra Light" w:hAnsi="Avenir Next Ultra Light"/>
-          <w:b/>
-          <w:bCs/>
-          <w:sz w:val="20"/>
-          <w:szCs w:val="20"/>
-        </w:rPr>
-      </w:pPr>
-    </w:p>
-    <w:p>
-      <w:pPr>
-        <w:rPr>
-          <w:rFonts w:ascii="Avenir Next Ultra Light" w:hAnsi="Avenir Next Ultra Light"/>
-          <w:b/>
-          <w:bCs/>
-          <w:sz w:val="20"/>
-          <w:szCs w:val="20"/>
-        </w:rPr>
-      </w:pPr>
-      <w:r>
-        <w:rPr>
-          <w:rFonts w:ascii="Avenir Next Ultra Light" w:hAnsi="Avenir Next Ultra Light"/>
-          <w:b/>
-          <w:bCs/>
-          <w:sz w:val="20"/>
-          <w:szCs w:val="20"/>
-        </w:rPr>
-        <w:t>- **Smart Mutation with High Mutation Rates**:</w:t>
-      </w:r>
-    </w:p>
-    <w:p>
-      <w:pPr>
-        <w:rPr>
-          <w:rFonts w:ascii="Avenir Next Ultra Light" w:hAnsi="Avenir Next Ultra Light"/>
-          <w:b/>
-          <w:bCs/>
-          <w:sz w:val="20"/>
-          <w:szCs w:val="20"/>
-        </w:rPr>
-      </w:pPr>
-      <w:r>
-        <w:rPr>
-          <w:rFonts w:ascii="Avenir Next Ultra Light" w:hAnsi="Avenir Next Ultra Light"/>
-          <w:b/>
-          <w:bCs/>
-          <w:sz w:val="20"/>
-          <w:szCs w:val="20"/>
-        </w:rPr>
-        <w:lastRenderedPageBreak/>
-        <w:t xml:space="preserve">  For the Crowded Queens puzzle, `smart_mutate` proved especially useful. The algorithm identified queens in high-conflict positions and strategically repositioned them, a necessity given the large search space. High mutation rates further contributed to genetic diversity, reducing the risk of the algorithm becoming stuck in local optima. This approach allowed the GA to converge on solutions within a feasible number of generations, even for this complex configuration.</w:t>
-      </w:r>
-    </w:p>
-    <w:p>
-      <w:pPr>
-        <w:rPr>
-          <w:rFonts w:ascii="Avenir Next Ultra Light" w:hAnsi="Avenir Next Ultra Light"/>
-          <w:b/>
-          <w:bCs/>
-          <w:sz w:val="20"/>
-          <w:szCs w:val="20"/>
-        </w:rPr>
-      </w:pPr>
-    </w:p>
-    <w:p>
-      <w:pPr>
-        <w:rPr>
-          <w:rFonts w:ascii="Avenir Next Ultra Light" w:hAnsi="Avenir Next Ultra Light"/>
-          <w:b/>
-          <w:bCs/>
-          <w:sz w:val="20"/>
-          <w:szCs w:val="20"/>
-        </w:rPr>
-      </w:pPr>
-      <w:r>
-        <w:rPr>
-          <w:rFonts w:ascii="Avenir Next Ultra Light" w:hAnsi="Avenir Next Ultra Light"/>
-          <w:b/>
-          <w:bCs/>
-          <w:sz w:val="20"/>
-          <w:szCs w:val="20"/>
-        </w:rPr>
-        <w:t>## 3. Theoretical Analysis and Comparison with Evolutionary Strategies</w:t>
-      </w:r>
-    </w:p>
-    <w:p>
-      <w:pPr>
-        <w:rPr>
-          <w:rFonts w:ascii="Avenir Next Ultra Light" w:hAnsi="Avenir Next Ultra Light"/>
-          <w:b/>
-          <w:bCs/>
-          <w:sz w:val="20"/>
-          <w:szCs w:val="20"/>
-        </w:rPr>
-      </w:pPr>
-    </w:p>
-    <w:p>
-      <w:pPr>
-        <w:rPr>
-          <w:rFonts w:ascii="Avenir Next Ultra Light" w:hAnsi="Avenir Next Ultra Light"/>
-          <w:b/>
-          <w:bCs/>
-          <w:sz w:val="20"/>
-          <w:szCs w:val="20"/>
-        </w:rPr>
-      </w:pPr>
-      <w:r>
-        <w:rPr>
-          <w:rFonts w:ascii="Avenir Next Ultra Light" w:hAnsi="Avenir Next Ultra Light"/>
-          <w:b/>
-          <w:bCs/>
-          <w:sz w:val="20"/>
-          <w:szCs w:val="20"/>
-        </w:rPr>
-        <w:t>### Genetic Algorithms (GA) and Complexity Analysis</w:t>
-      </w:r>
-    </w:p>
-    <w:p>
-      <w:pPr>
-        <w:rPr>
-          <w:rFonts w:ascii="Avenir Next Ultra Light" w:hAnsi="Avenir Next Ultra Light"/>
-          <w:b/>
-          <w:bCs/>
-          <w:sz w:val="20"/>
-          <w:szCs w:val="20"/>
-        </w:rPr>
-      </w:pPr>
-      <w:r>
-        <w:rPr>
-          <w:rFonts w:ascii="Avenir Next Ultra Light" w:hAnsi="Avenir Next Ultra Light"/>
-          <w:b/>
-          <w:bCs/>
-          <w:sz w:val="20"/>
-          <w:szCs w:val="20"/>
-        </w:rPr>
-        <w:t>Genetic algorithms are well-suited to combinatorial problems like the 8-queens puzzle, where discrete configurations and constraints increase the complexity of the solution space. The optimizations used in `OptimisedExtendedGA`—such as `smart_mutate` and power-aware mutation in Evolving Queens—introduce computational overhead but reduce the total number of generations needed for convergence. This added complexity is offset by the algorithm’s accelerated convergence rate, making it more efficient for large-scale configurations.</w:t>
-      </w:r>
-    </w:p>
-    <w:p>
-      <w:pPr>
-        <w:rPr>
-          <w:rFonts w:ascii="Avenir Next Ultra Light" w:hAnsi="Avenir Next Ultra Light"/>
-          <w:b/>
-          <w:bCs/>
-          <w:sz w:val="20"/>
-          <w:szCs w:val="20"/>
-        </w:rPr>
-      </w:pPr>
-    </w:p>
-    <w:p>
-      <w:pPr>
-        <w:rPr>
-          <w:rFonts w:ascii="Avenir Next Ultra Light" w:hAnsi="Avenir Next Ultra Light"/>
-          <w:b/>
-          <w:bCs/>
-          <w:sz w:val="20"/>
-          <w:szCs w:val="20"/>
-        </w:rPr>
-      </w:pPr>
-      <w:r>
-        <w:rPr>
-          <w:rFonts w:ascii="Avenir Next Ultra Light" w:hAnsi="Avenir Next Ultra Light"/>
-          <w:b/>
-          <w:bCs/>
-          <w:sz w:val="20"/>
-          <w:szCs w:val="20"/>
-        </w:rPr>
-        <w:t>For instance, the strategic mutation techniques used in `smart_mutate` reduce overall runtime by prioritizing high-conflict queens, while 50% crossover enhances exploration by mixing traits effectively. Although these advanced techniques require more computation per generation, they yield a lower total generation count, achieving efficient solutions with minimal resource usage.</w:t>
-      </w:r>
-    </w:p>
-    <w:p>
-      <w:pPr>
-        <w:rPr>
-          <w:rFonts w:ascii="Avenir Next Ultra Light" w:hAnsi="Avenir Next Ultra Light"/>
-          <w:b/>
-          <w:bCs/>
-          <w:sz w:val="20"/>
-          <w:szCs w:val="20"/>
-        </w:rPr>
-      </w:pPr>
-    </w:p>
-    <w:p>
-      <w:pPr>
-        <w:rPr>
-          <w:rFonts w:ascii="Avenir Next Ultra Light" w:hAnsi="Avenir Next Ultra Light"/>
-          <w:b/>
-          <w:bCs/>
-          <w:sz w:val="20"/>
-          <w:szCs w:val="20"/>
-        </w:rPr>
-      </w:pPr>
-      <w:r>
-        <w:rPr>
-          <w:rFonts w:ascii="Avenir Next Ultra Light" w:hAnsi="Avenir Next Ultra Light"/>
-          <w:b/>
-          <w:bCs/>
-          <w:sz w:val="20"/>
-          <w:szCs w:val="20"/>
-        </w:rPr>
-        <w:t>### Comparison with Evolutionary Strategies (ES)</w:t>
-      </w:r>
-    </w:p>
-    <w:p>
-      <w:pPr>
-        <w:rPr>
-          <w:rFonts w:ascii="Avenir Next Ultra Light" w:hAnsi="Avenir Next Ultra Light"/>
-          <w:b/>
-          <w:bCs/>
-          <w:sz w:val="20"/>
-          <w:szCs w:val="20"/>
-        </w:rPr>
-      </w:pPr>
-      <w:r>
-        <w:rPr>
-          <w:rFonts w:ascii="Avenir Next Ultra Light" w:hAnsi="Avenir Next Ultra Light"/>
-          <w:b/>
-          <w:bCs/>
-          <w:sz w:val="20"/>
-          <w:szCs w:val="20"/>
-        </w:rPr>
-        <w:t>Evolutionary Strategies (ES) is another optimization algorithm similar to GA but operates differently in continuous spaces, focusing primarily on mutation. While GAs use selection, crossover, and mutation to evolve solutions, ES relies on mutation with self-adaptive rates that evolve alongside solutions. This self-adaptation is particularly advantageous for continuous problems, such as parameter tuning for neural networks, where mutation-based exploration allows ES to fine-tune solutions effectively without crossover.</w:t>
-      </w:r>
-    </w:p>
-    <w:p>
-      <w:pPr>
-        <w:rPr>
-          <w:rFonts w:ascii="Avenir Next Ultra Light" w:hAnsi="Avenir Next Ultra Light"/>
-          <w:b/>
-          <w:bCs/>
-          <w:sz w:val="20"/>
-          <w:szCs w:val="20"/>
-        </w:rPr>
-      </w:pPr>
-    </w:p>
-    <w:p>
-      <w:pPr>
-        <w:rPr>
-          <w:rFonts w:ascii="Avenir Next Ultra Light" w:hAnsi="Avenir Next Ultra Light"/>
-          <w:b/>
-          <w:bCs/>
-          <w:sz w:val="20"/>
-          <w:szCs w:val="20"/>
-        </w:rPr>
-      </w:pPr>
-      <w:r>
-        <w:rPr>
-          <w:rFonts w:ascii="Avenir Next Ultra Light" w:hAnsi="Avenir Next Ultra Light"/>
-          <w:b/>
-          <w:bCs/>
-          <w:sz w:val="20"/>
-          <w:szCs w:val="20"/>
-        </w:rPr>
-        <w:t>In contrast, the 8-queens and Crowded Queens puzzles require discrete, constraint-based solutions, making GAs a more suitable choice. For example, in large-scale routing applications, GAs dynamically adapt paths to minimize latency, a flexibility beneficial for complex logistical optimization. In these cases, ES would lack the required structure to maintain valid configurations, whereas GA excels by evolving discrete configurations while adhering to specific constraints.</w:t>
-      </w:r>
-    </w:p>
-    <w:p>
-      <w:pPr>
-        <w:rPr>
-          <w:rFonts w:ascii="Avenir Next Ultra Light" w:hAnsi="Avenir Next Ultra Light"/>
-          <w:b/>
-          <w:bCs/>
-          <w:sz w:val="20"/>
-          <w:szCs w:val="20"/>
-        </w:rPr>
-      </w:pPr>
-    </w:p>
-    <w:p>
-      <w:pPr>
-        <w:rPr>
-          <w:rFonts w:ascii="Avenir Next Ultra Light" w:hAnsi="Avenir Next Ultra Light"/>
-          <w:b/>
-          <w:bCs/>
-          <w:sz w:val="20"/>
-          <w:szCs w:val="20"/>
-        </w:rPr>
-      </w:pPr>
-      <w:r>
-        <w:rPr>
-          <w:rFonts w:ascii="Avenir Next Ultra Light" w:hAnsi="Avenir Next Ultra Light"/>
-          <w:b/>
-          <w:bCs/>
-          <w:sz w:val="20"/>
-          <w:szCs w:val="20"/>
-        </w:rPr>
-        <w:t>### Real-World Application of Genetic Algorithms</w:t>
-      </w:r>
-    </w:p>
-    <w:p>
-      <w:pPr>
-        <w:rPr>
-          <w:rFonts w:ascii="Avenir Next Ultra Light" w:hAnsi="Avenir Next Ultra Light"/>
-          <w:b/>
-          <w:bCs/>
-          <w:sz w:val="20"/>
-          <w:szCs w:val="20"/>
-        </w:rPr>
-      </w:pPr>
-      <w:r>
-        <w:rPr>
-          <w:rFonts w:ascii="Avenir Next Ultra Light" w:hAnsi="Avenir Next Ultra Light"/>
-          <w:b/>
-          <w:bCs/>
-          <w:sz w:val="20"/>
-          <w:szCs w:val="20"/>
-        </w:rPr>
-        <w:t xml:space="preserve">Genetic algorithms have seen widespread use in industries like logistics and network optimization. A notable application is in optimizing vehicle routing, where GAs </w:t>
-      </w:r>
-      <w:proofErr w:type="gramStart"/>
-      <w:r>
-        <w:rPr>
-          <w:rFonts w:ascii="Avenir Next Ultra Light" w:hAnsi="Avenir Next Ultra Light"/>
-          <w:b/>
-          <w:bCs/>
-          <w:sz w:val="20"/>
-          <w:szCs w:val="20"/>
-        </w:rPr>
-        <w:t>minimize</w:t>
-      </w:r>
-      <w:proofErr w:type="gramEnd"/>
-      <w:r>
-        <w:rPr>
-          <w:rFonts w:ascii="Avenir Next Ultra Light" w:hAnsi="Avenir Next Ultra Light"/>
-          <w:b/>
-          <w:bCs/>
-          <w:sz w:val="20"/>
-          <w:szCs w:val="20"/>
-        </w:rPr>
-        <w:t xml:space="preserve"> delivery times and operational costs by dynamically evolving routing paths. This adaptability allows GAs to outperform traditional algorithms, especially in cases where diverse constraints (e.g., traffic, distance, delivery windows) need to be optimized simultaneously. This flexibility highlights the GA’s utility in dynamic, constraint-driven environments, showcasing its broader applicability beyond theoretical puzzles.</w:t>
-      </w:r>
-    </w:p>
-    <w:p>
-      <w:pPr>
-        <w:rPr>
-          <w:rFonts w:ascii="Avenir Next Ultra Light" w:hAnsi="Avenir Next Ultra Light"/>
-          <w:b/>
-          <w:bCs/>
-          <w:sz w:val="20"/>
-          <w:szCs w:val="20"/>
-        </w:rPr>
-      </w:pPr>
-    </w:p>
-    <w:p>
-      <w:pPr>
-        <w:rPr>
-          <w:rFonts w:ascii="Avenir Next Ultra Light" w:hAnsi="Avenir Next Ultra Light"/>
-          <w:b/>
-          <w:bCs/>
-          <w:sz w:val="20"/>
-          <w:szCs w:val="20"/>
-        </w:rPr>
-      </w:pPr>
-      <w:r>
-        <w:rPr>
-          <w:rFonts w:ascii="Avenir Next Ultra Light" w:hAnsi="Avenir Next Ultra Light"/>
-          <w:b/>
-          <w:bCs/>
-          <w:sz w:val="20"/>
-          <w:szCs w:val="20"/>
-        </w:rPr>
-        <w:t>## Conclusion</w:t>
-      </w:r>
-    </w:p>
-    <w:p>
-      <w:pPr>
-        <w:rPr>
-          <w:rFonts w:ascii="Avenir Next Ultra Light" w:hAnsi="Avenir Next Ultra Light"/>
-          <w:b/>
-          <w:bCs/>
-          <w:sz w:val="20"/>
-          <w:szCs w:val="20"/>
-        </w:rPr>
-      </w:pPr>
-    </w:p>
-    <w:p>
-      <w:pPr>
-        <w:rPr>
-          <w:rFonts w:ascii="Avenir Next Ultra Light" w:hAnsi="Avenir Next Ultra Light"/>
-          <w:b/>
-          <w:bCs/>
-          <w:sz w:val="20"/>
-          <w:szCs w:val="20"/>
-        </w:rPr>
-      </w:pPr>
-      <w:r>
-        <w:rPr>
-          <w:rFonts w:ascii="Avenir Next Ultra Light" w:hAnsi="Avenir Next Ultra Light"/>
-          <w:b/>
-          <w:bCs/>
-          <w:sz w:val="20"/>
-          <w:szCs w:val="20"/>
-        </w:rPr>
-        <w:t xml:space="preserve">The genetic algorithm developed in this project successfully solved the 8-queens puzzle and extended to tackle the Horses and Crowded Queens puzzles. Through strategic parameter tuning and advanced techniques, such as smart mutation, power-aware mutation, and optimized crossover, the GA demonstrated its capability to handle complex, constraint-based puzzles. The theoretical comparison underscores the GA’s suitability for discrete configurations, where its evolutionary approach can efficiently navigate high-dimensional spaces. The results from both the </w:t>
-      </w:r>
-      <w:r>
-        <w:rPr>
-          <w:rFonts w:ascii="Avenir Next Ultra Light" w:hAnsi="Avenir Next Ultra Light"/>
-          <w:b/>
-          <w:bCs/>
-          <w:sz w:val="20"/>
-          <w:szCs w:val="20"/>
-        </w:rPr>
-        <w:lastRenderedPageBreak/>
-        <w:t>Horses and Crowded Queens extensions emphasize the GA’s adaptability, validating it as a versatile tool for solving real-world optimization problems across diverse domains.</w:t>
-      </w:r>
-    </w:p>
-    <w:p>
-      <w:pPr>
-        <w:rPr>
-          <w:rFonts w:ascii="Avenir Next Ultra Light" w:hAnsi="Avenir Next Ultra Light"/>
-          <w:b/>
-          <w:bCs/>
-          <w:sz w:val="20"/>
-          <w:szCs w:val="20"/>
-        </w:rPr>
-      </w:pPr>
-    </w:p>
-    <w:p>
-      <w:pPr>
-        <w:rPr>
-          <w:rFonts w:ascii="Avenir Next Ultra Light" w:hAnsi="Avenir Next Ultra Light"/>
-          <w:b/>
-          <w:bCs/>
-          <w:sz w:val="20"/>
-          <w:szCs w:val="20"/>
-        </w:rPr>
-      </w:pPr>
-      <w:r>
-        <w:rPr>
-          <w:rFonts w:ascii="Avenir Next Ultra Light" w:hAnsi="Avenir Next Ultra Light"/>
-          <w:b/>
-          <w:bCs/>
-          <w:sz w:val="20"/>
-          <w:szCs w:val="20"/>
-        </w:rPr>
-        <w:t>---</w:t>
-      </w:r>
-    </w:p>
-    <w:p>
-      <w:pPr>
-        <w:rPr>
-          <w:rFonts w:ascii="Avenir Next Ultra Light" w:hAnsi="Avenir Next Ultra Light"/>
-          <w:b/>
-          <w:bCs/>
-          <w:sz w:val="20"/>
-          <w:szCs w:val="20"/>
-        </w:rPr>
-      </w:pPr>
-    </w:p>
-    <w:p>
-      <w:r>
-        <w:rPr>
-          <w:rFonts w:ascii="Avenir Next Ultra Light" w:hAnsi="Avenir Next Ultra Light"/>
-          <w:b/>
-          <w:bCs/>
-          <w:sz w:val="20"/>
-          <w:szCs w:val="20"/>
-        </w:rPr>
-        <w:t>This report integrates the technical enhancements and theoretical insights from the `Standard8QueenGA` and `OptimisedExtendedGA` implementations, showcasing the algorithm’s adaptability and performance in both standard and extended configurations. Let me know if you'd like further customization or additional details in specific sections!</w:t>
-      </w:r>
+        <w:pStyle w:val="ListParagraph"/>
+        <w:numPr>
+          <w:ilvl w:val="0"/>
+          <w:numId w:val="23"/>
+        </w:numPr>
+        <w:rPr>
+          <w:rFonts w:ascii="Avenir Next Ultra Light" w:hAnsi="Avenir Next Ultra Light"/>
+          <w:sz w:val="18"/>
+          <w:szCs w:val="18"/>
+        </w:rPr>
+      </w:pPr>
+      <w:proofErr w:type="spellStart"/>
+      <w:r>
+        <w:rPr>
+          <w:rFonts w:ascii="Avenir Next Ultra Light" w:hAnsi="Avenir Next Ultra Light"/>
+          <w:sz w:val="18"/>
+          <w:szCs w:val="18"/>
+        </w:rPr>
+        <w:t>QuantConnect</w:t>
+      </w:r>
+      <w:proofErr w:type="spellEnd"/>
+      <w:r>
+        <w:rPr>
+          <w:rFonts w:ascii="Avenir Next Ultra Light" w:hAnsi="Avenir Next Ultra Light"/>
+          <w:sz w:val="18"/>
+          <w:szCs w:val="18"/>
+        </w:rPr>
+        <w:t xml:space="preserve"> Research Forum (2024). "IWO vs GA in Market Making: Performance Analysis" </w:t>
+      </w:r>
+      <w:hyperlink r:id="rId9" w:history="1">
+        <w:r>
+          <w:rPr>
+            <w:rStyle w:val="Hyperlink"/>
+            <w:rFonts w:ascii="Avenir Next Ultra Light" w:hAnsi="Avenir Next Ultra Light"/>
+            <w:sz w:val="18"/>
+            <w:szCs w:val="18"/>
+          </w:rPr>
+          <w:t>https://www.quantconnect.com/forum/discussion/iwo-vs-ga-performance</w:t>
+        </w:r>
+      </w:hyperlink>
     </w:p>
     <w:sectPr>
       <w:pgSz w:w="11906" w:h="16838"/>
@@ -1356,6 +1917,44 @@
 </w:document>
 </file>
 
+<file path=word/endnotes.xml><?xml version="1.0" encoding="utf-8"?>
+<w:endnotes xmlns:wpc="http://schemas.microsoft.com/office/word/2010/wordprocessingCanvas" xmlns:cx="http://schemas.microsoft.com/office/drawing/2014/chartex" xmlns:cx1="http://schemas.microsoft.com/office/drawing/2015/9/8/chartex" xmlns:cx2="http://schemas.microsoft.com/office/drawing/2015/10/21/chartex" xmlns:cx3="http://schemas.microsoft.com/office/drawing/2016/5/9/chartex" xmlns:cx4="http://schemas.microsoft.com/office/drawing/2016/5/10/chartex" xmlns:cx5="http://schemas.microsoft.com/office/drawing/2016/5/11/chartex" xmlns:cx6="http://schemas.microsoft.com/office/drawing/2016/5/12/chartex" xmlns:cx7="http://schemas.microsoft.com/office/drawing/2016/5/13/chartex" xmlns:cx8="http://schemas.microsoft.com/office/drawing/2016/5/14/chartex" xmlns:mc="http://schemas.openxmlformats.org/markup-compatibility/2006" xmlns:aink="http://schemas.microsoft.com/office/drawing/2016/ink" xmlns:am3d="http://schemas.microsoft.com/office/drawing/2017/model3d" xmlns:o="urn:schemas-microsoft-com:office:office" xmlns:oel="http://schemas.microsoft.com/office/2019/extlst" xmlns:r="http://schemas.openxmlformats.org/officeDocument/2006/relationships" xmlns:m="http://schemas.openxmlformats.org/officeDocument/2006/math" xmlns:v="urn:schemas-microsoft-com:vml" xmlns:wp14="http://schemas.microsoft.com/office/word/2010/wordprocessingDrawing" xmlns:wp="http://schemas.openxmlformats.org/drawingml/2006/wordprocessingDrawing" xmlns:w10="urn:schemas-microsoft-com:office:word" xmlns:w="http://schemas.openxmlformats.org/wordprocessingml/2006/main" xmlns:w14="http://schemas.microsoft.com/office/word/2010/wordml" xmlns:w15="http://schemas.microsoft.com/office/word/2012/wordml" xmlns:w16cex="http://schemas.microsoft.com/office/word/2018/wordml/cex" xmlns:w16cid="http://schemas.microsoft.com/office/word/2016/wordml/cid" xmlns:w16="http://schemas.microsoft.com/office/word/2018/wordml" xmlns:w16du="http://schemas.microsoft.com/office/word/2023/wordml/word16du" xmlns:w16sdtdh="http://schemas.microsoft.com/office/word/2020/wordml/sdtdatahash" xmlns:w16se="http://schemas.microsoft.com/office/word/2015/wordml/symex" xmlns:wpg="http://schemas.microsoft.com/office/word/2010/wordprocessingGroup" xmlns:wpi="http://schemas.microsoft.com/office/word/2010/wordprocessingInk" xmlns:wne="http://schemas.microsoft.com/office/word/2006/wordml" xmlns:wps="http://schemas.microsoft.com/office/word/2010/wordprocessingShape" mc:Ignorable="w14 w15 w16se w16cid w16 w16cex w16sdtdh w16du wp14">
+  <w:endnote w:type="separator" w:id="-1">
+    <w:p>
+      <w:r>
+        <w:separator/>
+      </w:r>
+    </w:p>
+  </w:endnote>
+  <w:endnote w:type="continuationSeparator" w:id="0">
+    <w:p>
+      <w:r>
+        <w:continuationSeparator/>
+      </w:r>
+    </w:p>
+  </w:endnote>
+</w:endnotes>
+</file>
+
+<file path=word/footnotes.xml><?xml version="1.0" encoding="utf-8"?>
+<w:footnotes xmlns:wpc="http://schemas.microsoft.com/office/word/2010/wordprocessingCanvas" xmlns:cx="http://schemas.microsoft.com/office/drawing/2014/chartex" xmlns:cx1="http://schemas.microsoft.com/office/drawing/2015/9/8/chartex" xmlns:cx2="http://schemas.microsoft.com/office/drawing/2015/10/21/chartex" xmlns:cx3="http://schemas.microsoft.com/office/drawing/2016/5/9/chartex" xmlns:cx4="http://schemas.microsoft.com/office/drawing/2016/5/10/chartex" xmlns:cx5="http://schemas.microsoft.com/office/drawing/2016/5/11/chartex" xmlns:cx6="http://schemas.microsoft.com/office/drawing/2016/5/12/chartex" xmlns:cx7="http://schemas.microsoft.com/office/drawing/2016/5/13/chartex" xmlns:cx8="http://schemas.microsoft.com/office/drawing/2016/5/14/chartex" xmlns:mc="http://schemas.openxmlformats.org/markup-compatibility/2006" xmlns:aink="http://schemas.microsoft.com/office/drawing/2016/ink" xmlns:am3d="http://schemas.microsoft.com/office/drawing/2017/model3d" xmlns:o="urn:schemas-microsoft-com:office:office" xmlns:oel="http://schemas.microsoft.com/office/2019/extlst" xmlns:r="http://schemas.openxmlformats.org/officeDocument/2006/relationships" xmlns:m="http://schemas.openxmlformats.org/officeDocument/2006/math" xmlns:v="urn:schemas-microsoft-com:vml" xmlns:wp14="http://schemas.microsoft.com/office/word/2010/wordprocessingDrawing" xmlns:wp="http://schemas.openxmlformats.org/drawingml/2006/wordprocessingDrawing" xmlns:w10="urn:schemas-microsoft-com:office:word" xmlns:w="http://schemas.openxmlformats.org/wordprocessingml/2006/main" xmlns:w14="http://schemas.microsoft.com/office/word/2010/wordml" xmlns:w15="http://schemas.microsoft.com/office/word/2012/wordml" xmlns:w16cex="http://schemas.microsoft.com/office/word/2018/wordml/cex" xmlns:w16cid="http://schemas.microsoft.com/office/word/2016/wordml/cid" xmlns:w16="http://schemas.microsoft.com/office/word/2018/wordml" xmlns:w16du="http://schemas.microsoft.com/office/word/2023/wordml/word16du" xmlns:w16sdtdh="http://schemas.microsoft.com/office/word/2020/wordml/sdtdatahash" xmlns:w16se="http://schemas.microsoft.com/office/word/2015/wordml/symex" xmlns:wpg="http://schemas.microsoft.com/office/word/2010/wordprocessingGroup" xmlns:wpi="http://schemas.microsoft.com/office/word/2010/wordprocessingInk" xmlns:wne="http://schemas.microsoft.com/office/word/2006/wordml" xmlns:wps="http://schemas.microsoft.com/office/word/2010/wordprocessingShape" mc:Ignorable="w14 w15 w16se w16cid w16 w16cex w16sdtdh w16du wp14">
+  <w:footnote w:type="separator" w:id="-1">
+    <w:p>
+      <w:r>
+        <w:separator/>
+      </w:r>
+    </w:p>
+  </w:footnote>
+  <w:footnote w:type="continuationSeparator" w:id="0">
+    <w:p>
+      <w:r>
+        <w:continuationSeparator/>
+      </w:r>
+    </w:p>
+  </w:footnote>
+</w:footnotes>
+</file>
+
 <file path=word/numbering.xml><?xml version="1.0" encoding="utf-8"?>
 <w:numbering xmlns:wpc="http://schemas.microsoft.com/office/word/2010/wordprocessingCanvas" xmlns:cx="http://schemas.microsoft.com/office/drawing/2014/chartex" xmlns:cx1="http://schemas.microsoft.com/office/drawing/2015/9/8/chartex" xmlns:cx2="http://schemas.microsoft.com/office/drawing/2015/10/21/chartex" xmlns:cx3="http://schemas.microsoft.com/office/drawing/2016/5/9/chartex" xmlns:cx4="http://schemas.microsoft.com/office/drawing/2016/5/10/chartex" xmlns:cx5="http://schemas.microsoft.com/office/drawing/2016/5/11/chartex" xmlns:cx6="http://schemas.microsoft.com/office/drawing/2016/5/12/chartex" xmlns:cx7="http://schemas.microsoft.com/office/drawing/2016/5/13/chartex" xmlns:cx8="http://schemas.microsoft.com/office/drawing/2016/5/14/chartex" xmlns:mc="http://schemas.openxmlformats.org/markup-compatibility/2006" xmlns:aink="http://schemas.microsoft.com/office/drawing/2016/ink" xmlns:am3d="http://schemas.microsoft.com/office/drawing/2017/model3d" xmlns:o="urn:schemas-microsoft-com:office:office" xmlns:oel="http://schemas.microsoft.com/office/2019/extlst" xmlns:r="http://schemas.openxmlformats.org/officeDocument/2006/relationships" xmlns:m="http://schemas.openxmlformats.org/officeDocument/2006/math" xmlns:v="urn:schemas-microsoft-com:vml" xmlns:wp14="http://schemas.microsoft.com/office/word/2010/wordprocessingDrawing" xmlns:wp="http://schemas.openxmlformats.org/drawingml/2006/wordprocessingDrawing" xmlns:w10="urn:schemas-microsoft-com:office:word" xmlns:w="http://schemas.openxmlformats.org/wordprocessingml/2006/main" xmlns:w14="http://schemas.microsoft.com/office/word/2010/wordml" xmlns:w15="http://schemas.microsoft.com/office/word/2012/wordml" xmlns:w16cex="http://schemas.microsoft.com/office/word/2018/wordml/cex" xmlns:w16cid="http://schemas.microsoft.com/office/word/2016/wordml/cid" xmlns:w16="http://schemas.microsoft.com/office/word/2018/wordml" xmlns:w16du="http://schemas.microsoft.com/office/word/2023/wordml/word16du" xmlns:w16sdtdh="http://schemas.microsoft.com/office/word/2020/wordml/sdtdatahash" xmlns:w16se="http://schemas.microsoft.com/office/word/2015/wordml/symex" xmlns:wpg="http://schemas.microsoft.com/office/word/2010/wordprocessingGroup" xmlns:wpi="http://schemas.microsoft.com/office/word/2010/wordprocessingInk" xmlns:wne="http://schemas.microsoft.com/office/word/2006/wordml" xmlns:wps="http://schemas.microsoft.com/office/word/2010/wordprocessingShape" mc:Ignorable="w14 w15 w16se w16cid w16 w16cex w16sdtdh w16du wp14">
   <w:abstractNum w:abstractNumId="0" w15:restartNumberingAfterBreak="0">
@@ -1806,6 +2405,119 @@
     </w:lvl>
   </w:abstractNum>
   <w:abstractNum w:abstractNumId="3" w15:restartNumberingAfterBreak="0">
+    <w:nsid w:val="11DE3650"/>
+    <w:multiLevelType w:val="hybridMultilevel"/>
+    <w:tmpl w:val="C310C9B2"/>
+    <w:lvl w:ilvl="0" w:tplc="08090001">
+      <w:start w:val="1"/>
+      <w:numFmt w:val="bullet"/>
+      <w:lvlText w:val=""/>
+      <w:lvlJc w:val="left"/>
+      <w:pPr>
+        <w:ind w:left="720" w:hanging="360"/>
+      </w:pPr>
+      <w:rPr>
+        <w:rFonts w:ascii="Symbol" w:hAnsi="Symbol" w:hint="default"/>
+      </w:rPr>
+    </w:lvl>
+    <w:lvl w:ilvl="1" w:tplc="08090003" w:tentative="1">
+      <w:start w:val="1"/>
+      <w:numFmt w:val="bullet"/>
+      <w:lvlText w:val="o"/>
+      <w:lvlJc w:val="left"/>
+      <w:pPr>
+        <w:ind w:left="1440" w:hanging="360"/>
+      </w:pPr>
+      <w:rPr>
+        <w:rFonts w:ascii="Courier New" w:hAnsi="Courier New" w:cs="Courier New" w:hint="default"/>
+      </w:rPr>
+    </w:lvl>
+    <w:lvl w:ilvl="2" w:tplc="08090005" w:tentative="1">
+      <w:start w:val="1"/>
+      <w:numFmt w:val="bullet"/>
+      <w:lvlText w:val=""/>
+      <w:lvlJc w:val="left"/>
+      <w:pPr>
+        <w:ind w:left="2160" w:hanging="360"/>
+      </w:pPr>
+      <w:rPr>
+        <w:rFonts w:ascii="Wingdings" w:hAnsi="Wingdings" w:hint="default"/>
+      </w:rPr>
+    </w:lvl>
+    <w:lvl w:ilvl="3" w:tplc="08090001" w:tentative="1">
+      <w:start w:val="1"/>
+      <w:numFmt w:val="bullet"/>
+      <w:lvlText w:val=""/>
+      <w:lvlJc w:val="left"/>
+      <w:pPr>
+        <w:ind w:left="2880" w:hanging="360"/>
+      </w:pPr>
+      <w:rPr>
+        <w:rFonts w:ascii="Symbol" w:hAnsi="Symbol" w:hint="default"/>
+      </w:rPr>
+    </w:lvl>
+    <w:lvl w:ilvl="4" w:tplc="08090003" w:tentative="1">
+      <w:start w:val="1"/>
+      <w:numFmt w:val="bullet"/>
+      <w:lvlText w:val="o"/>
+      <w:lvlJc w:val="left"/>
+      <w:pPr>
+        <w:ind w:left="3600" w:hanging="360"/>
+      </w:pPr>
+      <w:rPr>
+        <w:rFonts w:ascii="Courier New" w:hAnsi="Courier New" w:cs="Courier New" w:hint="default"/>
+      </w:rPr>
+    </w:lvl>
+    <w:lvl w:ilvl="5" w:tplc="08090005" w:tentative="1">
+      <w:start w:val="1"/>
+      <w:numFmt w:val="bullet"/>
+      <w:lvlText w:val=""/>
+      <w:lvlJc w:val="left"/>
+      <w:pPr>
+        <w:ind w:left="4320" w:hanging="360"/>
+      </w:pPr>
+      <w:rPr>
+        <w:rFonts w:ascii="Wingdings" w:hAnsi="Wingdings" w:hint="default"/>
+      </w:rPr>
+    </w:lvl>
+    <w:lvl w:ilvl="6" w:tplc="08090001" w:tentative="1">
+      <w:start w:val="1"/>
+      <w:numFmt w:val="bullet"/>
+      <w:lvlText w:val=""/>
+      <w:lvlJc w:val="left"/>
+      <w:pPr>
+        <w:ind w:left="5040" w:hanging="360"/>
+      </w:pPr>
+      <w:rPr>
+        <w:rFonts w:ascii="Symbol" w:hAnsi="Symbol" w:hint="default"/>
+      </w:rPr>
+    </w:lvl>
+    <w:lvl w:ilvl="7" w:tplc="08090003" w:tentative="1">
+      <w:start w:val="1"/>
+      <w:numFmt w:val="bullet"/>
+      <w:lvlText w:val="o"/>
+      <w:lvlJc w:val="left"/>
+      <w:pPr>
+        <w:ind w:left="5760" w:hanging="360"/>
+      </w:pPr>
+      <w:rPr>
+        <w:rFonts w:ascii="Courier New" w:hAnsi="Courier New" w:cs="Courier New" w:hint="default"/>
+      </w:rPr>
+    </w:lvl>
+    <w:lvl w:ilvl="8" w:tplc="08090005" w:tentative="1">
+      <w:start w:val="1"/>
+      <w:numFmt w:val="bullet"/>
+      <w:lvlText w:val=""/>
+      <w:lvlJc w:val="left"/>
+      <w:pPr>
+        <w:ind w:left="6480" w:hanging="360"/>
+      </w:pPr>
+      <w:rPr>
+        <w:rFonts w:ascii="Wingdings" w:hAnsi="Wingdings" w:hint="default"/>
+      </w:rPr>
+    </w:lvl>
+  </w:abstractNum>
+  <w:abstractNum w:abstractNumId="4" w15:restartNumberingAfterBreak="0">
     <w:nsid w:val="139C086E"/>
     <w:multiLevelType w:val="multilevel"/>
     <w:tmpl w:val="0486CCE0"/>
@@ -1954,7 +2666,7 @@
       </w:rPr>
     </w:lvl>
   </w:abstractNum>
-  <w:abstractNum w:abstractNumId="4" w15:restartNumberingAfterBreak="0">
+  <w:abstractNum w:abstractNumId="5" w15:restartNumberingAfterBreak="0">
     <w:nsid w:val="13F8462D"/>
     <w:multiLevelType w:val="multilevel"/>
     <w:tmpl w:val="D3BA3200"/>
@@ -2103,7 +2815,7 @@
       </w:rPr>
     </w:lvl>
   </w:abstractNum>
-  <w:abstractNum w:abstractNumId="5" w15:restartNumberingAfterBreak="0">
+  <w:abstractNum w:abstractNumId="6" w15:restartNumberingAfterBreak="0">
     <w:nsid w:val="1EE147FA"/>
     <w:multiLevelType w:val="multilevel"/>
     <w:tmpl w:val="0066AD74"/>
@@ -2252,7 +2964,120 @@
       </w:rPr>
     </w:lvl>
   </w:abstractNum>
-  <w:abstractNum w:abstractNumId="6" w15:restartNumberingAfterBreak="0">
+  <w:abstractNum w:abstractNumId="7" w15:restartNumberingAfterBreak="0">
+    <w:nsid w:val="1F1770F9"/>
+    <w:multiLevelType w:val="hybridMultilevel"/>
+    <w:tmpl w:val="B1D6F2F6"/>
+    <w:lvl w:ilvl="0" w:tplc="08090001">
+      <w:start w:val="1"/>
+      <w:numFmt w:val="bullet"/>
+      <w:lvlText w:val=""/>
+      <w:lvlJc w:val="left"/>
+      <w:pPr>
+        <w:ind w:left="720" w:hanging="360"/>
+      </w:pPr>
+      <w:rPr>
+        <w:rFonts w:ascii="Symbol" w:hAnsi="Symbol" w:hint="default"/>
+      </w:rPr>
+    </w:lvl>
+    <w:lvl w:ilvl="1" w:tplc="08090003" w:tentative="1">
+      <w:start w:val="1"/>
+      <w:numFmt w:val="bullet"/>
+      <w:lvlText w:val="o"/>
+      <w:lvlJc w:val="left"/>
+      <w:pPr>
+        <w:ind w:left="1440" w:hanging="360"/>
+      </w:pPr>
+      <w:rPr>
+        <w:rFonts w:ascii="Courier New" w:hAnsi="Courier New" w:cs="Courier New" w:hint="default"/>
+      </w:rPr>
+    </w:lvl>
+    <w:lvl w:ilvl="2" w:tplc="08090005" w:tentative="1">
+      <w:start w:val="1"/>
+      <w:numFmt w:val="bullet"/>
+      <w:lvlText w:val=""/>
+      <w:lvlJc w:val="left"/>
+      <w:pPr>
+        <w:ind w:left="2160" w:hanging="360"/>
+      </w:pPr>
+      <w:rPr>
+        <w:rFonts w:ascii="Wingdings" w:hAnsi="Wingdings" w:hint="default"/>
+      </w:rPr>
+    </w:lvl>
+    <w:lvl w:ilvl="3" w:tplc="08090001" w:tentative="1">
+      <w:start w:val="1"/>
+      <w:numFmt w:val="bullet"/>
+      <w:lvlText w:val=""/>
+      <w:lvlJc w:val="left"/>
+      <w:pPr>
+        <w:ind w:left="2880" w:hanging="360"/>
+      </w:pPr>
+      <w:rPr>
+        <w:rFonts w:ascii="Symbol" w:hAnsi="Symbol" w:hint="default"/>
+      </w:rPr>
+    </w:lvl>
+    <w:lvl w:ilvl="4" w:tplc="08090003" w:tentative="1">
+      <w:start w:val="1"/>
+      <w:numFmt w:val="bullet"/>
+      <w:lvlText w:val="o"/>
+      <w:lvlJc w:val="left"/>
+      <w:pPr>
+        <w:ind w:left="3600" w:hanging="360"/>
+      </w:pPr>
+      <w:rPr>
+        <w:rFonts w:ascii="Courier New" w:hAnsi="Courier New" w:cs="Courier New" w:hint="default"/>
+      </w:rPr>
+    </w:lvl>
+    <w:lvl w:ilvl="5" w:tplc="08090005" w:tentative="1">
+      <w:start w:val="1"/>
+      <w:numFmt w:val="bullet"/>
+      <w:lvlText w:val=""/>
+      <w:lvlJc w:val="left"/>
+      <w:pPr>
+        <w:ind w:left="4320" w:hanging="360"/>
+      </w:pPr>
+      <w:rPr>
+        <w:rFonts w:ascii="Wingdings" w:hAnsi="Wingdings" w:hint="default"/>
+      </w:rPr>
+    </w:lvl>
+    <w:lvl w:ilvl="6" w:tplc="08090001" w:tentative="1">
+      <w:start w:val="1"/>
+      <w:numFmt w:val="bullet"/>
+      <w:lvlText w:val=""/>
+      <w:lvlJc w:val="left"/>
+      <w:pPr>
+        <w:ind w:left="5040" w:hanging="360"/>
+      </w:pPr>
+      <w:rPr>
+        <w:rFonts w:ascii="Symbol" w:hAnsi="Symbol" w:hint="default"/>
+      </w:rPr>
+    </w:lvl>
+    <w:lvl w:ilvl="7" w:tplc="08090003" w:tentative="1">
+      <w:start w:val="1"/>
+      <w:numFmt w:val="bullet"/>
+      <w:lvlText w:val="o"/>
+      <w:lvlJc w:val="left"/>
+      <w:pPr>
+        <w:ind w:left="5760" w:hanging="360"/>
+      </w:pPr>
+      <w:rPr>
+        <w:rFonts w:ascii="Courier New" w:hAnsi="Courier New" w:cs="Courier New" w:hint="default"/>
+      </w:rPr>
+    </w:lvl>
+    <w:lvl w:ilvl="8" w:tplc="08090005" w:tentative="1">
+      <w:start w:val="1"/>
+      <w:numFmt w:val="bullet"/>
+      <w:lvlText w:val=""/>
+      <w:lvlJc w:val="left"/>
+      <w:pPr>
+        <w:ind w:left="6480" w:hanging="360"/>
+      </w:pPr>
+      <w:rPr>
+        <w:rFonts w:ascii="Wingdings" w:hAnsi="Wingdings" w:hint="default"/>
+      </w:rPr>
+    </w:lvl>
+  </w:abstractNum>
+  <w:abstractNum w:abstractNumId="8" w15:restartNumberingAfterBreak="0">
     <w:nsid w:val="22FB228D"/>
     <w:multiLevelType w:val="multilevel"/>
     <w:tmpl w:val="635C2830"/>
@@ -2369,7 +3194,7 @@
       </w:pPr>
     </w:lvl>
   </w:abstractNum>
-  <w:abstractNum w:abstractNumId="7" w15:restartNumberingAfterBreak="0">
+  <w:abstractNum w:abstractNumId="9" w15:restartNumberingAfterBreak="0">
     <w:nsid w:val="23EC3D00"/>
     <w:multiLevelType w:val="multilevel"/>
     <w:tmpl w:val="C27455FC"/>
@@ -2518,7 +3343,7 @@
       </w:rPr>
     </w:lvl>
   </w:abstractNum>
-  <w:abstractNum w:abstractNumId="8" w15:restartNumberingAfterBreak="0">
+  <w:abstractNum w:abstractNumId="10" w15:restartNumberingAfterBreak="0">
     <w:nsid w:val="2DD2041A"/>
     <w:multiLevelType w:val="multilevel"/>
     <w:tmpl w:val="2A4E81BC"/>
@@ -2635,7 +3460,7 @@
       </w:pPr>
     </w:lvl>
   </w:abstractNum>
-  <w:abstractNum w:abstractNumId="9" w15:restartNumberingAfterBreak="0">
+  <w:abstractNum w:abstractNumId="11" w15:restartNumberingAfterBreak="0">
     <w:nsid w:val="2EA65379"/>
     <w:multiLevelType w:val="multilevel"/>
     <w:tmpl w:val="07CC6350"/>
@@ -2748,7 +3573,7 @@
       </w:pPr>
     </w:lvl>
   </w:abstractNum>
-  <w:abstractNum w:abstractNumId="10" w15:restartNumberingAfterBreak="0">
+  <w:abstractNum w:abstractNumId="12" w15:restartNumberingAfterBreak="0">
     <w:nsid w:val="2ECC78E7"/>
     <w:multiLevelType w:val="multilevel"/>
     <w:tmpl w:val="0B04D6EC"/>
@@ -2861,7 +3686,7 @@
       </w:pPr>
     </w:lvl>
   </w:abstractNum>
-  <w:abstractNum w:abstractNumId="11" w15:restartNumberingAfterBreak="0">
+  <w:abstractNum w:abstractNumId="13" w15:restartNumberingAfterBreak="0">
     <w:nsid w:val="2F545529"/>
     <w:multiLevelType w:val="multilevel"/>
     <w:tmpl w:val="8B547FFC"/>
@@ -3010,7 +3835,7 @@
       </w:rPr>
     </w:lvl>
   </w:abstractNum>
-  <w:abstractNum w:abstractNumId="12" w15:restartNumberingAfterBreak="0">
+  <w:abstractNum w:abstractNumId="14" w15:restartNumberingAfterBreak="0">
     <w:nsid w:val="302378F6"/>
     <w:multiLevelType w:val="multilevel"/>
     <w:tmpl w:val="7EE2322E"/>
@@ -3159,7 +3984,7 @@
       </w:rPr>
     </w:lvl>
   </w:abstractNum>
-  <w:abstractNum w:abstractNumId="13" w15:restartNumberingAfterBreak="0">
+  <w:abstractNum w:abstractNumId="15" w15:restartNumberingAfterBreak="0">
     <w:nsid w:val="393C5FB6"/>
     <w:multiLevelType w:val="multilevel"/>
     <w:tmpl w:val="16D8DEE8"/>
@@ -3308,7 +4133,7 @@
       </w:rPr>
     </w:lvl>
   </w:abstractNum>
-  <w:abstractNum w:abstractNumId="14" w15:restartNumberingAfterBreak="0">
+  <w:abstractNum w:abstractNumId="16" w15:restartNumberingAfterBreak="0">
     <w:nsid w:val="39AB21FE"/>
     <w:multiLevelType w:val="multilevel"/>
     <w:tmpl w:val="67F82108"/>
@@ -3421,7 +4246,7 @@
       </w:pPr>
     </w:lvl>
   </w:abstractNum>
-  <w:abstractNum w:abstractNumId="15" w15:restartNumberingAfterBreak="0">
+  <w:abstractNum w:abstractNumId="17" w15:restartNumberingAfterBreak="0">
     <w:nsid w:val="40F11F71"/>
     <w:multiLevelType w:val="multilevel"/>
     <w:tmpl w:val="BAD617C6"/>
@@ -3534,7 +4359,7 @@
       </w:pPr>
     </w:lvl>
   </w:abstractNum>
-  <w:abstractNum w:abstractNumId="16" w15:restartNumberingAfterBreak="0">
+  <w:abstractNum w:abstractNumId="18" w15:restartNumberingAfterBreak="0">
     <w:nsid w:val="534A7389"/>
     <w:multiLevelType w:val="multilevel"/>
     <w:tmpl w:val="4502A9A6"/>
@@ -3683,7 +4508,7 @@
       </w:rPr>
     </w:lvl>
   </w:abstractNum>
-  <w:abstractNum w:abstractNumId="17" w15:restartNumberingAfterBreak="0">
+  <w:abstractNum w:abstractNumId="19" w15:restartNumberingAfterBreak="0">
     <w:nsid w:val="5C463D2A"/>
     <w:multiLevelType w:val="multilevel"/>
     <w:tmpl w:val="51B4C658"/>
@@ -3796,7 +4621,7 @@
       </w:pPr>
     </w:lvl>
   </w:abstractNum>
-  <w:abstractNum w:abstractNumId="18" w15:restartNumberingAfterBreak="0">
+  <w:abstractNum w:abstractNumId="20" w15:restartNumberingAfterBreak="0">
     <w:nsid w:val="67933001"/>
     <w:multiLevelType w:val="multilevel"/>
     <w:tmpl w:val="94667868"/>
@@ -3945,7 +4770,7 @@
       </w:rPr>
     </w:lvl>
   </w:abstractNum>
-  <w:abstractNum w:abstractNumId="19" w15:restartNumberingAfterBreak="0">
+  <w:abstractNum w:abstractNumId="21" w15:restartNumberingAfterBreak="0">
     <w:nsid w:val="78621D42"/>
     <w:multiLevelType w:val="multilevel"/>
     <w:tmpl w:val="46967712"/>
@@ -4094,7 +4919,7 @@
       </w:rPr>
     </w:lvl>
   </w:abstractNum>
-  <w:abstractNum w:abstractNumId="20" w15:restartNumberingAfterBreak="0">
+  <w:abstractNum w:abstractNumId="22" w15:restartNumberingAfterBreak="0">
     <w:nsid w:val="7A6367B7"/>
     <w:multiLevelType w:val="multilevel"/>
     <w:tmpl w:val="60B6B108"/>
@@ -4244,67 +5069,73 @@
     </w:lvl>
   </w:abstractNum>
   <w:num w:numId="1" w16cid:durableId="1554465186">
-    <w:abstractNumId w:val="14"/>
+    <w:abstractNumId w:val="16"/>
   </w:num>
   <w:num w:numId="2" w16cid:durableId="2078624333">
-    <w:abstractNumId w:val="7"/>
+    <w:abstractNumId w:val="9"/>
   </w:num>
   <w:num w:numId="3" w16cid:durableId="1141921121">
-    <w:abstractNumId w:val="9"/>
+    <w:abstractNumId w:val="11"/>
   </w:num>
   <w:num w:numId="4" w16cid:durableId="239565562">
-    <w:abstractNumId w:val="13"/>
+    <w:abstractNumId w:val="15"/>
   </w:num>
   <w:num w:numId="5" w16cid:durableId="1277105505">
+    <w:abstractNumId w:val="10"/>
+  </w:num>
+  <w:num w:numId="6" w16cid:durableId="1434596181">
+    <w:abstractNumId w:val="12"/>
+  </w:num>
+  <w:num w:numId="7" w16cid:durableId="1357080431">
+    <w:abstractNumId w:val="19"/>
+  </w:num>
+  <w:num w:numId="8" w16cid:durableId="1066806945">
+    <w:abstractNumId w:val="17"/>
+  </w:num>
+  <w:num w:numId="9" w16cid:durableId="46954745">
     <w:abstractNumId w:val="8"/>
   </w:num>
-  <w:num w:numId="6" w16cid:durableId="1434596181">
-    <w:abstractNumId w:val="10"/>
+  <w:num w:numId="10" w16cid:durableId="1219166267">
+    <w:abstractNumId w:val="5"/>
   </w:num>
-  <w:num w:numId="7" w16cid:durableId="1357080431">
-    <w:abstractNumId w:val="17"/>
+  <w:num w:numId="11" w16cid:durableId="1729526314">
+    <w:abstractNumId w:val="18"/>
   </w:num>
-  <w:num w:numId="8" w16cid:durableId="1066806945">
-    <w:abstractNumId w:val="15"/>
-  </w:num>
-  <w:num w:numId="9" w16cid:durableId="46954745">
-    <w:abstractNumId w:val="6"/>
-  </w:num>
-  <w:num w:numId="10" w16cid:durableId="1219166267">
+  <w:num w:numId="12" w16cid:durableId="817840328">
     <w:abstractNumId w:val="4"/>
   </w:num>
-  <w:num w:numId="11" w16cid:durableId="1729526314">
-    <w:abstractNumId w:val="16"/>
-  </w:num>
-  <w:num w:numId="12" w16cid:durableId="817840328">
-    <w:abstractNumId w:val="3"/>
-  </w:num>
   <w:num w:numId="13" w16cid:durableId="1304196161">
-    <w:abstractNumId w:val="18"/>
+    <w:abstractNumId w:val="20"/>
   </w:num>
   <w:num w:numId="14" w16cid:durableId="1175848262">
-    <w:abstractNumId w:val="11"/>
+    <w:abstractNumId w:val="13"/>
   </w:num>
   <w:num w:numId="15" w16cid:durableId="634526688">
     <w:abstractNumId w:val="2"/>
   </w:num>
   <w:num w:numId="16" w16cid:durableId="1943955422">
-    <w:abstractNumId w:val="5"/>
+    <w:abstractNumId w:val="6"/>
   </w:num>
   <w:num w:numId="17" w16cid:durableId="1055204506">
-    <w:abstractNumId w:val="19"/>
+    <w:abstractNumId w:val="21"/>
   </w:num>
   <w:num w:numId="18" w16cid:durableId="250698774">
     <w:abstractNumId w:val="1"/>
   </w:num>
   <w:num w:numId="19" w16cid:durableId="2091122794">
-    <w:abstractNumId w:val="20"/>
+    <w:abstractNumId w:val="22"/>
   </w:num>
   <w:num w:numId="20" w16cid:durableId="1629631375">
     <w:abstractNumId w:val="0"/>
   </w:num>
   <w:num w:numId="21" w16cid:durableId="804011641">
-    <w:abstractNumId w:val="12"/>
+    <w:abstractNumId w:val="14"/>
+  </w:num>
+  <w:num w:numId="22" w16cid:durableId="1979870782">
+    <w:abstractNumId w:val="3"/>
+  </w:num>
+  <w:num w:numId="23" w16cid:durableId="1181160002">
+    <w:abstractNumId w:val="7"/>
   </w:num>
 </w:numbering>
 </file>
@@ -5243,6 +6074,48 @@
       <w:shd w:val="clear" w:color="auto" w:fill="E1DFDD"/>
     </w:rPr>
   </w:style>
+  <w:style w:type="paragraph" w:styleId="Header">
+    <w:name w:val="header"/>
+    <w:basedOn w:val="Normal"/>
+    <w:link w:val="HeaderChar"/>
+    <w:uiPriority w:val="99"/>
+    <w:unhideWhenUsed/>
+    <w:rsid w:val="00A34F67"/>
+    <w:pPr>
+      <w:tabs>
+        <w:tab w:val="center" w:pos="4513"/>
+        <w:tab w:val="right" w:pos="9026"/>
+      </w:tabs>
+    </w:pPr>
+  </w:style>
+  <w:style w:type="character" w:customStyle="1" w:styleId="HeaderChar">
+    <w:name w:val="Header Char"/>
+    <w:basedOn w:val="DefaultParagraphFont"/>
+    <w:link w:val="Header"/>
+    <w:uiPriority w:val="99"/>
+    <w:rsid w:val="00A34F67"/>
+  </w:style>
+  <w:style w:type="paragraph" w:styleId="Footer">
+    <w:name w:val="footer"/>
+    <w:basedOn w:val="Normal"/>
+    <w:link w:val="FooterChar"/>
+    <w:uiPriority w:val="99"/>
+    <w:unhideWhenUsed/>
+    <w:rsid w:val="00A34F67"/>
+    <w:pPr>
+      <w:tabs>
+        <w:tab w:val="center" w:pos="4513"/>
+        <w:tab w:val="right" w:pos="9026"/>
+      </w:tabs>
+    </w:pPr>
+  </w:style>
+  <w:style w:type="character" w:customStyle="1" w:styleId="FooterChar">
+    <w:name w:val="Footer Char"/>
+    <w:basedOn w:val="DefaultParagraphFont"/>
+    <w:link w:val="Footer"/>
+    <w:uiPriority w:val="99"/>
+    <w:rsid w:val="00A34F67"/>
+  </w:style>
 </w:styles>
 </file>
 

</xml_diff>

<commit_message>
section 1 of report done
</commit_message>
<xml_diff>
--- a/Module 8 - Further AI/Genetic Algorithms/Genetic Algorithms.docx
+++ b/Module 8 - Further AI/Genetic Algorithms/Genetic Algorithms.docx
@@ -8,9 +8,767 @@
           <w:rFonts w:ascii="Avenir Next Ultra Light" w:hAnsi="Avenir Next Ultra Light"/>
           <w:b/>
           <w:bCs/>
-          <w:color w:val="00B0F0"/>
+          <w:color w:val="000000" w:themeColor="text1"/>
           <w:sz w:val="26"/>
           <w:szCs w:val="26"/>
+        </w:rPr>
+      </w:pPr>
+      <w:r>
+        <w:rPr>
+          <w:rFonts w:ascii="Avenir Next Ultra Light" w:hAnsi="Avenir Next Ultra Light"/>
+          <w:b/>
+          <w:bCs/>
+          <w:color w:val="000000" w:themeColor="text1"/>
+          <w:sz w:val="26"/>
+          <w:szCs w:val="26"/>
+        </w:rPr>
+        <w:t>Genetic Algorithm</w:t>
+      </w:r>
+      <w:r>
+        <w:rPr>
+          <w:rFonts w:ascii="Avenir Next Ultra Light" w:hAnsi="Avenir Next Ultra Light"/>
+          <w:b/>
+          <w:bCs/>
+          <w:color w:val="000000" w:themeColor="text1"/>
+          <w:sz w:val="26"/>
+          <w:szCs w:val="26"/>
+        </w:rPr>
+        <w:t>s</w:t>
+      </w:r>
+      <w:r>
+        <w:rPr>
+          <w:rFonts w:ascii="Avenir Next Ultra Light" w:hAnsi="Avenir Next Ultra Light"/>
+          <w:b/>
+          <w:bCs/>
+          <w:color w:val="000000" w:themeColor="text1"/>
+          <w:sz w:val="26"/>
+          <w:szCs w:val="26"/>
+        </w:rPr>
+        <w:br/>
+      </w:r>
+    </w:p>
+    <w:p>
+      <w:pPr>
+        <w:rPr>
+          <w:rFonts w:ascii="Avenir Next Ultra Light" w:hAnsi="Avenir Next Ultra Light"/>
+          <w:b/>
+          <w:bCs/>
+          <w:color w:val="000000" w:themeColor="text1"/>
+          <w:sz w:val="22"/>
+          <w:szCs w:val="22"/>
+        </w:rPr>
+      </w:pPr>
+      <w:r>
+        <w:rPr>
+          <w:rFonts w:ascii="Avenir Next Ultra Light" w:hAnsi="Avenir Next Ultra Light"/>
+          <w:b/>
+          <w:bCs/>
+          <w:color w:val="000000" w:themeColor="text1"/>
+          <w:sz w:val="22"/>
+          <w:szCs w:val="22"/>
+        </w:rPr>
+        <w:t xml:space="preserve">The </w:t>
+      </w:r>
+      <w:r>
+        <w:rPr>
+          <w:rFonts w:ascii="Avenir Next Ultra Light" w:hAnsi="Avenir Next Ultra Light"/>
+          <w:b/>
+          <w:bCs/>
+          <w:color w:val="000000" w:themeColor="text1"/>
+          <w:sz w:val="22"/>
+          <w:szCs w:val="22"/>
+        </w:rPr>
+        <w:t>S</w:t>
+      </w:r>
+      <w:r>
+        <w:rPr>
+          <w:rFonts w:ascii="Avenir Next Ultra Light" w:hAnsi="Avenir Next Ultra Light"/>
+          <w:b/>
+          <w:bCs/>
+          <w:color w:val="000000" w:themeColor="text1"/>
+          <w:sz w:val="22"/>
+          <w:szCs w:val="22"/>
+        </w:rPr>
+        <w:t xml:space="preserve">tandard </w:t>
+      </w:r>
+      <w:r>
+        <w:rPr>
+          <w:rFonts w:ascii="Avenir Next Ultra Light" w:hAnsi="Avenir Next Ultra Light"/>
+          <w:b/>
+          <w:bCs/>
+          <w:color w:val="000000" w:themeColor="text1"/>
+          <w:sz w:val="22"/>
+          <w:szCs w:val="22"/>
+        </w:rPr>
+        <w:t>8-Queen GA I</w:t>
+      </w:r>
+      <w:r>
+        <w:rPr>
+          <w:rFonts w:ascii="Avenir Next Ultra Light" w:hAnsi="Avenir Next Ultra Light"/>
+          <w:b/>
+          <w:bCs/>
+          <w:color w:val="000000" w:themeColor="text1"/>
+          <w:sz w:val="22"/>
+          <w:szCs w:val="22"/>
+        </w:rPr>
+        <w:t>mplementation</w:t>
+      </w:r>
+    </w:p>
+    <w:p>
+      <w:pPr>
+        <w:rPr>
+          <w:rFonts w:ascii="Avenir Next Ultra Light" w:hAnsi="Avenir Next Ultra Light"/>
+          <w:sz w:val="14"/>
+          <w:szCs w:val="14"/>
+        </w:rPr>
+      </w:pPr>
+    </w:p>
+    <w:p>
+      <w:pPr>
+        <w:rPr>
+          <w:rFonts w:ascii="Avenir Next Ultra Light" w:hAnsi="Avenir Next Ultra Light"/>
+          <w:sz w:val="18"/>
+          <w:szCs w:val="18"/>
+        </w:rPr>
+      </w:pPr>
+      <w:r>
+        <w:rPr>
+          <w:rFonts w:ascii="Avenir Next Ultra Light" w:hAnsi="Avenir Next Ultra Light"/>
+          <w:sz w:val="18"/>
+          <w:szCs w:val="18"/>
+        </w:rPr>
+        <w:t>My standard implementation of a Genetic Algorithm (GA) for the 8-Queens puzzle follows the Russel and Norvig approach</w:t>
+      </w:r>
+      <w:r>
+        <w:rPr>
+          <w:rFonts w:ascii="Avenir Next Ultra Light" w:hAnsi="Avenir Next Ultra Light"/>
+          <w:sz w:val="18"/>
+          <w:szCs w:val="18"/>
+        </w:rPr>
+        <w:t xml:space="preserve">. </w:t>
+      </w:r>
+      <w:r>
+        <w:rPr>
+          <w:rFonts w:ascii="Avenir Next Ultra Light" w:hAnsi="Avenir Next Ultra Light"/>
+          <w:sz w:val="18"/>
+          <w:szCs w:val="18"/>
+        </w:rPr>
+        <w:t>Each board configuration uses a 1D array where indices represent columns and values represent queen row positions</w:t>
+      </w:r>
+      <w:r>
+        <w:rPr>
+          <w:rFonts w:ascii="Avenir Next Ultra Light" w:hAnsi="Avenir Next Ultra Light"/>
+          <w:sz w:val="18"/>
+          <w:szCs w:val="18"/>
+        </w:rPr>
+        <w:t xml:space="preserve">, </w:t>
+      </w:r>
+      <w:r>
+        <w:rPr>
+          <w:rFonts w:ascii="Avenir Next Ultra Light" w:hAnsi="Avenir Next Ultra Light"/>
+          <w:sz w:val="18"/>
+          <w:szCs w:val="18"/>
+        </w:rPr>
+        <w:t>ensur</w:t>
+      </w:r>
+      <w:r>
+        <w:rPr>
+          <w:rFonts w:ascii="Avenir Next Ultra Light" w:hAnsi="Avenir Next Ultra Light"/>
+          <w:sz w:val="18"/>
+          <w:szCs w:val="18"/>
+        </w:rPr>
+        <w:t>ing</w:t>
+      </w:r>
+      <w:r>
+        <w:rPr>
+          <w:rFonts w:ascii="Avenir Next Ultra Light" w:hAnsi="Avenir Next Ultra Light"/>
+          <w:sz w:val="18"/>
+          <w:szCs w:val="18"/>
+        </w:rPr>
+        <w:t xml:space="preserve"> one queen per column</w:t>
+      </w:r>
+      <w:r>
+        <w:rPr>
+          <w:rFonts w:ascii="Avenir Next Ultra Light" w:hAnsi="Avenir Next Ultra Light"/>
+          <w:sz w:val="18"/>
+          <w:szCs w:val="18"/>
+        </w:rPr>
+        <w:t xml:space="preserve">. </w:t>
+      </w:r>
+      <w:r>
+        <w:rPr>
+          <w:rFonts w:ascii="Avenir Next Ultra Light" w:hAnsi="Avenir Next Ultra Light"/>
+          <w:sz w:val="18"/>
+          <w:szCs w:val="18"/>
+        </w:rPr>
+        <w:t xml:space="preserve">The initial population of 300 </w:t>
+      </w:r>
+      <w:r>
+        <w:rPr>
+          <w:rFonts w:ascii="Avenir Next Ultra Light" w:hAnsi="Avenir Next Ultra Light"/>
+          <w:sz w:val="18"/>
+          <w:szCs w:val="18"/>
+        </w:rPr>
+        <w:t>is generated by first creating a completely random board, then using a ‘nearest neighbour’ approach to fill the population.</w:t>
+      </w:r>
+      <w:r>
+        <w:rPr>
+          <w:rFonts w:ascii="Avenir Next Ultra Light" w:hAnsi="Avenir Next Ultra Light"/>
+          <w:sz w:val="18"/>
+          <w:szCs w:val="18"/>
+        </w:rPr>
+        <w:t xml:space="preserve"> </w:t>
+      </w:r>
+    </w:p>
+    <w:p>
+      <w:pPr>
+        <w:rPr>
+          <w:rFonts w:ascii="Avenir Next Ultra Light" w:hAnsi="Avenir Next Ultra Light"/>
+          <w:sz w:val="14"/>
+          <w:szCs w:val="14"/>
+        </w:rPr>
+      </w:pPr>
+    </w:p>
+    <w:p>
+      <w:pPr>
+        <w:rPr>
+          <w:rFonts w:ascii="Avenir Next Ultra Light" w:hAnsi="Avenir Next Ultra Light"/>
+          <w:sz w:val="18"/>
+          <w:szCs w:val="18"/>
+        </w:rPr>
+      </w:pPr>
+      <w:r>
+        <w:rPr>
+          <w:rFonts w:ascii="Avenir Next Ultra Light" w:hAnsi="Avenir Next Ultra Light"/>
+          <w:sz w:val="18"/>
+          <w:szCs w:val="18"/>
+        </w:rPr>
+        <w:t xml:space="preserve">The fitness calculation </w:t>
+      </w:r>
+      <w:r>
+        <w:rPr>
+          <w:rFonts w:ascii="Avenir Next Ultra Light" w:hAnsi="Avenir Next Ultra Light"/>
+          <w:sz w:val="18"/>
+          <w:szCs w:val="18"/>
+        </w:rPr>
+        <w:t>uses</w:t>
+      </w:r>
+      <w:r>
+        <w:rPr>
+          <w:rFonts w:ascii="Avenir Next Ultra Light" w:hAnsi="Avenir Next Ultra Light"/>
+          <w:sz w:val="18"/>
+          <w:szCs w:val="18"/>
+        </w:rPr>
+        <w:t xml:space="preserve"> a </w:t>
+      </w:r>
+      <w:r>
+        <w:rPr>
+          <w:rFonts w:ascii="Avenir Next Ultra Light" w:hAnsi="Avenir Next Ultra Light"/>
+          <w:sz w:val="18"/>
+          <w:szCs w:val="18"/>
+        </w:rPr>
+        <w:t>goal</w:t>
+      </w:r>
+      <w:r>
+        <w:rPr>
+          <w:rFonts w:ascii="Avenir Next Ultra Light" w:hAnsi="Avenir Next Ultra Light"/>
+          <w:sz w:val="18"/>
+          <w:szCs w:val="18"/>
+        </w:rPr>
+        <w:t>-based</w:t>
+      </w:r>
+      <w:r>
+        <w:rPr>
+          <w:rFonts w:ascii="Avenir Next Ultra Light" w:hAnsi="Avenir Next Ultra Light"/>
+          <w:sz w:val="18"/>
+          <w:szCs w:val="18"/>
+        </w:rPr>
+        <w:t xml:space="preserve"> approach with </w:t>
+      </w:r>
+      <w:r>
+        <w:rPr>
+          <w:rFonts w:ascii="Avenir Next Ultra Light" w:hAnsi="Avenir Next Ultra Light"/>
+          <w:sz w:val="18"/>
+          <w:szCs w:val="18"/>
+        </w:rPr>
+        <w:t>a</w:t>
+      </w:r>
+      <w:r>
+        <w:rPr>
+          <w:rFonts w:ascii="Avenir Next Ultra Light" w:hAnsi="Avenir Next Ultra Light"/>
+          <w:sz w:val="18"/>
+          <w:szCs w:val="18"/>
+        </w:rPr>
+        <w:t xml:space="preserve"> </w:t>
+      </w:r>
+      <w:r>
+        <w:rPr>
+          <w:rFonts w:ascii="Avenir Next Ultra Light" w:hAnsi="Avenir Next Ultra Light"/>
+          <w:sz w:val="18"/>
+          <w:szCs w:val="18"/>
+        </w:rPr>
+        <w:t>goal</w:t>
+      </w:r>
+      <w:r>
+        <w:rPr>
+          <w:rFonts w:ascii="Avenir Next Ultra Light" w:hAnsi="Avenir Next Ultra Light"/>
+          <w:sz w:val="18"/>
+          <w:szCs w:val="18"/>
+        </w:rPr>
+        <w:t xml:space="preserve"> value of 28 for an 8x8 board, where 28 represents the maximum possible </w:t>
+      </w:r>
+      <w:r>
+        <w:rPr>
+          <w:rFonts w:ascii="Avenir Next Ultra Light" w:hAnsi="Avenir Next Ultra Light"/>
+          <w:sz w:val="18"/>
+          <w:szCs w:val="18"/>
+        </w:rPr>
+        <w:t>attacks between queens.</w:t>
+      </w:r>
+      <w:r>
+        <w:rPr>
+          <w:rFonts w:ascii="Avenir Next Ultra Light" w:hAnsi="Avenir Next Ultra Light"/>
+          <w:sz w:val="18"/>
+          <w:szCs w:val="18"/>
+        </w:rPr>
+        <w:t xml:space="preserve"> </w:t>
+      </w:r>
+      <w:r>
+        <w:rPr>
+          <w:rFonts w:ascii="Avenir Next Ultra Light" w:hAnsi="Avenir Next Ultra Light"/>
+          <w:sz w:val="18"/>
+          <w:szCs w:val="18"/>
+        </w:rPr>
+        <w:t>The s</w:t>
+      </w:r>
+      <w:r>
+        <w:rPr>
+          <w:rFonts w:ascii="Avenir Next Ultra Light" w:hAnsi="Avenir Next Ultra Light"/>
+          <w:sz w:val="18"/>
+          <w:szCs w:val="18"/>
+        </w:rPr>
+        <w:t xml:space="preserve">election </w:t>
+      </w:r>
+      <w:r>
+        <w:rPr>
+          <w:rFonts w:ascii="Avenir Next Ultra Light" w:hAnsi="Avenir Next Ultra Light"/>
+          <w:sz w:val="18"/>
+          <w:szCs w:val="18"/>
+        </w:rPr>
+        <w:t xml:space="preserve">system </w:t>
+      </w:r>
+      <w:r>
+        <w:rPr>
+          <w:rFonts w:ascii="Avenir Next Ultra Light" w:hAnsi="Avenir Next Ultra Light"/>
+          <w:sz w:val="18"/>
+          <w:szCs w:val="18"/>
+        </w:rPr>
+        <w:t xml:space="preserve">uses the fitness proportionate </w:t>
+      </w:r>
+      <w:r>
+        <w:rPr>
+          <w:rFonts w:ascii="Avenir Next Ultra Light" w:hAnsi="Avenir Next Ultra Light"/>
+          <w:sz w:val="18"/>
+          <w:szCs w:val="18"/>
+        </w:rPr>
+        <w:t>method, also knows as a R</w:t>
+      </w:r>
+      <w:r>
+        <w:rPr>
+          <w:rFonts w:ascii="Avenir Next Ultra Light" w:hAnsi="Avenir Next Ultra Light"/>
+          <w:sz w:val="18"/>
+          <w:szCs w:val="18"/>
+        </w:rPr>
+        <w:t xml:space="preserve">oulette </w:t>
+      </w:r>
+      <w:r>
+        <w:rPr>
+          <w:rFonts w:ascii="Avenir Next Ultra Light" w:hAnsi="Avenir Next Ultra Light"/>
+          <w:sz w:val="18"/>
+          <w:szCs w:val="18"/>
+        </w:rPr>
+        <w:t>W</w:t>
+      </w:r>
+      <w:r>
+        <w:rPr>
+          <w:rFonts w:ascii="Avenir Next Ultra Light" w:hAnsi="Avenir Next Ultra Light"/>
+          <w:sz w:val="18"/>
+          <w:szCs w:val="18"/>
+        </w:rPr>
+        <w:t>heel</w:t>
+      </w:r>
+      <w:r>
+        <w:rPr>
+          <w:rFonts w:ascii="Avenir Next Ultra Light" w:hAnsi="Avenir Next Ultra Light"/>
+          <w:sz w:val="18"/>
+          <w:szCs w:val="18"/>
+        </w:rPr>
+        <w:t xml:space="preserve">. </w:t>
+      </w:r>
+      <w:r>
+        <w:rPr>
+          <w:rFonts w:ascii="Avenir Next Ultra Light" w:hAnsi="Avenir Next Ultra Light"/>
+          <w:sz w:val="18"/>
+          <w:szCs w:val="18"/>
+        </w:rPr>
+        <w:t xml:space="preserve">This ensures higher fitness individuals have a greater chance of being chosen as parents. </w:t>
+      </w:r>
+      <w:r>
+        <w:rPr>
+          <w:rFonts w:ascii="Avenir Next Ultra Light" w:hAnsi="Avenir Next Ultra Light"/>
+          <w:sz w:val="18"/>
+          <w:szCs w:val="18"/>
+        </w:rPr>
+        <w:t>During r</w:t>
+      </w:r>
+      <w:r>
+        <w:rPr>
+          <w:rFonts w:ascii="Avenir Next Ultra Light" w:hAnsi="Avenir Next Ultra Light"/>
+          <w:sz w:val="18"/>
+          <w:szCs w:val="18"/>
+        </w:rPr>
+        <w:t>eproduction</w:t>
+      </w:r>
+      <w:r>
+        <w:rPr>
+          <w:rFonts w:ascii="Avenir Next Ultra Light" w:hAnsi="Avenir Next Ultra Light"/>
+          <w:sz w:val="18"/>
+          <w:szCs w:val="18"/>
+        </w:rPr>
+        <w:t xml:space="preserve">, </w:t>
+      </w:r>
+      <w:r>
+        <w:rPr>
+          <w:rFonts w:ascii="Avenir Next Ultra Light" w:hAnsi="Avenir Next Ultra Light"/>
+          <w:sz w:val="18"/>
+          <w:szCs w:val="18"/>
+        </w:rPr>
+        <w:t xml:space="preserve">a single-point crossover </w:t>
+      </w:r>
+      <w:r>
+        <w:rPr>
+          <w:rFonts w:ascii="Avenir Next Ultra Light" w:hAnsi="Avenir Next Ultra Light"/>
+          <w:sz w:val="18"/>
+          <w:szCs w:val="18"/>
+        </w:rPr>
+        <w:t>system is selected</w:t>
+      </w:r>
+      <w:r>
+        <w:rPr>
+          <w:rFonts w:ascii="Avenir Next Ultra Light" w:hAnsi="Avenir Next Ultra Light"/>
+          <w:sz w:val="18"/>
+          <w:szCs w:val="18"/>
+        </w:rPr>
+        <w:t xml:space="preserve">, </w:t>
+      </w:r>
+      <w:r>
+        <w:rPr>
+          <w:rFonts w:ascii="Avenir Next Ultra Light" w:hAnsi="Avenir Next Ultra Light"/>
+          <w:sz w:val="18"/>
+          <w:szCs w:val="18"/>
+        </w:rPr>
+        <w:t>choosing</w:t>
+      </w:r>
+      <w:r>
+        <w:rPr>
+          <w:rFonts w:ascii="Avenir Next Ultra Light" w:hAnsi="Avenir Next Ultra Light"/>
+          <w:sz w:val="18"/>
+          <w:szCs w:val="18"/>
+        </w:rPr>
+        <w:t xml:space="preserve"> a random point between positions 0-7 to create two children</w:t>
+      </w:r>
+      <w:r>
+        <w:rPr>
+          <w:rFonts w:ascii="Avenir Next Ultra Light" w:hAnsi="Avenir Next Ultra Light"/>
+          <w:sz w:val="18"/>
+          <w:szCs w:val="18"/>
+        </w:rPr>
+        <w:t>,</w:t>
+      </w:r>
+      <w:r>
+        <w:rPr>
+          <w:rFonts w:ascii="Avenir Next Ultra Light" w:hAnsi="Avenir Next Ultra Light"/>
+          <w:sz w:val="18"/>
+          <w:szCs w:val="18"/>
+        </w:rPr>
+        <w:t xml:space="preserve"> by swapping parent segments. The population maintains </w:t>
+      </w:r>
+      <w:r>
+        <w:rPr>
+          <w:rFonts w:ascii="Avenir Next Ultra Light" w:hAnsi="Avenir Next Ultra Light"/>
+          <w:sz w:val="18"/>
+          <w:szCs w:val="18"/>
+        </w:rPr>
+        <w:t xml:space="preserve">at </w:t>
+      </w:r>
+      <w:r>
+        <w:rPr>
+          <w:rFonts w:ascii="Avenir Next Ultra Light" w:hAnsi="Avenir Next Ultra Light"/>
+          <w:sz w:val="18"/>
+          <w:szCs w:val="18"/>
+        </w:rPr>
+        <w:t xml:space="preserve">300 </w:t>
+      </w:r>
+      <w:r>
+        <w:rPr>
+          <w:rFonts w:ascii="Avenir Next Ultra Light" w:hAnsi="Avenir Next Ultra Light"/>
+          <w:sz w:val="18"/>
+          <w:szCs w:val="18"/>
+        </w:rPr>
+        <w:t xml:space="preserve">for </w:t>
+      </w:r>
+      <w:r>
+        <w:rPr>
+          <w:rFonts w:ascii="Avenir Next Ultra Light" w:hAnsi="Avenir Next Ultra Light"/>
+          <w:sz w:val="18"/>
+          <w:szCs w:val="18"/>
+        </w:rPr>
+        <w:t>each generation, with children completely replacing the parent population.</w:t>
+      </w:r>
+    </w:p>
+    <w:p>
+      <w:pPr>
+        <w:rPr>
+          <w:rFonts w:ascii="Avenir Next Ultra Light" w:hAnsi="Avenir Next Ultra Light"/>
+          <w:sz w:val="14"/>
+          <w:szCs w:val="14"/>
+        </w:rPr>
+      </w:pPr>
+    </w:p>
+    <w:p>
+      <w:pPr>
+        <w:rPr>
+          <w:rFonts w:ascii="Avenir Next Ultra Light" w:hAnsi="Avenir Next Ultra Light"/>
+          <w:sz w:val="22"/>
+          <w:szCs w:val="22"/>
+        </w:rPr>
+      </w:pPr>
+      <w:r>
+        <w:rPr>
+          <w:rFonts w:ascii="Avenir Next Ultra Light" w:hAnsi="Avenir Next Ultra Light"/>
+          <w:sz w:val="18"/>
+          <w:szCs w:val="18"/>
+        </w:rPr>
+        <w:t xml:space="preserve">To maintain genetic diversity, mutation was added, with </w:t>
+      </w:r>
+      <w:r>
+        <w:rPr>
+          <w:rFonts w:ascii="Avenir Next Ultra Light" w:hAnsi="Avenir Next Ultra Light"/>
+          <w:sz w:val="18"/>
+          <w:szCs w:val="18"/>
+        </w:rPr>
+        <w:t>a probability of 0.1 per child. When mutation occurs, it randomly selects a column and assigns a new row position, ensuring the new position differs from the current one. This mechanism helps</w:t>
+      </w:r>
+      <w:r>
+        <w:rPr>
+          <w:rFonts w:ascii="Avenir Next Ultra Light" w:hAnsi="Avenir Next Ultra Light"/>
+          <w:sz w:val="18"/>
+          <w:szCs w:val="18"/>
+        </w:rPr>
+        <w:t xml:space="preserve"> the GA</w:t>
+      </w:r>
+      <w:r>
+        <w:rPr>
+          <w:rFonts w:ascii="Avenir Next Ultra Light" w:hAnsi="Avenir Next Ultra Light"/>
+          <w:sz w:val="18"/>
+          <w:szCs w:val="18"/>
+        </w:rPr>
+        <w:t xml:space="preserve"> escape local optima while maintaining valid board states. The implementation's efficiency </w:t>
+      </w:r>
+      <w:r>
+        <w:rPr>
+          <w:rFonts w:ascii="Avenir Next Ultra Light" w:hAnsi="Avenir Next Ultra Light"/>
+          <w:sz w:val="18"/>
+          <w:szCs w:val="18"/>
+        </w:rPr>
+        <w:t>comes</w:t>
+      </w:r>
+      <w:r>
+        <w:rPr>
+          <w:rFonts w:ascii="Avenir Next Ultra Light" w:hAnsi="Avenir Next Ultra Light"/>
+          <w:sz w:val="18"/>
+          <w:szCs w:val="18"/>
+        </w:rPr>
+        <w:t xml:space="preserve"> from its constant population size, ensuring O(N) time complexity per generation for selection, crossover (O(N/2)), and mutation operations. It maintains a fixed memory footprint of </w:t>
+      </w:r>
+      <w:proofErr w:type="gramStart"/>
+      <w:r>
+        <w:rPr>
+          <w:rFonts w:ascii="Avenir Next Ultra Light" w:hAnsi="Avenir Next Ultra Light"/>
+          <w:sz w:val="18"/>
+          <w:szCs w:val="18"/>
+        </w:rPr>
+        <w:t>O(</w:t>
+      </w:r>
+      <w:proofErr w:type="gramEnd"/>
+      <w:r>
+        <w:rPr>
+          <w:rFonts w:ascii="Avenir Next Ultra Light" w:hAnsi="Avenir Next Ultra Light"/>
+          <w:sz w:val="18"/>
+          <w:szCs w:val="18"/>
+        </w:rPr>
+        <w:t>N × 8) where N = 300. The algorithm terminates when either a solution is found (fitness = 28) or the maximum of 5000 generations is reached. This implementation balances exploration and exploitation through carefully tuned selection pressure and mutation rate, while maintaining computational efficiency through constant population size and optimi</w:t>
+      </w:r>
+      <w:r>
+        <w:rPr>
+          <w:rFonts w:ascii="Avenir Next Ultra Light" w:hAnsi="Avenir Next Ultra Light"/>
+          <w:sz w:val="18"/>
+          <w:szCs w:val="18"/>
+        </w:rPr>
+        <w:t>s</w:t>
+      </w:r>
+      <w:r>
+        <w:rPr>
+          <w:rFonts w:ascii="Avenir Next Ultra Light" w:hAnsi="Avenir Next Ultra Light"/>
+          <w:sz w:val="18"/>
+          <w:szCs w:val="18"/>
+        </w:rPr>
+        <w:t>ed genetic operators.</w:t>
+      </w:r>
+    </w:p>
+    <w:p>
+      <w:pPr>
+        <w:rPr>
+          <w:rFonts w:ascii="Avenir Next Ultra Light" w:hAnsi="Avenir Next Ultra Light"/>
+          <w:color w:val="000000" w:themeColor="text1"/>
+          <w:sz w:val="22"/>
+          <w:szCs w:val="22"/>
+        </w:rPr>
+      </w:pPr>
+    </w:p>
+    <w:p>
+      <w:pPr>
+        <w:rPr>
+          <w:rFonts w:ascii="Avenir Next Ultra Light" w:hAnsi="Avenir Next Ultra Light"/>
+          <w:b/>
+          <w:bCs/>
+          <w:color w:val="000000" w:themeColor="text1"/>
+          <w:sz w:val="22"/>
+          <w:szCs w:val="22"/>
+        </w:rPr>
+      </w:pPr>
+      <w:r>
+        <w:rPr>
+          <w:rFonts w:ascii="Avenir Next Ultra Light" w:hAnsi="Avenir Next Ultra Light"/>
+          <w:b/>
+          <w:bCs/>
+          <w:color w:val="000000" w:themeColor="text1"/>
+          <w:sz w:val="22"/>
+          <w:szCs w:val="22"/>
+        </w:rPr>
+        <w:t>Optimisation</w:t>
+      </w:r>
+      <w:r>
+        <w:rPr>
+          <w:rFonts w:ascii="Avenir Next Ultra Light" w:hAnsi="Avenir Next Ultra Light"/>
+          <w:b/>
+          <w:bCs/>
+          <w:color w:val="000000" w:themeColor="text1"/>
+          <w:sz w:val="22"/>
+          <w:szCs w:val="22"/>
+        </w:rPr>
+        <w:t>s</w:t>
+      </w:r>
+    </w:p>
+    <w:p>
+      <w:pPr>
+        <w:rPr>
+          <w:rFonts w:ascii="Avenir Next Ultra Light" w:hAnsi="Avenir Next Ultra Light"/>
+          <w:sz w:val="14"/>
+          <w:szCs w:val="14"/>
+        </w:rPr>
+      </w:pPr>
+    </w:p>
+    <w:p>
+      <w:pPr>
+        <w:rPr>
+          <w:rFonts w:ascii="Avenir Next Ultra Light" w:hAnsi="Avenir Next Ultra Light"/>
+          <w:sz w:val="18"/>
+          <w:szCs w:val="18"/>
+        </w:rPr>
+      </w:pPr>
+      <w:r>
+        <w:rPr>
+          <w:rFonts w:ascii="Avenir Next Ultra Light" w:hAnsi="Avenir Next Ultra Light"/>
+          <w:sz w:val="18"/>
+          <w:szCs w:val="18"/>
+        </w:rPr>
+        <w:t>H</w:t>
+      </w:r>
+      <w:r>
+        <w:rPr>
+          <w:rFonts w:ascii="Avenir Next Ultra Light" w:hAnsi="Avenir Next Ultra Light"/>
+          <w:sz w:val="18"/>
+          <w:szCs w:val="18"/>
+        </w:rPr>
+        <w:t xml:space="preserve">yperparameter </w:t>
+      </w:r>
+      <w:r>
+        <w:rPr>
+          <w:rFonts w:ascii="Avenir Next Ultra Light" w:hAnsi="Avenir Next Ultra Light"/>
+          <w:sz w:val="18"/>
+          <w:szCs w:val="18"/>
+        </w:rPr>
+        <w:t>O</w:t>
+      </w:r>
+      <w:r>
+        <w:rPr>
+          <w:rFonts w:ascii="Avenir Next Ultra Light" w:hAnsi="Avenir Next Ultra Light"/>
+          <w:sz w:val="18"/>
+          <w:szCs w:val="18"/>
+        </w:rPr>
+        <w:t>ptimi</w:t>
+      </w:r>
+      <w:r>
+        <w:rPr>
+          <w:rFonts w:ascii="Avenir Next Ultra Light" w:hAnsi="Avenir Next Ultra Light"/>
+          <w:sz w:val="18"/>
+          <w:szCs w:val="18"/>
+        </w:rPr>
+        <w:t>s</w:t>
+      </w:r>
+      <w:r>
+        <w:rPr>
+          <w:rFonts w:ascii="Avenir Next Ultra Light" w:hAnsi="Avenir Next Ultra Light"/>
+          <w:sz w:val="18"/>
+          <w:szCs w:val="18"/>
+        </w:rPr>
+        <w:t>ation</w:t>
+      </w:r>
+      <w:r>
+        <w:rPr>
+          <w:rFonts w:ascii="Avenir Next Ultra Light" w:hAnsi="Avenir Next Ultra Light"/>
+          <w:sz w:val="18"/>
+          <w:szCs w:val="18"/>
+        </w:rPr>
+        <w:t xml:space="preserve"> -</w:t>
+      </w:r>
+      <w:r>
+        <w:rPr>
+          <w:rFonts w:ascii="Avenir Next Ultra Light" w:hAnsi="Avenir Next Ultra Light"/>
+          <w:sz w:val="18"/>
+          <w:szCs w:val="18"/>
+        </w:rPr>
+        <w:t xml:space="preserve"> implementation employs a systematic grid search methodology to fine-tune the genetic algorithm's performance. The approach tests combinations of population sizes (ranging from 20 to 500 individuals) and mutation probabilities (from 0.01 to 0.3), executing multiple trials for each parameter combination to ensure statistical reliability. For each parameter set, the code tracks both the number of generations required to find a solution and the computational time needed, calculating averages across trials to mitigate the impact of random initialization. The optimization process prioritizes finding parameter combinations that minimize the average number of generations needed to reach a solution, while also monitoring execution time as a secondary consideration. This approach effectively balances the trade-off between solution quality and computational efficiency. By conducting multiple trials (10) for each parameter combination, the methodology accounts for the stochastic nature of genetic algorithms, providing more reliable performance metrics. The implementation maintains the best parameters discovered throughout the search, updating them whenever a configuration produces a lower average generation count, ultimately identifying the most efficient parameter settings for the 8-Queens puzzle solver.</w:t>
+      </w:r>
+    </w:p>
+    <w:p>
+      <w:pPr>
+        <w:rPr>
+          <w:rFonts w:ascii="Avenir Next Ultra Light" w:hAnsi="Avenir Next Ultra Light"/>
+          <w:sz w:val="14"/>
+          <w:szCs w:val="14"/>
+        </w:rPr>
+      </w:pPr>
+    </w:p>
+    <w:p>
+      <w:pPr>
+        <w:rPr>
+          <w:rFonts w:ascii="Avenir Next Ultra Light" w:hAnsi="Avenir Next Ultra Light"/>
+          <w:b/>
+          <w:bCs/>
+          <w:sz w:val="18"/>
+          <w:szCs w:val="18"/>
         </w:rPr>
       </w:pPr>
       <w:r>
@@ -19,10 +777,10 @@
           <w:b/>
           <w:bCs/>
           <w:color w:val="00B0F0"/>
-          <w:sz w:val="26"/>
-          <w:szCs w:val="26"/>
-        </w:rPr>
-        <w:t>Genetic Algorithm</w:t>
+          <w:sz w:val="18"/>
+          <w:szCs w:val="18"/>
+        </w:rPr>
+        <w:t>Initial Population Generation Optimization</w:t>
       </w:r>
       <w:r>
         <w:rPr>
@@ -30,928 +788,42 @@
           <w:b/>
           <w:bCs/>
           <w:color w:val="00B0F0"/>
-          <w:sz w:val="26"/>
-          <w:szCs w:val="26"/>
-        </w:rPr>
-        <w:t>s</w:t>
-      </w:r>
-      <w:r>
-        <w:rPr>
-          <w:rFonts w:ascii="Avenir Next Ultra Light" w:hAnsi="Avenir Next Ultra Light"/>
-          <w:b/>
-          <w:bCs/>
-          <w:color w:val="00B0F0"/>
-          <w:sz w:val="26"/>
-          <w:szCs w:val="26"/>
-        </w:rPr>
-        <w:br/>
+          <w:sz w:val="18"/>
+          <w:szCs w:val="18"/>
+        </w:rPr>
+        <w:t xml:space="preserve"> - </w:t>
+      </w:r>
+      <w:r>
+        <w:rPr>
+          <w:rFonts w:ascii="Avenir Next Ultra Light" w:hAnsi="Avenir Next Ultra Light"/>
+          <w:sz w:val="18"/>
+          <w:szCs w:val="18"/>
+        </w:rPr>
+        <w:t xml:space="preserve">The first optimization enhances the population initialization process through a dedicated QueensState class implementation. Unlike the basic approach that relied on random </w:t>
+      </w:r>
+      <w:r>
+        <w:rPr>
+          <w:rFonts w:ascii="Avenir Next Ultra Light" w:hAnsi="Avenir Next Ultra Light"/>
+          <w:sz w:val="18"/>
+          <w:szCs w:val="18"/>
+        </w:rPr>
+        <w:t>neighbour</w:t>
+      </w:r>
+      <w:r>
+        <w:rPr>
+          <w:rFonts w:ascii="Avenir Next Ultra Light" w:hAnsi="Avenir Next Ultra Light"/>
+          <w:sz w:val="18"/>
+          <w:szCs w:val="18"/>
+        </w:rPr>
+        <w:t xml:space="preserve"> generation, this optimization creates a more sophisticated and diverse initial population. By starting with higher-quality candidate solutions, the algorithm has a better foundation from which to evolve solutions. This improved initialization strategy can significantly reduce the number of generations needed to find a valid solution, as the search begins from more promising positions in the solution space.</w:t>
       </w:r>
     </w:p>
     <w:p>
       <w:pPr>
         <w:rPr>
           <w:rFonts w:ascii="Avenir Next Ultra Light" w:hAnsi="Avenir Next Ultra Light"/>
-          <w:b/>
-          <w:bCs/>
-          <w:color w:val="00B0F0"/>
-          <w:sz w:val="22"/>
-          <w:szCs w:val="22"/>
-        </w:rPr>
-      </w:pPr>
-      <w:r>
-        <w:rPr>
-          <w:rFonts w:ascii="Avenir Next Ultra Light" w:hAnsi="Avenir Next Ultra Light"/>
-          <w:b/>
-          <w:bCs/>
-          <w:color w:val="00B0F0"/>
-          <w:sz w:val="22"/>
-          <w:szCs w:val="22"/>
-        </w:rPr>
-        <w:t xml:space="preserve">The </w:t>
-      </w:r>
-      <w:r>
-        <w:rPr>
-          <w:rFonts w:ascii="Avenir Next Ultra Light" w:hAnsi="Avenir Next Ultra Light"/>
-          <w:b/>
-          <w:bCs/>
-          <w:color w:val="00B0F0"/>
-          <w:sz w:val="22"/>
-          <w:szCs w:val="22"/>
-        </w:rPr>
-        <w:t>S</w:t>
-      </w:r>
-      <w:r>
-        <w:rPr>
-          <w:rFonts w:ascii="Avenir Next Ultra Light" w:hAnsi="Avenir Next Ultra Light"/>
-          <w:b/>
-          <w:bCs/>
-          <w:color w:val="00B0F0"/>
-          <w:sz w:val="22"/>
-          <w:szCs w:val="22"/>
-        </w:rPr>
-        <w:t xml:space="preserve">tandard </w:t>
-      </w:r>
-      <w:r>
-        <w:rPr>
-          <w:rFonts w:ascii="Avenir Next Ultra Light" w:hAnsi="Avenir Next Ultra Light"/>
-          <w:b/>
-          <w:bCs/>
-          <w:color w:val="00B0F0"/>
-          <w:sz w:val="22"/>
-          <w:szCs w:val="22"/>
-        </w:rPr>
-        <w:t>8-Queen GA I</w:t>
-      </w:r>
-      <w:r>
-        <w:rPr>
-          <w:rFonts w:ascii="Avenir Next Ultra Light" w:hAnsi="Avenir Next Ultra Light"/>
-          <w:b/>
-          <w:bCs/>
-          <w:color w:val="00B0F0"/>
-          <w:sz w:val="22"/>
-          <w:szCs w:val="22"/>
-        </w:rPr>
-        <w:t>mplementation</w:t>
-      </w:r>
-    </w:p>
-    <w:p>
-      <w:pPr>
-        <w:rPr>
-          <w:rFonts w:ascii="Avenir Next Ultra Light" w:hAnsi="Avenir Next Ultra Light"/>
-          <w:b/>
-          <w:bCs/>
-          <w:sz w:val="18"/>
-          <w:szCs w:val="18"/>
-        </w:rPr>
-      </w:pPr>
-    </w:p>
-    <w:p>
-      <w:pPr>
-        <w:rPr>
-          <w:rFonts w:ascii="Avenir Next Ultra Light" w:hAnsi="Avenir Next Ultra Light"/>
-          <w:sz w:val="18"/>
-          <w:szCs w:val="18"/>
-        </w:rPr>
-      </w:pPr>
-      <w:r>
-        <w:rPr>
-          <w:rFonts w:ascii="Avenir Next Ultra Light" w:hAnsi="Avenir Next Ultra Light"/>
-          <w:sz w:val="18"/>
-          <w:szCs w:val="18"/>
-        </w:rPr>
-        <w:t xml:space="preserve">My standard implementation of </w:t>
-      </w:r>
-      <w:r>
-        <w:rPr>
-          <w:rFonts w:ascii="Avenir Next Ultra Light" w:hAnsi="Avenir Next Ultra Light"/>
-          <w:sz w:val="18"/>
-          <w:szCs w:val="18"/>
-        </w:rPr>
-        <w:t>a</w:t>
-      </w:r>
-      <w:r>
-        <w:rPr>
-          <w:rFonts w:ascii="Avenir Next Ultra Light" w:hAnsi="Avenir Next Ultra Light"/>
-          <w:sz w:val="18"/>
-          <w:szCs w:val="18"/>
-        </w:rPr>
-        <w:t xml:space="preserve"> Genetic Algorithm</w:t>
-      </w:r>
-      <w:r>
-        <w:rPr>
-          <w:rFonts w:ascii="Avenir Next Ultra Light" w:hAnsi="Avenir Next Ultra Light"/>
-          <w:sz w:val="18"/>
-          <w:szCs w:val="18"/>
-        </w:rPr>
-        <w:t xml:space="preserve"> (GA)</w:t>
-      </w:r>
-      <w:r>
-        <w:rPr>
-          <w:rFonts w:ascii="Avenir Next Ultra Light" w:hAnsi="Avenir Next Ultra Light"/>
-          <w:sz w:val="18"/>
-          <w:szCs w:val="18"/>
-        </w:rPr>
-        <w:t xml:space="preserve"> for the 8-Queens puzzle follows the Russel and Norvig approac</w:t>
-      </w:r>
-      <w:r>
-        <w:rPr>
-          <w:rFonts w:ascii="Avenir Next Ultra Light" w:hAnsi="Avenir Next Ultra Light"/>
-          <w:sz w:val="18"/>
-          <w:szCs w:val="18"/>
-        </w:rPr>
-        <w:t>h</w:t>
-      </w:r>
-      <w:r>
-        <w:rPr>
-          <w:rFonts w:ascii="Avenir Next Ultra Light" w:hAnsi="Avenir Next Ultra Light"/>
-          <w:sz w:val="18"/>
-          <w:szCs w:val="18"/>
-        </w:rPr>
-        <w:t xml:space="preserve">. Each board configuration is </w:t>
-      </w:r>
-      <w:r>
-        <w:rPr>
-          <w:rFonts w:ascii="Avenir Next Ultra Light" w:hAnsi="Avenir Next Ultra Light"/>
-          <w:sz w:val="18"/>
-          <w:szCs w:val="18"/>
-        </w:rPr>
-        <w:t>setup</w:t>
-      </w:r>
-      <w:r>
-        <w:rPr>
-          <w:rFonts w:ascii="Avenir Next Ultra Light" w:hAnsi="Avenir Next Ultra Light"/>
-          <w:sz w:val="18"/>
-          <w:szCs w:val="18"/>
-        </w:rPr>
-        <w:t xml:space="preserve"> as a </w:t>
-      </w:r>
-      <w:r>
-        <w:rPr>
-          <w:rFonts w:ascii="Avenir Next Ultra Light" w:hAnsi="Avenir Next Ultra Light"/>
-          <w:sz w:val="18"/>
-          <w:szCs w:val="18"/>
-        </w:rPr>
-        <w:t>1D NumPy</w:t>
-      </w:r>
-      <w:r>
-        <w:rPr>
-          <w:rFonts w:ascii="Avenir Next Ultra Light" w:hAnsi="Avenir Next Ultra Light"/>
-          <w:sz w:val="18"/>
-          <w:szCs w:val="18"/>
-        </w:rPr>
-        <w:t xml:space="preserve"> array where </w:t>
-      </w:r>
-      <w:r>
-        <w:rPr>
-          <w:rFonts w:ascii="Avenir Next Ultra Light" w:hAnsi="Avenir Next Ultra Light"/>
-          <w:sz w:val="18"/>
-          <w:szCs w:val="18"/>
-        </w:rPr>
-        <w:t>the index</w:t>
-      </w:r>
-      <w:r>
-        <w:rPr>
-          <w:rFonts w:ascii="Avenir Next Ultra Light" w:hAnsi="Avenir Next Ultra Light"/>
-          <w:sz w:val="18"/>
-          <w:szCs w:val="18"/>
-        </w:rPr>
-        <w:t xml:space="preserve"> represent</w:t>
-      </w:r>
-      <w:r>
-        <w:rPr>
-          <w:rFonts w:ascii="Avenir Next Ultra Light" w:hAnsi="Avenir Next Ultra Light"/>
-          <w:sz w:val="18"/>
-          <w:szCs w:val="18"/>
-        </w:rPr>
-        <w:t>s</w:t>
-      </w:r>
-      <w:r>
-        <w:rPr>
-          <w:rFonts w:ascii="Avenir Next Ultra Light" w:hAnsi="Avenir Next Ultra Light"/>
-          <w:sz w:val="18"/>
-          <w:szCs w:val="18"/>
-        </w:rPr>
-        <w:t xml:space="preserve"> columns and values represent</w:t>
-      </w:r>
-      <w:r>
-        <w:rPr>
-          <w:rFonts w:ascii="Avenir Next Ultra Light" w:hAnsi="Avenir Next Ultra Light"/>
-          <w:sz w:val="18"/>
-          <w:szCs w:val="18"/>
-        </w:rPr>
-        <w:t>s the</w:t>
-      </w:r>
-      <w:r>
-        <w:rPr>
-          <w:rFonts w:ascii="Avenir Next Ultra Light" w:hAnsi="Avenir Next Ultra Light"/>
-          <w:sz w:val="18"/>
-          <w:szCs w:val="18"/>
-        </w:rPr>
-        <w:t xml:space="preserve"> queen row positions. This </w:t>
-      </w:r>
-      <w:r>
-        <w:rPr>
-          <w:rFonts w:ascii="Avenir Next Ultra Light" w:hAnsi="Avenir Next Ultra Light"/>
-          <w:sz w:val="18"/>
-          <w:szCs w:val="18"/>
-        </w:rPr>
-        <w:t>setup</w:t>
-      </w:r>
-      <w:r>
-        <w:rPr>
-          <w:rFonts w:ascii="Avenir Next Ultra Light" w:hAnsi="Avenir Next Ultra Light"/>
-          <w:sz w:val="18"/>
-          <w:szCs w:val="18"/>
-        </w:rPr>
-        <w:t xml:space="preserve"> inherently ensures one queen per column, reducing the search space complexity.</w:t>
-      </w:r>
-      <w:r>
-        <w:rPr>
-          <w:rFonts w:ascii="Avenir Next Ultra Light" w:hAnsi="Avenir Next Ultra Light"/>
-          <w:sz w:val="18"/>
-          <w:szCs w:val="18"/>
-        </w:rPr>
-        <w:t xml:space="preserve"> </w:t>
-      </w:r>
-      <w:r>
-        <w:rPr>
-          <w:rFonts w:ascii="Avenir Next Ultra Light" w:hAnsi="Avenir Next Ultra Light"/>
-          <w:sz w:val="18"/>
-          <w:szCs w:val="18"/>
-        </w:rPr>
-        <w:t>The fitness function uses a goal-based approach</w:t>
-      </w:r>
-      <w:r>
-        <w:rPr>
-          <w:rFonts w:ascii="Avenir Next Ultra Light" w:hAnsi="Avenir Next Ultra Light"/>
-          <w:sz w:val="18"/>
-          <w:szCs w:val="18"/>
-        </w:rPr>
-        <w:t>,</w:t>
-      </w:r>
-      <w:r>
-        <w:rPr>
-          <w:rFonts w:ascii="Avenir Next Ultra Light" w:hAnsi="Avenir Next Ultra Light"/>
-          <w:sz w:val="18"/>
-          <w:szCs w:val="18"/>
-        </w:rPr>
-        <w:t xml:space="preserve"> </w:t>
-      </w:r>
-      <w:r>
-        <w:rPr>
-          <w:rFonts w:ascii="Avenir Next Ultra Light" w:hAnsi="Avenir Next Ultra Light"/>
-          <w:sz w:val="18"/>
-          <w:szCs w:val="18"/>
-        </w:rPr>
-        <w:t>with the goal value of</w:t>
-      </w:r>
-      <w:r>
-        <w:rPr>
-          <w:rFonts w:ascii="Avenir Next Ultra Light" w:hAnsi="Avenir Next Ultra Light"/>
-          <w:sz w:val="18"/>
-          <w:szCs w:val="18"/>
-        </w:rPr>
-        <w:t xml:space="preserve"> 28</w:t>
-      </w:r>
-      <w:r>
-        <w:rPr>
-          <w:rFonts w:ascii="Avenir Next Ultra Light" w:hAnsi="Avenir Next Ultra Light"/>
-          <w:sz w:val="18"/>
-          <w:szCs w:val="18"/>
-        </w:rPr>
-        <w:t xml:space="preserve">. This is </w:t>
-      </w:r>
-      <w:r>
-        <w:rPr>
-          <w:rFonts w:ascii="Avenir Next Ultra Light" w:hAnsi="Avenir Next Ultra Light"/>
-          <w:sz w:val="18"/>
-          <w:szCs w:val="18"/>
-        </w:rPr>
-        <w:t xml:space="preserve">for </w:t>
-      </w:r>
-      <w:r>
-        <w:rPr>
-          <w:rFonts w:ascii="Avenir Next Ultra Light" w:hAnsi="Avenir Next Ultra Light"/>
-          <w:sz w:val="18"/>
-          <w:szCs w:val="18"/>
-        </w:rPr>
-        <w:t>a</w:t>
-      </w:r>
-      <w:r>
-        <w:rPr>
-          <w:rFonts w:ascii="Avenir Next Ultra Light" w:hAnsi="Avenir Next Ultra Light"/>
-          <w:sz w:val="18"/>
-          <w:szCs w:val="18"/>
-        </w:rPr>
-        <w:t xml:space="preserve"> </w:t>
-      </w:r>
-      <w:r>
-        <w:rPr>
-          <w:rFonts w:ascii="Avenir Next Ultra Light" w:hAnsi="Avenir Next Ultra Light"/>
-          <w:sz w:val="18"/>
-          <w:szCs w:val="18"/>
-        </w:rPr>
-        <w:t xml:space="preserve">standard </w:t>
-      </w:r>
-      <w:r>
-        <w:rPr>
-          <w:rFonts w:ascii="Avenir Next Ultra Light" w:hAnsi="Avenir Next Ultra Light"/>
-          <w:sz w:val="18"/>
-          <w:szCs w:val="18"/>
-        </w:rPr>
-        <w:t>8x8 board</w:t>
-      </w:r>
-      <w:r>
-        <w:rPr>
-          <w:rFonts w:ascii="Avenir Next Ultra Light" w:hAnsi="Avenir Next Ultra Light"/>
-          <w:sz w:val="18"/>
-          <w:szCs w:val="18"/>
-        </w:rPr>
-        <w:t xml:space="preserve">. This goal state </w:t>
-      </w:r>
-      <w:r>
-        <w:rPr>
-          <w:rFonts w:ascii="Avenir Next Ultra Light" w:hAnsi="Avenir Next Ultra Light"/>
-          <w:sz w:val="18"/>
-          <w:szCs w:val="18"/>
-        </w:rPr>
-        <w:t>represen</w:t>
-      </w:r>
-      <w:r>
-        <w:rPr>
-          <w:rFonts w:ascii="Avenir Next Ultra Light" w:hAnsi="Avenir Next Ultra Light"/>
-          <w:sz w:val="18"/>
-          <w:szCs w:val="18"/>
-        </w:rPr>
-        <w:t xml:space="preserve">ts </w:t>
-      </w:r>
-      <w:r>
-        <w:rPr>
-          <w:rFonts w:ascii="Avenir Next Ultra Light" w:hAnsi="Avenir Next Ultra Light"/>
-          <w:sz w:val="18"/>
-          <w:szCs w:val="18"/>
-        </w:rPr>
-        <w:t>zero conflicts</w:t>
-      </w:r>
-      <w:r>
-        <w:rPr>
-          <w:rFonts w:ascii="Avenir Next Ultra Light" w:hAnsi="Avenir Next Ultra Light"/>
-          <w:sz w:val="18"/>
-          <w:szCs w:val="18"/>
-        </w:rPr>
-        <w:t xml:space="preserve"> between all 8 queens and a solved solution</w:t>
-      </w:r>
-      <w:r>
-        <w:rPr>
-          <w:rFonts w:ascii="Avenir Next Ultra Light" w:hAnsi="Avenir Next Ultra Light"/>
-          <w:sz w:val="18"/>
-          <w:szCs w:val="18"/>
-        </w:rPr>
-        <w:t xml:space="preserve">. </w:t>
-      </w:r>
-      <w:r>
-        <w:rPr>
-          <w:rFonts w:ascii="Avenir Next Ultra Light" w:hAnsi="Avenir Next Ultra Light"/>
-          <w:sz w:val="18"/>
-          <w:szCs w:val="18"/>
-        </w:rPr>
-        <w:t xml:space="preserve">The algorithm </w:t>
-      </w:r>
-      <w:r>
-        <w:rPr>
-          <w:rFonts w:ascii="Avenir Next Ultra Light" w:hAnsi="Avenir Next Ultra Light"/>
-          <w:sz w:val="18"/>
-          <w:szCs w:val="18"/>
-        </w:rPr>
-        <w:t xml:space="preserve">efficiently identifies horizontal and diagonal </w:t>
-      </w:r>
-      <w:r>
-        <w:rPr>
-          <w:rFonts w:ascii="Avenir Next Ultra Light" w:hAnsi="Avenir Next Ultra Light"/>
-          <w:sz w:val="18"/>
-          <w:szCs w:val="18"/>
-        </w:rPr>
-        <w:t>attacks between queens</w:t>
-      </w:r>
-      <w:r>
-        <w:rPr>
-          <w:rFonts w:ascii="Avenir Next Ultra Light" w:hAnsi="Avenir Next Ultra Light"/>
-          <w:sz w:val="18"/>
-          <w:szCs w:val="18"/>
-        </w:rPr>
-        <w:t xml:space="preserve"> </w:t>
-      </w:r>
-      <w:r>
-        <w:rPr>
-          <w:rFonts w:ascii="Avenir Next Ultra Light" w:hAnsi="Avenir Next Ultra Light"/>
-          <w:sz w:val="18"/>
-          <w:szCs w:val="18"/>
-        </w:rPr>
-        <w:t>via</w:t>
-      </w:r>
-      <w:r>
-        <w:rPr>
-          <w:rFonts w:ascii="Avenir Next Ultra Light" w:hAnsi="Avenir Next Ultra Light"/>
-          <w:sz w:val="18"/>
-          <w:szCs w:val="18"/>
-        </w:rPr>
-        <w:t xml:space="preserve"> vectori</w:t>
-      </w:r>
-      <w:r>
-        <w:rPr>
-          <w:rFonts w:ascii="Avenir Next Ultra Light" w:hAnsi="Avenir Next Ultra Light"/>
-          <w:sz w:val="18"/>
-          <w:szCs w:val="18"/>
-        </w:rPr>
-        <w:t>s</w:t>
-      </w:r>
-      <w:r>
-        <w:rPr>
-          <w:rFonts w:ascii="Avenir Next Ultra Light" w:hAnsi="Avenir Next Ultra Light"/>
-          <w:sz w:val="18"/>
-          <w:szCs w:val="18"/>
-        </w:rPr>
-        <w:t xml:space="preserve">ed </w:t>
-      </w:r>
-      <w:r>
-        <w:rPr>
-          <w:rFonts w:ascii="Avenir Next Ultra Light" w:hAnsi="Avenir Next Ultra Light"/>
-          <w:sz w:val="18"/>
-          <w:szCs w:val="18"/>
-        </w:rPr>
-        <w:t>calculations. The</w:t>
-      </w:r>
-      <w:r>
-        <w:rPr>
-          <w:rFonts w:ascii="Avenir Next Ultra Light" w:hAnsi="Avenir Next Ultra Light"/>
-          <w:sz w:val="18"/>
-          <w:szCs w:val="18"/>
-        </w:rPr>
-        <w:t xml:space="preserve"> final fitness </w:t>
-      </w:r>
-      <w:r>
-        <w:rPr>
-          <w:rFonts w:ascii="Avenir Next Ultra Light" w:hAnsi="Avenir Next Ultra Light"/>
-          <w:sz w:val="18"/>
-          <w:szCs w:val="18"/>
-        </w:rPr>
-        <w:t xml:space="preserve">is calculated </w:t>
-      </w:r>
-      <w:r>
-        <w:rPr>
-          <w:rFonts w:ascii="Avenir Next Ultra Light" w:hAnsi="Avenir Next Ultra Light"/>
-          <w:sz w:val="18"/>
-          <w:szCs w:val="18"/>
-        </w:rPr>
-        <w:t xml:space="preserve">by subtracting </w:t>
-      </w:r>
-      <w:r>
-        <w:rPr>
-          <w:rFonts w:ascii="Avenir Next Ultra Light" w:hAnsi="Avenir Next Ultra Light"/>
-          <w:sz w:val="18"/>
-          <w:szCs w:val="18"/>
-        </w:rPr>
-        <w:t>the t</w:t>
-      </w:r>
-      <w:r>
-        <w:rPr>
-          <w:rFonts w:ascii="Avenir Next Ultra Light" w:hAnsi="Avenir Next Ultra Light"/>
-          <w:sz w:val="18"/>
-          <w:szCs w:val="18"/>
-        </w:rPr>
-        <w:t>otal</w:t>
-      </w:r>
-      <w:r>
-        <w:rPr>
-          <w:rFonts w:ascii="Avenir Next Ultra Light" w:hAnsi="Avenir Next Ultra Light"/>
-          <w:sz w:val="18"/>
-          <w:szCs w:val="18"/>
-        </w:rPr>
-        <w:t xml:space="preserve"> queen</w:t>
-      </w:r>
-      <w:r>
-        <w:rPr>
-          <w:rFonts w:ascii="Avenir Next Ultra Light" w:hAnsi="Avenir Next Ultra Light"/>
-          <w:sz w:val="18"/>
-          <w:szCs w:val="18"/>
-        </w:rPr>
-        <w:t xml:space="preserve"> </w:t>
-      </w:r>
-      <w:r>
-        <w:rPr>
-          <w:rFonts w:ascii="Avenir Next Ultra Light" w:hAnsi="Avenir Next Ultra Light"/>
-          <w:sz w:val="18"/>
-          <w:szCs w:val="18"/>
-        </w:rPr>
-        <w:t>attacks from the maximum of 56.</w:t>
-      </w:r>
-    </w:p>
-    <w:p>
-      <w:pPr>
-        <w:rPr>
-          <w:rFonts w:ascii="Avenir Next Ultra Light" w:hAnsi="Avenir Next Ultra Light"/>
           <w:sz w:val="14"/>
           <w:szCs w:val="14"/>
-        </w:rPr>
-      </w:pPr>
-    </w:p>
-    <w:p>
-      <w:pPr>
-        <w:rPr>
-          <w:rFonts w:ascii="Avenir Next Ultra Light" w:hAnsi="Avenir Next Ultra Light"/>
-          <w:sz w:val="18"/>
-          <w:szCs w:val="18"/>
-        </w:rPr>
-      </w:pPr>
-      <w:r>
-        <w:rPr>
-          <w:rFonts w:ascii="Avenir Next Ultra Light" w:hAnsi="Avenir Next Ultra Light"/>
-          <w:sz w:val="18"/>
-          <w:szCs w:val="18"/>
-        </w:rPr>
-        <w:t xml:space="preserve">The selection mechanism uses </w:t>
-      </w:r>
-      <w:r>
-        <w:rPr>
-          <w:rFonts w:ascii="Avenir Next Ultra Light" w:hAnsi="Avenir Next Ultra Light"/>
-          <w:sz w:val="18"/>
-          <w:szCs w:val="18"/>
-        </w:rPr>
-        <w:t xml:space="preserve">a </w:t>
-      </w:r>
-      <w:r>
-        <w:rPr>
-          <w:rFonts w:ascii="Avenir Next Ultra Light" w:hAnsi="Avenir Next Ultra Light"/>
-          <w:sz w:val="18"/>
-          <w:szCs w:val="18"/>
-        </w:rPr>
-        <w:t xml:space="preserve">fitness proportionate selection </w:t>
-      </w:r>
-      <w:r>
-        <w:rPr>
-          <w:rFonts w:ascii="Avenir Next Ultra Light" w:hAnsi="Avenir Next Ultra Light"/>
-          <w:sz w:val="18"/>
-          <w:szCs w:val="18"/>
-        </w:rPr>
-        <w:t xml:space="preserve">system, this is also known as the </w:t>
-      </w:r>
-      <w:r>
-        <w:rPr>
-          <w:rFonts w:ascii="Avenir Next Ultra Light" w:hAnsi="Avenir Next Ultra Light"/>
-          <w:sz w:val="18"/>
-          <w:szCs w:val="18"/>
-        </w:rPr>
-        <w:t>roulette wheel</w:t>
-      </w:r>
-      <w:r>
-        <w:rPr>
-          <w:rFonts w:ascii="Avenir Next Ultra Light" w:hAnsi="Avenir Next Ultra Light"/>
-          <w:sz w:val="18"/>
-          <w:szCs w:val="18"/>
-        </w:rPr>
-        <w:t xml:space="preserve"> approach. This is</w:t>
-      </w:r>
-      <w:r>
-        <w:rPr>
-          <w:rFonts w:ascii="Avenir Next Ultra Light" w:hAnsi="Avenir Next Ultra Light"/>
-          <w:sz w:val="18"/>
-          <w:szCs w:val="18"/>
-        </w:rPr>
-        <w:t xml:space="preserve"> where selection probabilities are proportional to </w:t>
-      </w:r>
-      <w:r>
-        <w:rPr>
-          <w:rFonts w:ascii="Avenir Next Ultra Light" w:hAnsi="Avenir Next Ultra Light"/>
-          <w:sz w:val="18"/>
-          <w:szCs w:val="18"/>
-        </w:rPr>
-        <w:t xml:space="preserve">the individual’s </w:t>
-      </w:r>
-      <w:r>
-        <w:rPr>
-          <w:rFonts w:ascii="Avenir Next Ultra Light" w:hAnsi="Avenir Next Ultra Light"/>
-          <w:sz w:val="18"/>
-          <w:szCs w:val="18"/>
-        </w:rPr>
-        <w:t>fitness values</w:t>
-      </w:r>
-      <w:r>
-        <w:rPr>
-          <w:rFonts w:ascii="Avenir Next Ultra Light" w:hAnsi="Avenir Next Ultra Light"/>
-          <w:sz w:val="18"/>
-          <w:szCs w:val="18"/>
-        </w:rPr>
-        <w:t xml:space="preserve"> in the population</w:t>
-      </w:r>
-      <w:r>
-        <w:rPr>
-          <w:rFonts w:ascii="Avenir Next Ultra Light" w:hAnsi="Avenir Next Ultra Light"/>
-          <w:sz w:val="18"/>
-          <w:szCs w:val="18"/>
-        </w:rPr>
-        <w:t xml:space="preserve">. </w:t>
-      </w:r>
-      <w:r>
-        <w:rPr>
-          <w:rFonts w:ascii="Avenir Next Ultra Light" w:hAnsi="Avenir Next Ultra Light"/>
-          <w:sz w:val="18"/>
-          <w:szCs w:val="18"/>
-        </w:rPr>
-        <w:t xml:space="preserve">This ensures that a ‘survival of the fittest’ behaviour is employed in the algorithm, aligning with </w:t>
-      </w:r>
-      <w:r>
-        <w:rPr>
-          <w:rFonts w:ascii="Avenir Next Ultra Light" w:hAnsi="Avenir Next Ultra Light"/>
-          <w:sz w:val="18"/>
-          <w:szCs w:val="18"/>
-        </w:rPr>
-        <w:t>Russel and Norvig</w:t>
-      </w:r>
-      <w:r>
-        <w:rPr>
-          <w:rFonts w:ascii="Avenir Next Ultra Light" w:hAnsi="Avenir Next Ultra Light"/>
-          <w:sz w:val="18"/>
-          <w:szCs w:val="18"/>
-        </w:rPr>
-        <w:t xml:space="preserve">’s design. </w:t>
-      </w:r>
-      <w:r>
-        <w:rPr>
-          <w:rFonts w:ascii="Avenir Next Ultra Light" w:hAnsi="Avenir Next Ultra Light"/>
-          <w:sz w:val="18"/>
-          <w:szCs w:val="18"/>
-        </w:rPr>
-        <w:t xml:space="preserve">The </w:t>
-      </w:r>
-      <w:r>
-        <w:rPr>
-          <w:rFonts w:ascii="Avenir Next Ultra Light" w:hAnsi="Avenir Next Ultra Light"/>
-          <w:sz w:val="18"/>
-          <w:szCs w:val="18"/>
-        </w:rPr>
-        <w:t xml:space="preserve">GA </w:t>
-      </w:r>
-      <w:r>
-        <w:rPr>
-          <w:rFonts w:ascii="Avenir Next Ultra Light" w:hAnsi="Avenir Next Ultra Light"/>
-          <w:sz w:val="18"/>
-          <w:szCs w:val="18"/>
-        </w:rPr>
-        <w:t>algorithm employs single-point crossover, randomly selecting a point to swap segments between parents. To maintain genetic diversity, a mutation operator with 0.1 probability randomly reassigns queen positions in selected columns.</w:t>
-      </w:r>
-    </w:p>
-    <w:p>
-      <w:pPr>
-        <w:rPr>
-          <w:rFonts w:ascii="Avenir Next Ultra Light" w:hAnsi="Avenir Next Ultra Light"/>
-          <w:sz w:val="14"/>
-          <w:szCs w:val="14"/>
-        </w:rPr>
-      </w:pPr>
-    </w:p>
-    <w:p>
-      <w:pPr>
-        <w:rPr>
-          <w:rFonts w:ascii="Avenir Next Ultra Light" w:hAnsi="Avenir Next Ultra Light"/>
-          <w:sz w:val="18"/>
-          <w:szCs w:val="18"/>
-        </w:rPr>
-      </w:pPr>
-      <w:r>
-        <w:rPr>
-          <w:rFonts w:ascii="Avenir Next Ultra Light" w:hAnsi="Avenir Next Ultra Light"/>
-          <w:sz w:val="18"/>
-          <w:szCs w:val="18"/>
-        </w:rPr>
-        <w:t>The implementation uses a population size of 300 and continues through generations until either finding a solution (fitness = 28) or reaching the maximum of 5000 generations. These parameters were determined through testing to achieve solutions within 30 seconds. Progress tracking and board visualization methods allow for performance analysis and solution verification.</w:t>
-      </w:r>
-    </w:p>
-    <w:p>
-      <w:pPr>
-        <w:rPr>
-          <w:rFonts w:ascii="Avenir Next Ultra Light" w:hAnsi="Avenir Next Ultra Light"/>
-          <w:sz w:val="22"/>
-          <w:szCs w:val="22"/>
-        </w:rPr>
-      </w:pPr>
-    </w:p>
-    <w:p>
-      <w:pPr>
-        <w:rPr>
-          <w:rFonts w:ascii="Avenir Next Ultra Light" w:hAnsi="Avenir Next Ultra Light"/>
-          <w:sz w:val="22"/>
-          <w:szCs w:val="22"/>
-        </w:rPr>
-      </w:pPr>
-    </w:p>
-    <w:p>
-      <w:pPr>
-        <w:rPr>
-          <w:rFonts w:ascii="Avenir Next Ultra Light" w:hAnsi="Avenir Next Ultra Light"/>
-          <w:b/>
-          <w:bCs/>
-          <w:color w:val="00B0F0"/>
-          <w:sz w:val="22"/>
-          <w:szCs w:val="22"/>
-        </w:rPr>
-      </w:pPr>
-      <w:r>
-        <w:rPr>
-          <w:rFonts w:ascii="Avenir Next Ultra Light" w:hAnsi="Avenir Next Ultra Light"/>
-          <w:b/>
-          <w:bCs/>
-          <w:color w:val="00B0F0"/>
-          <w:sz w:val="22"/>
-          <w:szCs w:val="22"/>
-        </w:rPr>
-        <w:t>Optimisation</w:t>
-      </w:r>
-      <w:r>
-        <w:rPr>
-          <w:rFonts w:ascii="Avenir Next Ultra Light" w:hAnsi="Avenir Next Ultra Light"/>
-          <w:b/>
-          <w:bCs/>
-          <w:color w:val="00B0F0"/>
-          <w:sz w:val="22"/>
-          <w:szCs w:val="22"/>
-        </w:rPr>
-        <w:t>s</w:t>
-      </w:r>
-    </w:p>
-    <w:p>
-      <w:pPr>
-        <w:rPr>
-          <w:rFonts w:ascii="Avenir Next Ultra Light" w:hAnsi="Avenir Next Ultra Light"/>
-          <w:sz w:val="18"/>
-          <w:szCs w:val="18"/>
-        </w:rPr>
-      </w:pPr>
-    </w:p>
-    <w:p>
-      <w:pPr>
-        <w:rPr>
-          <w:rFonts w:ascii="Avenir Next Ultra Light" w:hAnsi="Avenir Next Ultra Light"/>
-          <w:sz w:val="18"/>
-          <w:szCs w:val="18"/>
-        </w:rPr>
-      </w:pPr>
-      <w:r>
-        <w:rPr>
-          <w:rFonts w:ascii="Avenir Next Ultra Light" w:hAnsi="Avenir Next Ultra Light"/>
-          <w:sz w:val="18"/>
-          <w:szCs w:val="18"/>
-        </w:rPr>
-        <w:t>H</w:t>
-      </w:r>
-      <w:r>
-        <w:rPr>
-          <w:rFonts w:ascii="Avenir Next Ultra Light" w:hAnsi="Avenir Next Ultra Light"/>
-          <w:sz w:val="18"/>
-          <w:szCs w:val="18"/>
-        </w:rPr>
-        <w:t xml:space="preserve">yperparameter </w:t>
-      </w:r>
-      <w:r>
-        <w:rPr>
-          <w:rFonts w:ascii="Avenir Next Ultra Light" w:hAnsi="Avenir Next Ultra Light"/>
-          <w:sz w:val="18"/>
-          <w:szCs w:val="18"/>
-        </w:rPr>
-        <w:t>O</w:t>
-      </w:r>
-      <w:r>
-        <w:rPr>
-          <w:rFonts w:ascii="Avenir Next Ultra Light" w:hAnsi="Avenir Next Ultra Light"/>
-          <w:sz w:val="18"/>
-          <w:szCs w:val="18"/>
-        </w:rPr>
-        <w:t>ptimi</w:t>
-      </w:r>
-      <w:r>
-        <w:rPr>
-          <w:rFonts w:ascii="Avenir Next Ultra Light" w:hAnsi="Avenir Next Ultra Light"/>
-          <w:sz w:val="18"/>
-          <w:szCs w:val="18"/>
-        </w:rPr>
-        <w:t>s</w:t>
-      </w:r>
-      <w:r>
-        <w:rPr>
-          <w:rFonts w:ascii="Avenir Next Ultra Light" w:hAnsi="Avenir Next Ultra Light"/>
-          <w:sz w:val="18"/>
-          <w:szCs w:val="18"/>
-        </w:rPr>
-        <w:t>ation</w:t>
-      </w:r>
-      <w:r>
-        <w:rPr>
-          <w:rFonts w:ascii="Avenir Next Ultra Light" w:hAnsi="Avenir Next Ultra Light"/>
-          <w:sz w:val="18"/>
-          <w:szCs w:val="18"/>
-        </w:rPr>
-        <w:t xml:space="preserve"> -</w:t>
-      </w:r>
-      <w:r>
-        <w:rPr>
-          <w:rFonts w:ascii="Avenir Next Ultra Light" w:hAnsi="Avenir Next Ultra Light"/>
-          <w:sz w:val="18"/>
-          <w:szCs w:val="18"/>
-        </w:rPr>
-        <w:t xml:space="preserve"> implementation employs a systematic grid search methodology to fine-tune the genetic algorithm's performance. The approach tests combinations of population sizes (ranging from 20 to 500 individuals) and mutation probabilities (from 0.01 to 0.3), executing multiple trials for each parameter combination to ensure statistical reliability. For each parameter set, the code tracks both the number of generations required to find a solution and the computational time needed, calculating averages across trials to mitigate the impact of random initialization. The optimization process prioritizes finding parameter combinations that minimize the average number of generations needed to reach a solution, while also monitoring execution time as a secondary consideration. This approach effectively balances the trade-off between solution quality and computational efficiency. By conducting multiple trials (10) for each parameter combination, the methodology accounts for the stochastic nature of genetic algorithms, providing more reliable performance metrics. The implementation maintains the best parameters discovered throughout the search, updating them whenever a configuration produces a lower average generation count, ultimately identifying the most efficient parameter settings for the 8-Queens puzzle solver.</w:t>
-      </w:r>
-    </w:p>
-    <w:p>
-      <w:pPr>
-        <w:rPr>
-          <w:rFonts w:ascii="Avenir Next Ultra Light" w:hAnsi="Avenir Next Ultra Light"/>
-          <w:sz w:val="18"/>
-          <w:szCs w:val="18"/>
-        </w:rPr>
-      </w:pPr>
-    </w:p>
-    <w:p>
-      <w:pPr>
-        <w:rPr>
-          <w:rFonts w:ascii="Avenir Next Ultra Light" w:hAnsi="Avenir Next Ultra Light"/>
-          <w:b/>
-          <w:bCs/>
-          <w:sz w:val="18"/>
-          <w:szCs w:val="18"/>
-        </w:rPr>
-      </w:pPr>
-      <w:r>
-        <w:rPr>
-          <w:rFonts w:ascii="Avenir Next Ultra Light" w:hAnsi="Avenir Next Ultra Light"/>
-          <w:b/>
-          <w:bCs/>
-          <w:color w:val="00B0F0"/>
-          <w:sz w:val="18"/>
-          <w:szCs w:val="18"/>
-        </w:rPr>
-        <w:t>Initial Population Generation Optimization</w:t>
-      </w:r>
-      <w:r>
-        <w:rPr>
-          <w:rFonts w:ascii="Avenir Next Ultra Light" w:hAnsi="Avenir Next Ultra Light"/>
-          <w:b/>
-          <w:bCs/>
-          <w:color w:val="00B0F0"/>
-          <w:sz w:val="18"/>
-          <w:szCs w:val="18"/>
-        </w:rPr>
-        <w:t xml:space="preserve"> - </w:t>
-      </w:r>
-      <w:r>
-        <w:rPr>
-          <w:rFonts w:ascii="Avenir Next Ultra Light" w:hAnsi="Avenir Next Ultra Light"/>
-          <w:sz w:val="18"/>
-          <w:szCs w:val="18"/>
-        </w:rPr>
-        <w:t xml:space="preserve">The first optimization enhances the population initialization process through a dedicated QueensState class implementation. Unlike the basic approach that relied on random </w:t>
-      </w:r>
-      <w:r>
-        <w:rPr>
-          <w:rFonts w:ascii="Avenir Next Ultra Light" w:hAnsi="Avenir Next Ultra Light"/>
-          <w:sz w:val="18"/>
-          <w:szCs w:val="18"/>
-        </w:rPr>
-        <w:t>neighbour</w:t>
-      </w:r>
-      <w:r>
-        <w:rPr>
-          <w:rFonts w:ascii="Avenir Next Ultra Light" w:hAnsi="Avenir Next Ultra Light"/>
-          <w:sz w:val="18"/>
-          <w:szCs w:val="18"/>
-        </w:rPr>
-        <w:t xml:space="preserve"> generation, this optimization creates a more sophisticated and diverse initial population. By starting with higher-quality candidate solutions, the algorithm has a better foundation from which to evolve solutions. This improved initialization strategy can significantly reduce the number of generations needed to find a valid solution, as the search begins from more promising positions in the solution space.</w:t>
-      </w:r>
-    </w:p>
-    <w:p>
-      <w:pPr>
-        <w:rPr>
-          <w:rFonts w:ascii="Avenir Next Ultra Light" w:hAnsi="Avenir Next Ultra Light"/>
-          <w:sz w:val="18"/>
-          <w:szCs w:val="18"/>
         </w:rPr>
       </w:pPr>
     </w:p>

</xml_diff>

<commit_message>
2 pages of report done
</commit_message>
<xml_diff>
--- a/Module 8 - Further AI/Genetic Algorithms/Genetic Algorithms.docx
+++ b/Module 8 - Further AI/Genetic Algorithms/Genetic Algorithms.docx
@@ -589,25 +589,7 @@
           <w:sz w:val="18"/>
           <w:szCs w:val="18"/>
         </w:rPr>
-        <w:t xml:space="preserve"> from its constant population size, ensuring O(N) time complexity per generation for selection, crossover (O(N/2)), and mutation operations. It maintains a fixed memory footprint of </w:t>
-      </w:r>
-      <w:proofErr w:type="gramStart"/>
-      <w:r>
-        <w:rPr>
-          <w:rFonts w:ascii="Avenir Next Ultra Light" w:hAnsi="Avenir Next Ultra Light"/>
-          <w:sz w:val="18"/>
-          <w:szCs w:val="18"/>
-        </w:rPr>
-        <w:t>O(</w:t>
-      </w:r>
-      <w:proofErr w:type="gramEnd"/>
-      <w:r>
-        <w:rPr>
-          <w:rFonts w:ascii="Avenir Next Ultra Light" w:hAnsi="Avenir Next Ultra Light"/>
-          <w:sz w:val="18"/>
-          <w:szCs w:val="18"/>
-        </w:rPr>
-        <w:t>N × 8) where N = 300. The algorithm terminates when either a solution is found (fitness = 28) or the maximum of 5000 generations is reached. This implementation balances exploration and exploitation through carefully tuned selection pressure and mutation rate, while maintaining computational efficiency through constant population size and optimi</w:t>
+        <w:t xml:space="preserve"> from its constant population size, ensuring O(N) time complexity per generation for selection, crossover (O(N/2)), and mutation operations. It maintains a fixed memory footprint of O(N × 8) where N = 300. The algorithm terminates when either a solution is found (fitness = 28) or the maximum of 5000 generations is reached. This implementation balances exploration and exploitation through carefully tuned selection pressure and mutation rate, while maintaining computational efficiency through constant population size and optimi</w:t>
       </w:r>
       <w:r>
         <w:rPr>
@@ -1472,13 +1454,13 @@
           <wp:anchor distT="0" distB="0" distL="114300" distR="114300" simplePos="0" relativeHeight="251661312" behindDoc="0" locked="0" layoutInCell="1" allowOverlap="1" wp14:anchorId="17C9FCA6">
             <wp:simplePos x="0" y="0"/>
             <wp:positionH relativeFrom="column">
-              <wp:posOffset>3266129</wp:posOffset>
+              <wp:posOffset>3209925</wp:posOffset>
             </wp:positionH>
             <wp:positionV relativeFrom="paragraph">
-              <wp:posOffset>1051560</wp:posOffset>
+              <wp:posOffset>842010</wp:posOffset>
             </wp:positionV>
-            <wp:extent cx="2387600" cy="1232535"/>
-            <wp:effectExtent l="0" t="0" r="0" b="0"/>
+            <wp:extent cx="2312670" cy="1240155"/>
+            <wp:effectExtent l="0" t="0" r="0" b="4445"/>
             <wp:wrapSquare wrapText="bothSides"/>
             <wp:docPr id="1084655578" name="Picture 1" descr="A graph showing the growth of the generation&#10;&#10;Description automatically generated"/>
             <wp:cNvGraphicFramePr>
@@ -1506,7 +1488,7 @@
                   <pic:spPr>
                     <a:xfrm>
                       <a:off x="0" y="0"/>
-                      <a:ext cx="2387600" cy="1232535"/>
+                      <a:ext cx="2312670" cy="1240155"/>
                     </a:xfrm>
                     <a:prstGeom prst="rect">
                       <a:avLst/>
@@ -1532,7 +1514,7 @@
           <w:sz w:val="18"/>
           <w:szCs w:val="18"/>
         </w:rPr>
-        <w:t xml:space="preserve">Multiple other optimisations were tried, but initially with some surprise, slowed down solution convergence. The first optimisation that did not work as initially thought was Elitism. </w:t>
+        <w:t xml:space="preserve">An optimisation I attempted to implement was Elitism. </w:t>
       </w:r>
       <w:r>
         <w:rPr>
@@ -1671,26 +1653,58 @@
           <w:sz w:val="18"/>
           <w:szCs w:val="18"/>
         </w:rPr>
-        <w:t>Multiple other optimisations were tried, but initially with some surprise, slowed down solution convergence.</w:t>
-      </w:r>
-    </w:p>
-    <w:p>
-      <w:pPr>
-        <w:rPr>
-          <w:rFonts w:ascii="Avenir Next Ultra Light" w:hAnsi="Avenir Next Ultra Light"/>
-          <w:sz w:val="18"/>
-          <w:szCs w:val="18"/>
-        </w:rPr>
-      </w:pPr>
-    </w:p>
-    <w:p>
-      <w:pPr>
-        <w:rPr>
-          <w:rFonts w:ascii="Avenir Next Ultra Light" w:hAnsi="Avenir Next Ultra Light"/>
-          <w:sz w:val="18"/>
-          <w:szCs w:val="18"/>
-        </w:rPr>
-      </w:pPr>
+        <w:t xml:space="preserve">Multiple other optimisations were tried, but initially with some surprise, </w:t>
+      </w:r>
+      <w:r>
+        <w:rPr>
+          <w:rFonts w:ascii="Avenir Next Ultra Light" w:hAnsi="Avenir Next Ultra Light"/>
+          <w:b/>
+          <w:bCs/>
+          <w:sz w:val="18"/>
+          <w:szCs w:val="18"/>
+        </w:rPr>
+        <w:t xml:space="preserve">all seemed to </w:t>
+      </w:r>
+      <w:r>
+        <w:rPr>
+          <w:rFonts w:ascii="Avenir Next Ultra Light" w:hAnsi="Avenir Next Ultra Light"/>
+          <w:b/>
+          <w:bCs/>
+          <w:sz w:val="18"/>
+          <w:szCs w:val="18"/>
+        </w:rPr>
+        <w:t>slow down solution convergence.</w:t>
+      </w:r>
+      <w:r>
+        <w:rPr>
+          <w:rFonts w:ascii="Avenir Next Ultra Light" w:hAnsi="Avenir Next Ultra Light"/>
+          <w:b/>
+          <w:bCs/>
+          <w:sz w:val="18"/>
+          <w:szCs w:val="18"/>
+        </w:rPr>
+        <w:t xml:space="preserve"> I tried various cross over techniques, adaptive mutation, where I altered the mutation rate based off fitness stagnation. I also tried to scale mutation as the </w:t>
+      </w:r>
+      <w:r>
+        <w:rPr>
+          <w:rFonts w:ascii="Avenir Next Ultra Light" w:hAnsi="Avenir Next Ultra Light"/>
+          <w:b/>
+          <w:bCs/>
+          <w:sz w:val="18"/>
+          <w:szCs w:val="18"/>
+        </w:rPr>
+        <w:t>diversity</w:t>
+      </w:r>
+      <w:r>
+        <w:rPr>
+          <w:rFonts w:ascii="Avenir Next Ultra Light" w:hAnsi="Avenir Next Ultra Light"/>
+          <w:b/>
+          <w:bCs/>
+          <w:sz w:val="18"/>
+          <w:szCs w:val="18"/>
+        </w:rPr>
+        <w:t xml:space="preserve"> of the population decreased. I concluded that the space complexity was larger for these attempted optimisations and slowed down convergence. </w:t>
+      </w:r>
     </w:p>
     <w:p>
       <w:pPr>
@@ -1740,18 +1754,14 @@
       <w:pPr>
         <w:rPr>
           <w:rFonts w:ascii="Avenir Next Ultra Light" w:hAnsi="Avenir Next Ultra Light"/>
-          <w:b/>
-          <w:bCs/>
-          <w:color w:val="000000" w:themeColor="text1"/>
-          <w:sz w:val="18"/>
-          <w:szCs w:val="18"/>
-        </w:rPr>
-      </w:pPr>
-      <w:r>
-        <w:rPr>
-          <w:rFonts w:ascii="Avenir Next Ultra Light" w:hAnsi="Avenir Next Ultra Light"/>
-          <w:b/>
-          <w:bCs/>
+          <w:color w:val="000000" w:themeColor="text1"/>
+          <w:sz w:val="10"/>
+          <w:szCs w:val="10"/>
+        </w:rPr>
+      </w:pPr>
+      <w:r>
+        <w:rPr>
+          <w:rFonts w:ascii="Avenir Next Ultra Light" w:hAnsi="Avenir Next Ultra Light"/>
           <w:color w:val="000000" w:themeColor="text1"/>
           <w:sz w:val="18"/>
           <w:szCs w:val="18"/>
@@ -1761,8 +1771,6 @@
       <w:r>
         <w:rPr>
           <w:rFonts w:ascii="Avenir Next Ultra Light" w:hAnsi="Avenir Next Ultra Light"/>
-          <w:b/>
-          <w:bCs/>
           <w:color w:val="000000" w:themeColor="text1"/>
           <w:sz w:val="18"/>
           <w:szCs w:val="18"/>
@@ -1772,8 +1780,6 @@
       <w:r>
         <w:rPr>
           <w:rFonts w:ascii="Avenir Next Ultra Light" w:hAnsi="Avenir Next Ultra Light"/>
-          <w:b/>
-          <w:bCs/>
           <w:color w:val="000000" w:themeColor="text1"/>
           <w:sz w:val="18"/>
           <w:szCs w:val="18"/>
@@ -1783,27 +1789,364 @@
       <w:r>
         <w:rPr>
           <w:rFonts w:ascii="Avenir Next Ultra Light" w:hAnsi="Avenir Next Ultra Light"/>
-          <w:b/>
-          <w:bCs/>
-          <w:color w:val="000000" w:themeColor="text1"/>
-          <w:sz w:val="18"/>
-          <w:szCs w:val="18"/>
-        </w:rPr>
-        <w:t xml:space="preserve">uzzle </w:t>
+          <w:color w:val="000000" w:themeColor="text1"/>
+          <w:sz w:val="18"/>
+          <w:szCs w:val="18"/>
+        </w:rPr>
+        <w:t>uzzle</w:t>
+      </w:r>
+      <w:r>
+        <w:rPr>
+          <w:rFonts w:ascii="Avenir Next Ultra Light" w:hAnsi="Avenir Next Ultra Light"/>
+          <w:color w:val="000000" w:themeColor="text1"/>
+          <w:sz w:val="18"/>
+          <w:szCs w:val="18"/>
+        </w:rPr>
+        <w:br/>
       </w:r>
     </w:p>
     <w:p>
       <w:pPr>
         <w:rPr>
           <w:rFonts w:ascii="Avenir Next Ultra Light" w:hAnsi="Avenir Next Ultra Light"/>
-          <w:b/>
-          <w:bCs/>
-          <w:color w:val="000000" w:themeColor="text1"/>
-          <w:sz w:val="14"/>
-          <w:szCs w:val="14"/>
-          <w:u w:val="single"/>
-        </w:rPr>
-      </w:pPr>
+          <w:color w:val="000000" w:themeColor="text1"/>
+          <w:sz w:val="18"/>
+          <w:szCs w:val="18"/>
+        </w:rPr>
+      </w:pPr>
+      <w:r>
+        <w:rPr>
+          <w:rFonts w:ascii="Avenir Next Ultra Light" w:hAnsi="Avenir Next Ultra Light"/>
+          <w:color w:val="000000" w:themeColor="text1"/>
+          <w:sz w:val="18"/>
+          <w:szCs w:val="18"/>
+        </w:rPr>
+        <w:t>T</w:t>
+      </w:r>
+      <w:r>
+        <w:rPr>
+          <w:rFonts w:ascii="Avenir Next Ultra Light" w:hAnsi="Avenir Next Ultra Light"/>
+          <w:color w:val="000000" w:themeColor="text1"/>
+          <w:sz w:val="18"/>
+          <w:szCs w:val="18"/>
+        </w:rPr>
+        <w:t xml:space="preserve">his extension scales up the 8-Queens </w:t>
+      </w:r>
+      <w:r>
+        <w:rPr>
+          <w:rFonts w:ascii="Avenir Next Ultra Light" w:hAnsi="Avenir Next Ultra Light"/>
+          <w:color w:val="000000" w:themeColor="text1"/>
+          <w:sz w:val="18"/>
+          <w:szCs w:val="18"/>
+        </w:rPr>
+        <w:t>puzzle</w:t>
+      </w:r>
+      <w:r>
+        <w:rPr>
+          <w:rFonts w:ascii="Avenir Next Ultra Light" w:hAnsi="Avenir Next Ultra Light"/>
+          <w:color w:val="000000" w:themeColor="text1"/>
+          <w:sz w:val="18"/>
+          <w:szCs w:val="18"/>
+        </w:rPr>
+        <w:t xml:space="preserve"> to a 20x20 board</w:t>
+      </w:r>
+      <w:r>
+        <w:rPr>
+          <w:rFonts w:ascii="Avenir Next Ultra Light" w:hAnsi="Avenir Next Ultra Light"/>
+          <w:color w:val="000000" w:themeColor="text1"/>
+          <w:sz w:val="18"/>
+          <w:szCs w:val="18"/>
+        </w:rPr>
+        <w:t xml:space="preserve">. </w:t>
+      </w:r>
+      <w:r>
+        <w:rPr>
+          <w:rFonts w:ascii="Avenir Next Ultra Light" w:hAnsi="Avenir Next Ultra Light"/>
+          <w:color w:val="000000" w:themeColor="text1"/>
+          <w:sz w:val="18"/>
+          <w:szCs w:val="18"/>
+        </w:rPr>
+        <w:t>Through some hyperparameter optimisation, a population</w:t>
+      </w:r>
+      <w:r>
+        <w:rPr>
+          <w:rFonts w:ascii="Avenir Next Ultra Light" w:hAnsi="Avenir Next Ultra Light"/>
+          <w:color w:val="000000" w:themeColor="text1"/>
+          <w:sz w:val="18"/>
+          <w:szCs w:val="18"/>
+        </w:rPr>
+        <w:t xml:space="preserve"> size of 250</w:t>
+      </w:r>
+      <w:r>
+        <w:rPr>
+          <w:rFonts w:ascii="Avenir Next Ultra Light" w:hAnsi="Avenir Next Ultra Light"/>
+          <w:color w:val="000000" w:themeColor="text1"/>
+          <w:sz w:val="18"/>
+          <w:szCs w:val="18"/>
+        </w:rPr>
+        <w:t xml:space="preserve"> was selected, along with the</w:t>
+      </w:r>
+      <w:r>
+        <w:rPr>
+          <w:rFonts w:ascii="Avenir Next Ultra Light" w:hAnsi="Avenir Next Ultra Light"/>
+          <w:color w:val="000000" w:themeColor="text1"/>
+          <w:sz w:val="18"/>
+          <w:szCs w:val="18"/>
+        </w:rPr>
+        <w:t xml:space="preserve"> mutation probability of 1</w:t>
+      </w:r>
+      <w:r>
+        <w:rPr>
+          <w:rFonts w:ascii="Avenir Next Ultra Light" w:hAnsi="Avenir Next Ultra Light"/>
+          <w:color w:val="000000" w:themeColor="text1"/>
+          <w:sz w:val="18"/>
+          <w:szCs w:val="18"/>
+        </w:rPr>
+        <w:t xml:space="preserve">. This </w:t>
+      </w:r>
+      <w:r>
+        <w:rPr>
+          <w:rFonts w:ascii="Avenir Next Ultra Light" w:hAnsi="Avenir Next Ultra Light"/>
+          <w:color w:val="000000" w:themeColor="text1"/>
+          <w:sz w:val="18"/>
+          <w:szCs w:val="18"/>
+        </w:rPr>
+        <w:t xml:space="preserve">allows </w:t>
+      </w:r>
+      <w:r>
+        <w:rPr>
+          <w:rFonts w:ascii="Avenir Next Ultra Light" w:hAnsi="Avenir Next Ultra Light"/>
+          <w:color w:val="000000" w:themeColor="text1"/>
+          <w:sz w:val="18"/>
+          <w:szCs w:val="18"/>
+        </w:rPr>
+        <w:t xml:space="preserve">for </w:t>
+      </w:r>
+      <w:r>
+        <w:rPr>
+          <w:rFonts w:ascii="Avenir Next Ultra Light" w:hAnsi="Avenir Next Ultra Light"/>
+          <w:color w:val="000000" w:themeColor="text1"/>
+          <w:sz w:val="18"/>
+          <w:szCs w:val="18"/>
+        </w:rPr>
+        <w:t>frequent variation</w:t>
+      </w:r>
+      <w:r>
+        <w:rPr>
+          <w:rFonts w:ascii="Avenir Next Ultra Light" w:hAnsi="Avenir Next Ultra Light"/>
+          <w:color w:val="000000" w:themeColor="text1"/>
+          <w:sz w:val="18"/>
+          <w:szCs w:val="18"/>
+        </w:rPr>
+        <w:t xml:space="preserve"> to explore the </w:t>
+      </w:r>
+      <w:r>
+        <w:rPr>
+          <w:rFonts w:ascii="Avenir Next Ultra Light" w:hAnsi="Avenir Next Ultra Light"/>
+          <w:color w:val="000000" w:themeColor="text1"/>
+          <w:sz w:val="18"/>
+          <w:szCs w:val="18"/>
+        </w:rPr>
+        <w:t>significantly larger solution space.</w:t>
+      </w:r>
+      <w:r>
+        <w:rPr>
+          <w:rFonts w:ascii="Avenir Next Ultra Light" w:hAnsi="Avenir Next Ultra Light"/>
+          <w:color w:val="000000" w:themeColor="text1"/>
+          <w:sz w:val="18"/>
+          <w:szCs w:val="18"/>
+        </w:rPr>
+        <w:t xml:space="preserve"> Due to the fact that queen attacks </w:t>
+      </w:r>
+      <w:r>
+        <w:rPr>
+          <w:rFonts w:ascii="Avenir Next Ultra Light" w:hAnsi="Avenir Next Ultra Light"/>
+          <w:color w:val="000000" w:themeColor="text1"/>
+          <w:sz w:val="18"/>
+          <w:szCs w:val="18"/>
+        </w:rPr>
+        <w:t>grow quadratically</w:t>
+      </w:r>
+      <w:r>
+        <w:rPr>
+          <w:rFonts w:ascii="Avenir Next Ultra Light" w:hAnsi="Avenir Next Ultra Light"/>
+          <w:color w:val="000000" w:themeColor="text1"/>
+          <w:sz w:val="18"/>
+          <w:szCs w:val="18"/>
+        </w:rPr>
+        <w:t xml:space="preserve"> with the board size, a ‘Smart’ mutation function was built. </w:t>
+      </w:r>
+      <w:r>
+        <w:rPr>
+          <w:rFonts w:ascii="Avenir Next Ultra Light" w:hAnsi="Avenir Next Ultra Light"/>
+          <w:color w:val="000000" w:themeColor="text1"/>
+          <w:sz w:val="18"/>
+          <w:szCs w:val="18"/>
+        </w:rPr>
+        <w:t xml:space="preserve">By targeting queens with the highest </w:t>
+      </w:r>
+      <w:r>
+        <w:rPr>
+          <w:rFonts w:ascii="Avenir Next Ultra Light" w:hAnsi="Avenir Next Ultra Light"/>
+          <w:color w:val="000000" w:themeColor="text1"/>
+          <w:sz w:val="18"/>
+          <w:szCs w:val="18"/>
+        </w:rPr>
+        <w:t>attack counts</w:t>
+      </w:r>
+      <w:r>
+        <w:rPr>
+          <w:rFonts w:ascii="Avenir Next Ultra Light" w:hAnsi="Avenir Next Ultra Light"/>
+          <w:color w:val="000000" w:themeColor="text1"/>
+          <w:sz w:val="18"/>
+          <w:szCs w:val="18"/>
+        </w:rPr>
+        <w:t xml:space="preserve"> and strategically repositioning them, the </w:t>
+      </w:r>
+      <w:r>
+        <w:rPr>
+          <w:rFonts w:ascii="Avenir Next Ultra Light" w:hAnsi="Avenir Next Ultra Light"/>
+          <w:color w:val="000000" w:themeColor="text1"/>
+          <w:sz w:val="18"/>
+          <w:szCs w:val="18"/>
+        </w:rPr>
+        <w:t>‘Smart’ mutator</w:t>
+      </w:r>
+      <w:r>
+        <w:rPr>
+          <w:rFonts w:ascii="Avenir Next Ultra Light" w:hAnsi="Avenir Next Ultra Light"/>
+          <w:color w:val="000000" w:themeColor="text1"/>
+          <w:sz w:val="18"/>
+          <w:szCs w:val="18"/>
+        </w:rPr>
+        <w:t xml:space="preserve"> </w:t>
+      </w:r>
+      <w:r>
+        <w:rPr>
+          <w:rFonts w:ascii="Avenir Next Ultra Light" w:hAnsi="Avenir Next Ultra Light"/>
+          <w:color w:val="000000" w:themeColor="text1"/>
+          <w:sz w:val="18"/>
+          <w:szCs w:val="18"/>
+        </w:rPr>
+        <w:t xml:space="preserve">enabled the </w:t>
+      </w:r>
+      <w:r>
+        <w:rPr>
+          <w:rFonts w:ascii="Avenir Next Ultra Light" w:hAnsi="Avenir Next Ultra Light"/>
+          <w:color w:val="000000" w:themeColor="text1"/>
+          <w:sz w:val="18"/>
+          <w:szCs w:val="18"/>
+        </w:rPr>
+        <w:t xml:space="preserve">GA </w:t>
+      </w:r>
+      <w:r>
+        <w:rPr>
+          <w:rFonts w:ascii="Avenir Next Ultra Light" w:hAnsi="Avenir Next Ultra Light"/>
+          <w:color w:val="000000" w:themeColor="text1"/>
+          <w:sz w:val="18"/>
+          <w:szCs w:val="18"/>
+        </w:rPr>
+        <w:t xml:space="preserve">to </w:t>
+      </w:r>
+      <w:r>
+        <w:rPr>
+          <w:rFonts w:ascii="Avenir Next Ultra Light" w:hAnsi="Avenir Next Ultra Light"/>
+          <w:color w:val="000000" w:themeColor="text1"/>
+          <w:sz w:val="18"/>
+          <w:szCs w:val="18"/>
+        </w:rPr>
+        <w:t>converge to a solution in a reasonable time.</w:t>
+      </w:r>
+      <w:r>
+        <w:rPr>
+          <w:rFonts w:ascii="Avenir Next Ultra Light" w:hAnsi="Avenir Next Ultra Light"/>
+          <w:color w:val="000000" w:themeColor="text1"/>
+          <w:sz w:val="18"/>
+          <w:szCs w:val="18"/>
+        </w:rPr>
+        <w:t xml:space="preserve"> T</w:t>
+      </w:r>
+      <w:r>
+        <w:rPr>
+          <w:rFonts w:ascii="Avenir Next Ultra Light" w:hAnsi="Avenir Next Ultra Light"/>
+          <w:color w:val="000000" w:themeColor="text1"/>
+          <w:sz w:val="18"/>
+          <w:szCs w:val="18"/>
+        </w:rPr>
+        <w:t xml:space="preserve">he </w:t>
+      </w:r>
+      <w:r>
+        <w:rPr>
+          <w:rFonts w:ascii="Avenir Next Ultra Light" w:hAnsi="Avenir Next Ultra Light"/>
+          <w:color w:val="000000" w:themeColor="text1"/>
+          <w:sz w:val="18"/>
+          <w:szCs w:val="18"/>
+        </w:rPr>
+        <w:t>GA</w:t>
+      </w:r>
+      <w:r>
+        <w:rPr>
+          <w:rFonts w:ascii="Avenir Next Ultra Light" w:hAnsi="Avenir Next Ultra Light"/>
+          <w:color w:val="000000" w:themeColor="text1"/>
+          <w:sz w:val="18"/>
+          <w:szCs w:val="18"/>
+        </w:rPr>
+        <w:t xml:space="preserve"> </w:t>
+      </w:r>
+      <w:r>
+        <w:rPr>
+          <w:rFonts w:ascii="Avenir Next Ultra Light" w:hAnsi="Avenir Next Ultra Light"/>
+          <w:color w:val="000000" w:themeColor="text1"/>
+          <w:sz w:val="18"/>
+          <w:szCs w:val="18"/>
+        </w:rPr>
+        <w:t>has</w:t>
+      </w:r>
+      <w:r>
+        <w:rPr>
+          <w:rFonts w:ascii="Avenir Next Ultra Light" w:hAnsi="Avenir Next Ultra Light"/>
+          <w:color w:val="000000" w:themeColor="text1"/>
+          <w:sz w:val="18"/>
+          <w:szCs w:val="18"/>
+        </w:rPr>
+        <w:t xml:space="preserve"> a </w:t>
+      </w:r>
+      <w:r>
+        <w:rPr>
+          <w:rFonts w:ascii="Avenir Next Ultra Light" w:hAnsi="Avenir Next Ultra Light"/>
+          <w:color w:val="000000" w:themeColor="text1"/>
+          <w:sz w:val="18"/>
+          <w:szCs w:val="18"/>
+        </w:rPr>
+        <w:t>250</w:t>
+      </w:r>
+      <w:r>
+        <w:rPr>
+          <w:rFonts w:ascii="Avenir Next Ultra Light" w:hAnsi="Avenir Next Ultra Light"/>
+          <w:color w:val="000000" w:themeColor="text1"/>
+          <w:sz w:val="18"/>
+          <w:szCs w:val="18"/>
+        </w:rPr>
+        <w:t>-generation</w:t>
+      </w:r>
+      <w:r>
+        <w:rPr>
+          <w:rFonts w:ascii="Avenir Next Ultra Light" w:hAnsi="Avenir Next Ultra Light"/>
+          <w:color w:val="000000" w:themeColor="text1"/>
+          <w:sz w:val="18"/>
+          <w:szCs w:val="18"/>
+        </w:rPr>
+        <w:t xml:space="preserve"> limit, providing sufficient time for convergence while managing runtime. This implementation demonstrates effective scalability for larger problem spaces</w:t>
+      </w:r>
+      <w:r>
+        <w:rPr>
+          <w:rFonts w:ascii="Avenir Next Ultra Light" w:hAnsi="Avenir Next Ultra Light"/>
+          <w:color w:val="000000" w:themeColor="text1"/>
+          <w:sz w:val="18"/>
+          <w:szCs w:val="18"/>
+        </w:rPr>
+        <w:t>.</w:t>
+      </w:r>
     </w:p>
     <w:p>
       <w:pPr>
@@ -1814,98 +2157,62 @@
           <w:szCs w:val="18"/>
         </w:rPr>
       </w:pPr>
-      <w:r>
-        <w:rPr>
-          <w:rFonts w:ascii="Avenir Next Ultra Light" w:hAnsi="Avenir Next Ultra Light"/>
-          <w:color w:val="000000" w:themeColor="text1"/>
-          <w:sz w:val="18"/>
-          <w:szCs w:val="18"/>
-        </w:rPr>
-        <w:t xml:space="preserve">This extension scales up the 8-Queens </w:t>
-      </w:r>
-      <w:r>
-        <w:rPr>
-          <w:rFonts w:ascii="Avenir Next Ultra Light" w:hAnsi="Avenir Next Ultra Light"/>
-          <w:color w:val="000000" w:themeColor="text1"/>
-          <w:sz w:val="18"/>
-          <w:szCs w:val="18"/>
-        </w:rPr>
-        <w:t>puzzle</w:t>
-      </w:r>
-      <w:r>
-        <w:rPr>
-          <w:rFonts w:ascii="Avenir Next Ultra Light" w:hAnsi="Avenir Next Ultra Light"/>
-          <w:color w:val="000000" w:themeColor="text1"/>
-          <w:sz w:val="18"/>
-          <w:szCs w:val="18"/>
-        </w:rPr>
-        <w:t xml:space="preserve"> to a </w:t>
-      </w:r>
-      <w:r>
-        <w:rPr>
-          <w:rFonts w:ascii="Avenir Next Ultra Light" w:hAnsi="Avenir Next Ultra Light"/>
-          <w:color w:val="000000" w:themeColor="text1"/>
-          <w:sz w:val="18"/>
-          <w:szCs w:val="18"/>
-        </w:rPr>
-        <w:t>large</w:t>
-      </w:r>
-      <w:r>
-        <w:rPr>
-          <w:rFonts w:ascii="Avenir Next Ultra Light" w:hAnsi="Avenir Next Ultra Light"/>
-          <w:color w:val="000000" w:themeColor="text1"/>
-          <w:sz w:val="18"/>
-          <w:szCs w:val="18"/>
-        </w:rPr>
-        <w:t xml:space="preserve"> 20x20 board</w:t>
-      </w:r>
-      <w:r>
-        <w:rPr>
-          <w:rFonts w:ascii="Avenir Next Ultra Light" w:hAnsi="Avenir Next Ultra Light"/>
-          <w:color w:val="000000" w:themeColor="text1"/>
-          <w:sz w:val="18"/>
-          <w:szCs w:val="18"/>
-        </w:rPr>
-        <w:t xml:space="preserve">. </w:t>
-      </w:r>
-      <w:r>
-        <w:rPr>
-          <w:rFonts w:ascii="Avenir Next Ultra Light" w:hAnsi="Avenir Next Ultra Light"/>
-          <w:color w:val="000000" w:themeColor="text1"/>
-          <w:sz w:val="18"/>
-          <w:szCs w:val="18"/>
-        </w:rPr>
-        <w:t>With a population size of 250, there is ample genetic diversity without excessive computational demand. A high mutation probability of 1 allows frequent variation, essential for effectively exploring the significantly larger solution space.</w:t>
-      </w:r>
     </w:p>
     <w:p>
       <w:pPr>
         <w:rPr>
           <w:rFonts w:ascii="Avenir Next Ultra Light" w:hAnsi="Avenir Next Ultra Light"/>
           <w:color w:val="000000" w:themeColor="text1"/>
-          <w:sz w:val="14"/>
-          <w:szCs w:val="14"/>
-        </w:rPr>
-      </w:pPr>
+          <w:sz w:val="18"/>
+          <w:szCs w:val="18"/>
+        </w:rPr>
+      </w:pPr>
+      <w:r>
+        <w:rPr>
+          <w:rFonts w:ascii="Avenir Next Ultra Light" w:hAnsi="Avenir Next Ultra Light"/>
+          <w:color w:val="000000" w:themeColor="text1"/>
+          <w:sz w:val="18"/>
+          <w:szCs w:val="18"/>
+        </w:rPr>
+        <w:t xml:space="preserve">The </w:t>
+      </w:r>
+      <w:r>
+        <w:rPr>
+          <w:rFonts w:ascii="Avenir Next Ultra Light" w:hAnsi="Avenir Next Ultra Light"/>
+          <w:color w:val="000000" w:themeColor="text1"/>
+          <w:sz w:val="18"/>
+          <w:szCs w:val="18"/>
+        </w:rPr>
+        <w:t xml:space="preserve">Cavalry </w:t>
+      </w:r>
+      <w:r>
+        <w:rPr>
+          <w:rFonts w:ascii="Avenir Next Ultra Light" w:hAnsi="Avenir Next Ultra Light"/>
+          <w:color w:val="000000" w:themeColor="text1"/>
+          <w:sz w:val="18"/>
+          <w:szCs w:val="18"/>
+        </w:rPr>
+        <w:t>P</w:t>
+      </w:r>
+      <w:r>
+        <w:rPr>
+          <w:rFonts w:ascii="Avenir Next Ultra Light" w:hAnsi="Avenir Next Ultra Light"/>
+          <w:color w:val="000000" w:themeColor="text1"/>
+          <w:sz w:val="18"/>
+          <w:szCs w:val="18"/>
+        </w:rPr>
+        <w:t xml:space="preserve">uzzle </w:t>
+      </w:r>
     </w:p>
     <w:p>
       <w:pPr>
         <w:rPr>
           <w:rFonts w:ascii="Avenir Next Ultra Light" w:hAnsi="Avenir Next Ultra Light"/>
           <w:color w:val="000000" w:themeColor="text1"/>
-          <w:sz w:val="18"/>
-          <w:szCs w:val="18"/>
-        </w:rPr>
-      </w:pPr>
-      <w:r>
-        <w:rPr>
-          <w:rFonts w:ascii="Avenir Next Ultra Light" w:hAnsi="Avenir Next Ultra Light"/>
-          <w:color w:val="000000" w:themeColor="text1"/>
-          <w:sz w:val="18"/>
-          <w:szCs w:val="18"/>
-        </w:rPr>
-        <w:t>The intelligent mutation operator (“Smart” mutation) is crucial for the 20-Queens puzzle, where conflicts grow quadratically with board size. By targeting queens with the highest conflict levels and strategically repositioning them, the operator reduces conflicts more effectively than random mutation. The fitness function adapts the goal fitness value for the larger board as (202−20)/2(20^2 - 20) / 2(202−20)/2 to account for potential queen conflicts.</w:t>
-      </w:r>
+          <w:sz w:val="10"/>
+          <w:szCs w:val="10"/>
+        </w:rPr>
+      </w:pPr>
     </w:p>
     <w:p>
       <w:pPr>
@@ -1923,8 +2230,216 @@
           <w:sz w:val="18"/>
           <w:szCs w:val="18"/>
         </w:rPr>
-        <w:t>The algorithm includes a 250-generation limit, providing sufficient time for convergence while managing runtime. Display formatting also adjusts for the 20x20 board, making the solution output clear and readable despite increased dimensions. This implementation demonstrates effective scalability for larger problem spaces, leveraging smart mutation and optimized parameters for computational efficiency.</w:t>
-      </w:r>
+        <w:t>This puzzle</w:t>
+      </w:r>
+      <w:r>
+        <w:rPr>
+          <w:rFonts w:ascii="Avenir Next Ultra Light" w:hAnsi="Avenir Next Ultra Light"/>
+          <w:color w:val="000000" w:themeColor="text1"/>
+          <w:sz w:val="18"/>
+          <w:szCs w:val="18"/>
+        </w:rPr>
+        <w:t xml:space="preserve"> uses horses instead of queens, with the same game logic in mind, placing all the horses where none can attack each other. The </w:t>
+      </w:r>
+      <w:r>
+        <w:rPr>
+          <w:rFonts w:ascii="Avenir Next Ultra Light" w:hAnsi="Avenir Next Ultra Light"/>
+          <w:color w:val="000000" w:themeColor="text1"/>
+          <w:sz w:val="18"/>
+          <w:szCs w:val="18"/>
+        </w:rPr>
+        <w:t>HorsesState</w:t>
+      </w:r>
+      <w:r>
+        <w:rPr>
+          <w:rFonts w:ascii="Avenir Next Ultra Light" w:hAnsi="Avenir Next Ultra Light"/>
+          <w:color w:val="000000" w:themeColor="text1"/>
+          <w:sz w:val="18"/>
+          <w:szCs w:val="18"/>
+        </w:rPr>
+        <w:t xml:space="preserve"> class handles the state and fitness of each individual using [x, y] coordinate pairs, over the 1D arrays used in the 8-Queens puzzle. I selected 35 knights to be placed without any attacks on a 20x20 board. Although seeming arbitrary, I looked to demonstrate complexity without hampering time computation time. </w:t>
+      </w:r>
+      <w:r>
+        <w:rPr>
+          <w:rFonts w:ascii="Avenir Next Ultra Light" w:hAnsi="Avenir Next Ultra Light"/>
+          <w:color w:val="000000" w:themeColor="text1"/>
+          <w:sz w:val="18"/>
+          <w:szCs w:val="18"/>
+        </w:rPr>
+        <w:t xml:space="preserve">The fitness calculation is </w:t>
+      </w:r>
+      <w:r>
+        <w:rPr>
+          <w:rFonts w:ascii="Avenir Next Ultra Light" w:hAnsi="Avenir Next Ultra Light"/>
+          <w:color w:val="000000" w:themeColor="text1"/>
+          <w:sz w:val="18"/>
+          <w:szCs w:val="18"/>
+        </w:rPr>
+        <w:t xml:space="preserve">examining </w:t>
+      </w:r>
+      <w:r>
+        <w:rPr>
+          <w:rFonts w:ascii="Avenir Next Ultra Light" w:hAnsi="Avenir Next Ultra Light"/>
+          <w:color w:val="000000" w:themeColor="text1"/>
+          <w:sz w:val="18"/>
+          <w:szCs w:val="18"/>
+        </w:rPr>
+        <w:t xml:space="preserve">each pair of </w:t>
+      </w:r>
+      <w:r>
+        <w:rPr>
+          <w:rFonts w:ascii="Avenir Next Ultra Light" w:hAnsi="Avenir Next Ultra Light"/>
+          <w:color w:val="000000" w:themeColor="text1"/>
+          <w:sz w:val="18"/>
+          <w:szCs w:val="18"/>
+        </w:rPr>
+        <w:t>horses</w:t>
+      </w:r>
+      <w:r>
+        <w:rPr>
+          <w:rFonts w:ascii="Avenir Next Ultra Light" w:hAnsi="Avenir Next Ultra Light"/>
+          <w:color w:val="000000" w:themeColor="text1"/>
+          <w:sz w:val="18"/>
+          <w:szCs w:val="18"/>
+        </w:rPr>
+        <w:t>, calculating absolute differences in their x and y coordinates to identify potential attacks</w:t>
+      </w:r>
+      <w:r>
+        <w:rPr>
+          <w:rFonts w:ascii="Avenir Next Ultra Light" w:hAnsi="Avenir Next Ultra Light"/>
+          <w:color w:val="000000" w:themeColor="text1"/>
+          <w:sz w:val="18"/>
+          <w:szCs w:val="18"/>
+        </w:rPr>
+        <w:t xml:space="preserve"> </w:t>
+      </w:r>
+      <w:r>
+        <w:rPr>
+          <w:rFonts w:ascii="Avenir Next Ultra Light" w:hAnsi="Avenir Next Ultra Light"/>
+          <w:color w:val="000000" w:themeColor="text1"/>
+          <w:sz w:val="18"/>
+          <w:szCs w:val="18"/>
+        </w:rPr>
+        <w:t xml:space="preserve">(checking for the 2-1 or 1-2 coordinate differences that define </w:t>
+      </w:r>
+      <w:r>
+        <w:rPr>
+          <w:rFonts w:ascii="Avenir Next Ultra Light" w:hAnsi="Avenir Next Ultra Light"/>
+          <w:color w:val="000000" w:themeColor="text1"/>
+          <w:sz w:val="18"/>
+          <w:szCs w:val="18"/>
+        </w:rPr>
+        <w:t>the horse</w:t>
+      </w:r>
+      <w:r>
+        <w:rPr>
+          <w:rFonts w:ascii="Avenir Next Ultra Light" w:hAnsi="Avenir Next Ultra Light"/>
+          <w:color w:val="000000" w:themeColor="text1"/>
+          <w:sz w:val="18"/>
+          <w:szCs w:val="18"/>
+        </w:rPr>
+        <w:t xml:space="preserve"> moves). The </w:t>
+      </w:r>
+      <w:r>
+        <w:rPr>
+          <w:rFonts w:ascii="Avenir Next Ultra Light" w:hAnsi="Avenir Next Ultra Light"/>
+          <w:color w:val="000000" w:themeColor="text1"/>
+          <w:sz w:val="18"/>
+          <w:szCs w:val="18"/>
+        </w:rPr>
+        <w:t>GA</w:t>
+      </w:r>
+      <w:r>
+        <w:rPr>
+          <w:rFonts w:ascii="Avenir Next Ultra Light" w:hAnsi="Avenir Next Ultra Light"/>
+          <w:color w:val="000000" w:themeColor="text1"/>
+          <w:sz w:val="18"/>
+          <w:szCs w:val="18"/>
+        </w:rPr>
+        <w:t xml:space="preserve"> parameters </w:t>
+      </w:r>
+      <w:r>
+        <w:rPr>
+          <w:rFonts w:ascii="Avenir Next Ultra Light" w:hAnsi="Avenir Next Ultra Light"/>
+          <w:color w:val="000000" w:themeColor="text1"/>
+          <w:sz w:val="18"/>
+          <w:szCs w:val="18"/>
+        </w:rPr>
+        <w:t>were</w:t>
+      </w:r>
+      <w:r>
+        <w:rPr>
+          <w:rFonts w:ascii="Avenir Next Ultra Light" w:hAnsi="Avenir Next Ultra Light"/>
+          <w:color w:val="000000" w:themeColor="text1"/>
+          <w:sz w:val="18"/>
+          <w:szCs w:val="18"/>
+        </w:rPr>
+        <w:t xml:space="preserve"> tuned for this specific </w:t>
+      </w:r>
+      <w:r>
+        <w:rPr>
+          <w:rFonts w:ascii="Avenir Next Ultra Light" w:hAnsi="Avenir Next Ultra Light"/>
+          <w:color w:val="000000" w:themeColor="text1"/>
+          <w:sz w:val="18"/>
+          <w:szCs w:val="18"/>
+        </w:rPr>
+        <w:t>puzzle</w:t>
+      </w:r>
+      <w:r>
+        <w:rPr>
+          <w:rFonts w:ascii="Avenir Next Ultra Light" w:hAnsi="Avenir Next Ultra Light"/>
+          <w:color w:val="000000" w:themeColor="text1"/>
+          <w:sz w:val="18"/>
+          <w:szCs w:val="18"/>
+        </w:rPr>
+        <w:t xml:space="preserve">, using a larger population size of 400 to maintain diversity in the more complex solution space, along with a high mutation probability of 1 to encourage thorough exploration. The implementation </w:t>
+      </w:r>
+      <w:r>
+        <w:rPr>
+          <w:rFonts w:ascii="Avenir Next Ultra Light" w:hAnsi="Avenir Next Ultra Light"/>
+          <w:color w:val="000000" w:themeColor="text1"/>
+          <w:sz w:val="18"/>
+          <w:szCs w:val="18"/>
+        </w:rPr>
+        <w:t xml:space="preserve">uses a </w:t>
+      </w:r>
+      <w:r>
+        <w:rPr>
+          <w:rFonts w:ascii="Avenir Next Ultra Light" w:hAnsi="Avenir Next Ultra Light"/>
+          <w:color w:val="000000" w:themeColor="text1"/>
+          <w:sz w:val="18"/>
+          <w:szCs w:val="18"/>
+        </w:rPr>
+        <w:t>simple_horse_mutate</w:t>
+      </w:r>
+      <w:r>
+        <w:rPr>
+          <w:rFonts w:ascii="Avenir Next Ultra Light" w:hAnsi="Avenir Next Ultra Light"/>
+          <w:color w:val="000000" w:themeColor="text1"/>
+          <w:sz w:val="18"/>
+          <w:szCs w:val="18"/>
+        </w:rPr>
+        <w:t xml:space="preserve"> function that </w:t>
+      </w:r>
+      <w:r>
+        <w:rPr>
+          <w:rFonts w:ascii="Avenir Next Ultra Light" w:hAnsi="Avenir Next Ultra Light"/>
+          <w:color w:val="000000" w:themeColor="text1"/>
+          <w:sz w:val="18"/>
+          <w:szCs w:val="18"/>
+        </w:rPr>
+        <w:t xml:space="preserve">creates a random mutation of a horse on the board. </w:t>
+      </w:r>
+    </w:p>
+    <w:p>
+      <w:pPr>
+        <w:rPr>
+          <w:rFonts w:ascii="Avenir Next Ultra Light" w:hAnsi="Avenir Next Ultra Light"/>
+          <w:color w:val="000000" w:themeColor="text1"/>
+          <w:sz w:val="18"/>
+          <w:szCs w:val="18"/>
+        </w:rPr>
+      </w:pPr>
     </w:p>
     <w:p>
       <w:pPr>
@@ -1954,7 +2469,7 @@
           <w:sz w:val="18"/>
           <w:szCs w:val="18"/>
         </w:rPr>
-        <w:t xml:space="preserve">Cavalry </w:t>
+        <w:t xml:space="preserve">Chained Queens </w:t>
       </w:r>
       <w:r>
         <w:rPr>
@@ -1976,26 +2491,15 @@
           <w:sz w:val="18"/>
           <w:szCs w:val="18"/>
         </w:rPr>
-        <w:t xml:space="preserve">uzzle </w:t>
-      </w:r>
-      <w:r>
-        <w:rPr>
-          <w:rFonts w:ascii="Avenir Next Ultra Light" w:hAnsi="Avenir Next Ultra Light"/>
-          <w:b/>
-          <w:bCs/>
+        <w:t>uzzle</w:t>
+      </w:r>
+      <w:r>
+        <w:rPr>
+          <w:rFonts w:ascii="Avenir Next Ultra Light" w:hAnsi="Avenir Next Ultra Light"/>
           <w:color w:val="00B0F0"/>
           <w:sz w:val="18"/>
           <w:szCs w:val="18"/>
         </w:rPr>
-        <w:t>-</w:t>
-      </w:r>
-      <w:r>
-        <w:rPr>
-          <w:rFonts w:ascii="Avenir Next Ultra Light" w:hAnsi="Avenir Next Ultra Light"/>
-          <w:color w:val="00B0F0"/>
-          <w:sz w:val="18"/>
-          <w:szCs w:val="18"/>
-        </w:rPr>
         <w:t xml:space="preserve"> </w:t>
       </w:r>
       <w:r>
@@ -2005,7 +2509,16 @@
           <w:sz w:val="18"/>
           <w:szCs w:val="18"/>
         </w:rPr>
-        <w:t>an innovative approach to placing 35 knights on a 20x20 chess board using genetic algorithms. The implementation is particularly noteworthy for its unique state representation through the HorsesState class, which maintains knight positions using [</w:t>
+        <w:t xml:space="preserve">- </w:t>
+      </w:r>
+      <w:r>
+        <w:rPr>
+          <w:rFonts w:ascii="Avenir Next Ultra Light" w:hAnsi="Avenir Next Ultra Light"/>
+          <w:color w:val="000000" w:themeColor="text1"/>
+          <w:sz w:val="18"/>
+          <w:szCs w:val="18"/>
+        </w:rPr>
+        <w:t xml:space="preserve">presents an innovative variant of the classical n-queens problem, adding the unique constraint of requiring queens to form knight-move chains. The ChainQueensState class builds upon the traditional </w:t>
       </w:r>
       <w:proofErr w:type="gramStart"/>
       <w:r>
@@ -2015,7 +2528,7 @@
           <w:sz w:val="18"/>
           <w:szCs w:val="18"/>
         </w:rPr>
-        <w:t>x,y</w:t>
+        <w:t>queens</w:t>
       </w:r>
       <w:proofErr w:type="gramEnd"/>
       <w:r>
@@ -2025,47 +2538,7 @@
           <w:sz w:val="18"/>
           <w:szCs w:val="18"/>
         </w:rPr>
-        <w:t xml:space="preserve">] coordinate pairs rather than the traditional single-dimensional array used in the queens puzzle. The initialization process employs a clever permutation-based approach that ensures no two knights occupy the same square by using a while loop with position validation, generating random </w:t>
-      </w:r>
-      <w:proofErr w:type="gramStart"/>
-      <w:r>
-        <w:rPr>
-          <w:rFonts w:ascii="Avenir Next Ultra Light" w:hAnsi="Avenir Next Ultra Light"/>
-          <w:color w:val="000000" w:themeColor="text1"/>
-          <w:sz w:val="18"/>
-          <w:szCs w:val="18"/>
-        </w:rPr>
-        <w:t>x,y</w:t>
-      </w:r>
-      <w:proofErr w:type="gramEnd"/>
-      <w:r>
-        <w:rPr>
-          <w:rFonts w:ascii="Avenir Next Ultra Light" w:hAnsi="Avenir Next Ultra Light"/>
-          <w:color w:val="000000" w:themeColor="text1"/>
-          <w:sz w:val="18"/>
-          <w:szCs w:val="18"/>
-        </w:rPr>
-        <w:t xml:space="preserve"> coordinates and checking for uniqueness before adding each new knight position. The fitness calculation is elegantly implemented through a double-loop structure that examines each pair of knights, calculating absolute differences in their x and y coordinates to identify potential attacks using the characteristic L-shaped movement pattern (checking for the 2-1 or 1-2 coordinate differences that define knight moves). The genetic algorithm parameters are carefully tuned for this specific problem, using a larger population size of 400 to maintain diversity in the more complex solution space, along with a high mutation probability of 1 to encourage thorough exploration. The implementation opts for a 'Simple' mutation type rather than the smart mutation used in the </w:t>
-      </w:r>
-      <w:proofErr w:type="gramStart"/>
-      <w:r>
-        <w:rPr>
-          <w:rFonts w:ascii="Avenir Next Ultra Light" w:hAnsi="Avenir Next Ultra Light"/>
-          <w:color w:val="000000" w:themeColor="text1"/>
-          <w:sz w:val="18"/>
-          <w:szCs w:val="18"/>
-        </w:rPr>
-        <w:t>queens</w:t>
-      </w:r>
-      <w:proofErr w:type="gramEnd"/>
-      <w:r>
-        <w:rPr>
-          <w:rFonts w:ascii="Avenir Next Ultra Light" w:hAnsi="Avenir Next Ultra Light"/>
-          <w:color w:val="000000" w:themeColor="text1"/>
-          <w:sz w:val="18"/>
-          <w:szCs w:val="18"/>
-        </w:rPr>
-        <w:t xml:space="preserve"> puzzle, likely because the knight movement patterns create a different type of constraint space. The mutation operator (simple_horse_mutate) maintains valid board states by ensuring new knight positions don't overlap with existing ones. The maximum generation limit is set to 1000, providing ample opportunity for the algorithm to find a solution in the complex search space created by the 35 knights. The display solution method </w:t>
+        <w:t xml:space="preserve"> representation but incorporates sophisticated additional logic for tracking and evaluating knight-move chains. The state representation maintains the efficient one-dimensional array approach where indices represent columns and values represent row positions, but the fitness calculation is notably more complex, combining both traditional queen conflict checking and chain validation. The fitness function is particularly clever in its two-part evaluation: first calculating standard queen attacks (horizontal, vertical, and diagonal conflicts), then </w:t>
       </w:r>
       <w:r>
         <w:rPr>
@@ -2075,107 +2548,7 @@
           <w:szCs w:val="18"/>
         </w:rPr>
         <w:lastRenderedPageBreak/>
-        <w:t>creates a clear visualization of the 20x20 board with knights marked as 'H', making it easy to verify the solution's correctness.</w:t>
-      </w:r>
-    </w:p>
-    <w:p>
-      <w:pPr>
-        <w:rPr>
-          <w:rFonts w:ascii="Avenir Next Ultra Light" w:hAnsi="Avenir Next Ultra Light"/>
-          <w:color w:val="000000" w:themeColor="text1"/>
-          <w:sz w:val="18"/>
-          <w:szCs w:val="18"/>
-        </w:rPr>
-      </w:pPr>
-    </w:p>
-    <w:p>
-      <w:pPr>
-        <w:rPr>
-          <w:rFonts w:ascii="Avenir Next Ultra Light" w:hAnsi="Avenir Next Ultra Light"/>
-          <w:color w:val="000000" w:themeColor="text1"/>
-          <w:sz w:val="18"/>
-          <w:szCs w:val="18"/>
-        </w:rPr>
-      </w:pPr>
-      <w:r>
-        <w:rPr>
-          <w:rFonts w:ascii="Avenir Next Ultra Light" w:hAnsi="Avenir Next Ultra Light"/>
-          <w:b/>
-          <w:bCs/>
-          <w:color w:val="00B0F0"/>
-          <w:sz w:val="18"/>
-          <w:szCs w:val="18"/>
-        </w:rPr>
-        <w:t xml:space="preserve">Chained Queens </w:t>
-      </w:r>
-      <w:r>
-        <w:rPr>
-          <w:rFonts w:ascii="Avenir Next Ultra Light" w:hAnsi="Avenir Next Ultra Light"/>
-          <w:b/>
-          <w:bCs/>
-          <w:color w:val="00B0F0"/>
-          <w:sz w:val="18"/>
-          <w:szCs w:val="18"/>
-        </w:rPr>
-        <w:t>P</w:t>
-      </w:r>
-      <w:r>
-        <w:rPr>
-          <w:rFonts w:ascii="Avenir Next Ultra Light" w:hAnsi="Avenir Next Ultra Light"/>
-          <w:b/>
-          <w:bCs/>
-          <w:color w:val="00B0F0"/>
-          <w:sz w:val="18"/>
-          <w:szCs w:val="18"/>
-        </w:rPr>
-        <w:t>uzzle</w:t>
-      </w:r>
-      <w:r>
-        <w:rPr>
-          <w:rFonts w:ascii="Avenir Next Ultra Light" w:hAnsi="Avenir Next Ultra Light"/>
-          <w:color w:val="00B0F0"/>
-          <w:sz w:val="18"/>
-          <w:szCs w:val="18"/>
-        </w:rPr>
-        <w:t xml:space="preserve"> </w:t>
-      </w:r>
-      <w:r>
-        <w:rPr>
-          <w:rFonts w:ascii="Avenir Next Ultra Light" w:hAnsi="Avenir Next Ultra Light"/>
-          <w:color w:val="000000" w:themeColor="text1"/>
-          <w:sz w:val="18"/>
-          <w:szCs w:val="18"/>
-        </w:rPr>
-        <w:t xml:space="preserve">- </w:t>
-      </w:r>
-      <w:r>
-        <w:rPr>
-          <w:rFonts w:ascii="Avenir Next Ultra Light" w:hAnsi="Avenir Next Ultra Light"/>
-          <w:color w:val="000000" w:themeColor="text1"/>
-          <w:sz w:val="18"/>
-          <w:szCs w:val="18"/>
-        </w:rPr>
-        <w:t xml:space="preserve">presents an innovative variant of the classical n-queens problem, adding the unique constraint of requiring queens to form knight-move chains. The ChainQueensState class builds upon the traditional </w:t>
-      </w:r>
-      <w:proofErr w:type="gramStart"/>
-      <w:r>
-        <w:rPr>
-          <w:rFonts w:ascii="Avenir Next Ultra Light" w:hAnsi="Avenir Next Ultra Light"/>
-          <w:color w:val="000000" w:themeColor="text1"/>
-          <w:sz w:val="18"/>
-          <w:szCs w:val="18"/>
-        </w:rPr>
-        <w:t>queens</w:t>
-      </w:r>
-      <w:proofErr w:type="gramEnd"/>
-      <w:r>
-        <w:rPr>
-          <w:rFonts w:ascii="Avenir Next Ultra Light" w:hAnsi="Avenir Next Ultra Light"/>
-          <w:color w:val="000000" w:themeColor="text1"/>
-          <w:sz w:val="18"/>
-          <w:szCs w:val="18"/>
-        </w:rPr>
-        <w:t xml:space="preserve"> representation but incorporates sophisticated additional logic for tracking and evaluating knight-move chains. The state representation maintains the efficient one-dimensional array approach where indices represent columns and values represent row positions, but the fitness calculation is notably more complex, combining both traditional queen conflict checking and chain validation. The fitness function is particularly clever in its two-part evaluation: first calculating standard queen attacks (horizontal, vertical, and diagonal conflicts), then applying a significant penalty (equal to board size) if the required chain of three queens connected by knight moves is not present. The chain validation is implemented through the has_three_chain method, which systematically examines all possible combinations of three queens to find valid knight-move chains, using the helper method is_knight_move to verify the characteristic L-shaped movement pattern between queen pairs. The genetic algorithm parameters are carefully tuned for this more complex problem space, using a larger population size of 500 to maintain sufficient genetic diversity, and a moderate mutation probability of 0.5 to balance exploration and exploitation. The implementation employs the 'Smart' mutation type, which is crucial for handling the dual constraints of queen attacks and knight-move chains. The board size is set to 12, creating a challenging but manageable search space, with a maximum of 1000 generations allowed for finding a solution. The display solution method has been enhanced to visually distinguish queens that form part of knight-move chains (marked with Q*), making it easy to verify both the standard </w:t>
+        <w:t xml:space="preserve">applying a significant penalty (equal to board size) if the required chain of three queens connected by knight moves is not present. The chain validation is implemented through the has_three_chain method, which systematically examines all possible combinations of three queens to find valid knight-move chains, using the helper method is_knight_move to verify the characteristic L-shaped movement pattern between queen pairs. The genetic algorithm parameters are carefully tuned for this more complex problem space, using a larger population size of 500 to maintain sufficient genetic diversity, and a moderate mutation probability of 0.5 to balance exploration and exploitation. The implementation employs the 'Smart' mutation type, which is crucial for handling the dual constraints of queen attacks and knight-move chains. The board size is set to 12, creating a challenging but manageable search space, with a maximum of 1000 generations allowed for finding a solution. The display solution method has been enhanced to visually distinguish queens that form part of knight-move chains (marked with Q*), making it easy to verify both the standard </w:t>
       </w:r>
       <w:proofErr w:type="gramStart"/>
       <w:r>
@@ -2379,33 +2752,6 @@
         </w:rPr>
         <w:t xml:space="preserve"> of successful market makers. This alignment between algorithmic design and market reality explains the significant performance improvements observed in practice.</w:t>
       </w:r>
-    </w:p>
-    <w:p>
-      <w:pPr>
-        <w:rPr>
-          <w:rFonts w:ascii="Avenir Next Ultra Light" w:hAnsi="Avenir Next Ultra Light"/>
-          <w:sz w:val="18"/>
-          <w:szCs w:val="18"/>
-        </w:rPr>
-      </w:pPr>
-    </w:p>
-    <w:p>
-      <w:pPr>
-        <w:rPr>
-          <w:rFonts w:ascii="Avenir Next Ultra Light" w:hAnsi="Avenir Next Ultra Light"/>
-          <w:sz w:val="18"/>
-          <w:szCs w:val="18"/>
-        </w:rPr>
-      </w:pPr>
-    </w:p>
-    <w:p>
-      <w:pPr>
-        <w:rPr>
-          <w:rFonts w:ascii="Avenir Next Ultra Light" w:hAnsi="Avenir Next Ultra Light"/>
-          <w:sz w:val="18"/>
-          <w:szCs w:val="18"/>
-        </w:rPr>
-      </w:pPr>
     </w:p>
     <w:p>
       <w:pPr>

</xml_diff>

<commit_message>
2 pages done - final part
</commit_message>
<xml_diff>
--- a/Module 8 - Further AI/Genetic Algorithms/Genetic Algorithms.docx
+++ b/Module 8 - Further AI/Genetic Algorithms/Genetic Algorithms.docx
@@ -2450,53 +2450,84 @@
           <w:szCs w:val="18"/>
         </w:rPr>
       </w:pPr>
+      <w:r>
+        <w:rPr>
+          <w:rFonts w:ascii="Avenir Next Ultra Light" w:hAnsi="Avenir Next Ultra Light"/>
+          <w:color w:val="000000" w:themeColor="text1"/>
+          <w:sz w:val="18"/>
+          <w:szCs w:val="18"/>
+        </w:rPr>
+        <w:t xml:space="preserve">The </w:t>
+      </w:r>
+      <w:r>
+        <w:rPr>
+          <w:rFonts w:ascii="Avenir Next Ultra Light" w:hAnsi="Avenir Next Ultra Light"/>
+          <w:color w:val="000000" w:themeColor="text1"/>
+          <w:sz w:val="18"/>
+          <w:szCs w:val="18"/>
+        </w:rPr>
+        <w:t xml:space="preserve">Chained Queens </w:t>
+      </w:r>
+      <w:r>
+        <w:rPr>
+          <w:rFonts w:ascii="Avenir Next Ultra Light" w:hAnsi="Avenir Next Ultra Light"/>
+          <w:color w:val="000000" w:themeColor="text1"/>
+          <w:sz w:val="18"/>
+          <w:szCs w:val="18"/>
+        </w:rPr>
+        <w:t>P</w:t>
+      </w:r>
+      <w:r>
+        <w:rPr>
+          <w:rFonts w:ascii="Avenir Next Ultra Light" w:hAnsi="Avenir Next Ultra Light"/>
+          <w:color w:val="000000" w:themeColor="text1"/>
+          <w:sz w:val="18"/>
+          <w:szCs w:val="18"/>
+        </w:rPr>
+        <w:t>uzzle</w:t>
+      </w:r>
     </w:p>
     <w:p>
       <w:pPr>
         <w:rPr>
           <w:rFonts w:ascii="Avenir Next Ultra Light" w:hAnsi="Avenir Next Ultra Light"/>
           <w:color w:val="000000" w:themeColor="text1"/>
-          <w:sz w:val="18"/>
-          <w:szCs w:val="18"/>
-        </w:rPr>
-      </w:pPr>
-      <w:r>
-        <w:rPr>
-          <w:rFonts w:ascii="Avenir Next Ultra Light" w:hAnsi="Avenir Next Ultra Light"/>
-          <w:b/>
-          <w:bCs/>
-          <w:color w:val="00B0F0"/>
-          <w:sz w:val="18"/>
-          <w:szCs w:val="18"/>
-        </w:rPr>
-        <w:t xml:space="preserve">Chained Queens </w:t>
-      </w:r>
-      <w:r>
-        <w:rPr>
-          <w:rFonts w:ascii="Avenir Next Ultra Light" w:hAnsi="Avenir Next Ultra Light"/>
-          <w:b/>
-          <w:bCs/>
-          <w:color w:val="00B0F0"/>
-          <w:sz w:val="18"/>
-          <w:szCs w:val="18"/>
-        </w:rPr>
-        <w:t>P</w:t>
-      </w:r>
-      <w:r>
-        <w:rPr>
-          <w:rFonts w:ascii="Avenir Next Ultra Light" w:hAnsi="Avenir Next Ultra Light"/>
-          <w:b/>
-          <w:bCs/>
-          <w:color w:val="00B0F0"/>
-          <w:sz w:val="18"/>
-          <w:szCs w:val="18"/>
-        </w:rPr>
-        <w:t>uzzle</w:t>
-      </w:r>
-      <w:r>
-        <w:rPr>
-          <w:rFonts w:ascii="Avenir Next Ultra Light" w:hAnsi="Avenir Next Ultra Light"/>
-          <w:color w:val="00B0F0"/>
+          <w:sz w:val="10"/>
+          <w:szCs w:val="10"/>
+        </w:rPr>
+      </w:pPr>
+    </w:p>
+    <w:p>
+      <w:pPr>
+        <w:rPr>
+          <w:rFonts w:ascii="Avenir Next Ultra Light" w:hAnsi="Avenir Next Ultra Light"/>
+          <w:color w:val="000000" w:themeColor="text1"/>
+          <w:sz w:val="18"/>
+          <w:szCs w:val="18"/>
+        </w:rPr>
+      </w:pPr>
+      <w:r>
+        <w:rPr>
+          <w:rFonts w:ascii="Avenir Next Ultra Light" w:hAnsi="Avenir Next Ultra Light"/>
+          <w:color w:val="000000" w:themeColor="text1"/>
+          <w:sz w:val="18"/>
+          <w:szCs w:val="18"/>
+        </w:rPr>
+        <w:t xml:space="preserve">This </w:t>
+      </w:r>
+      <w:r>
+        <w:rPr>
+          <w:rFonts w:ascii="Avenir Next Ultra Light" w:hAnsi="Avenir Next Ultra Light"/>
+          <w:color w:val="000000" w:themeColor="text1"/>
+          <w:sz w:val="18"/>
+          <w:szCs w:val="18"/>
+        </w:rPr>
+        <w:t>extension</w:t>
+      </w:r>
+      <w:r>
+        <w:rPr>
+          <w:rFonts w:ascii="Avenir Next Ultra Light" w:hAnsi="Avenir Next Ultra Light"/>
+          <w:color w:val="000000" w:themeColor="text1"/>
           <w:sz w:val="18"/>
           <w:szCs w:val="18"/>
         </w:rPr>
@@ -2509,67 +2540,234 @@
           <w:sz w:val="18"/>
           <w:szCs w:val="18"/>
         </w:rPr>
-        <w:t xml:space="preserve">- </w:t>
-      </w:r>
-      <w:r>
-        <w:rPr>
-          <w:rFonts w:ascii="Avenir Next Ultra Light" w:hAnsi="Avenir Next Ultra Light"/>
-          <w:color w:val="000000" w:themeColor="text1"/>
-          <w:sz w:val="18"/>
-          <w:szCs w:val="18"/>
-        </w:rPr>
-        <w:t xml:space="preserve">presents an innovative variant of the classical n-queens problem, adding the unique constraint of requiring queens to form knight-move chains. The ChainQueensState class builds upon the traditional </w:t>
-      </w:r>
-      <w:proofErr w:type="gramStart"/>
-      <w:r>
-        <w:rPr>
-          <w:rFonts w:ascii="Avenir Next Ultra Light" w:hAnsi="Avenir Next Ultra Light"/>
-          <w:color w:val="000000" w:themeColor="text1"/>
-          <w:sz w:val="18"/>
-          <w:szCs w:val="18"/>
-        </w:rPr>
-        <w:t>queens</w:t>
-      </w:r>
-      <w:proofErr w:type="gramEnd"/>
-      <w:r>
-        <w:rPr>
-          <w:rFonts w:ascii="Avenir Next Ultra Light" w:hAnsi="Avenir Next Ultra Light"/>
-          <w:color w:val="000000" w:themeColor="text1"/>
-          <w:sz w:val="18"/>
-          <w:szCs w:val="18"/>
-        </w:rPr>
-        <w:t xml:space="preserve"> representation but incorporates sophisticated additional logic for tracking and evaluating knight-move chains. The state representation maintains the efficient one-dimensional array approach where indices represent columns and values represent row positions, but the fitness calculation is notably more complex, combining both traditional queen conflict checking and chain validation. The fitness function is particularly clever in its two-part evaluation: first calculating standard queen attacks (horizontal, vertical, and diagonal conflicts), then </w:t>
-      </w:r>
-      <w:r>
-        <w:rPr>
-          <w:rFonts w:ascii="Avenir Next Ultra Light" w:hAnsi="Avenir Next Ultra Light"/>
-          <w:color w:val="000000" w:themeColor="text1"/>
-          <w:sz w:val="18"/>
-          <w:szCs w:val="18"/>
-        </w:rPr>
-        <w:lastRenderedPageBreak/>
-        <w:t xml:space="preserve">applying a significant penalty (equal to board size) if the required chain of three queens connected by knight moves is not present. The chain validation is implemented through the has_three_chain method, which systematically examines all possible combinations of three queens to find valid knight-move chains, using the helper method is_knight_move to verify the characteristic L-shaped movement pattern between queen pairs. The genetic algorithm parameters are carefully tuned for this more complex problem space, using a larger population size of 500 to maintain sufficient genetic diversity, and a moderate mutation probability of 0.5 to balance exploration and exploitation. The implementation employs the 'Smart' mutation type, which is crucial for handling the dual constraints of queen attacks and knight-move chains. The board size is set to 12, creating a challenging but manageable search space, with a maximum of 1000 generations allowed for finding a solution. The display solution method has been enhanced to visually distinguish queens that form part of knight-move chains (marked with Q*), making it easy to verify both the standard </w:t>
-      </w:r>
-      <w:proofErr w:type="gramStart"/>
-      <w:r>
-        <w:rPr>
-          <w:rFonts w:ascii="Avenir Next Ultra Light" w:hAnsi="Avenir Next Ultra Light"/>
-          <w:color w:val="000000" w:themeColor="text1"/>
-          <w:sz w:val="18"/>
-          <w:szCs w:val="18"/>
-        </w:rPr>
-        <w:t>queens</w:t>
-      </w:r>
-      <w:proofErr w:type="gramEnd"/>
-      <w:r>
-        <w:rPr>
-          <w:rFonts w:ascii="Avenir Next Ultra Light" w:hAnsi="Avenir Next Ultra Light"/>
-          <w:color w:val="000000" w:themeColor="text1"/>
-          <w:sz w:val="18"/>
-          <w:szCs w:val="18"/>
-        </w:rPr>
-        <w:t xml:space="preserve"> constraint and the chain requirement.</w:t>
-      </w:r>
+        <w:t>a</w:t>
+      </w:r>
+      <w:r>
+        <w:rPr>
+          <w:rFonts w:ascii="Avenir Next Ultra Light" w:hAnsi="Avenir Next Ultra Light"/>
+          <w:color w:val="000000" w:themeColor="text1"/>
+          <w:sz w:val="18"/>
+          <w:szCs w:val="18"/>
+        </w:rPr>
+        <w:t xml:space="preserve">dds an additional </w:t>
+      </w:r>
+      <w:r>
+        <w:rPr>
+          <w:rFonts w:ascii="Avenir Next Ultra Light" w:hAnsi="Avenir Next Ultra Light"/>
+          <w:color w:val="000000" w:themeColor="text1"/>
+          <w:sz w:val="18"/>
+          <w:szCs w:val="18"/>
+        </w:rPr>
+        <w:t>constraint</w:t>
+      </w:r>
+      <w:r>
+        <w:rPr>
+          <w:rFonts w:ascii="Avenir Next Ultra Light" w:hAnsi="Avenir Next Ultra Light"/>
+          <w:color w:val="000000" w:themeColor="text1"/>
+          <w:sz w:val="18"/>
+          <w:szCs w:val="18"/>
+        </w:rPr>
+        <w:t xml:space="preserve"> to the</w:t>
+      </w:r>
+      <w:r>
+        <w:rPr>
+          <w:rFonts w:ascii="Avenir Next Ultra Light" w:hAnsi="Avenir Next Ultra Light"/>
+          <w:color w:val="000000" w:themeColor="text1"/>
+          <w:sz w:val="18"/>
+          <w:szCs w:val="18"/>
+        </w:rPr>
+        <w:t xml:space="preserve"> queens</w:t>
+      </w:r>
+      <w:r>
+        <w:rPr>
+          <w:rFonts w:ascii="Avenir Next Ultra Light" w:hAnsi="Avenir Next Ultra Light"/>
+          <w:color w:val="000000" w:themeColor="text1"/>
+          <w:sz w:val="18"/>
+          <w:szCs w:val="18"/>
+        </w:rPr>
+        <w:t>. At least three queens</w:t>
+      </w:r>
+      <w:r>
+        <w:rPr>
+          <w:rFonts w:ascii="Avenir Next Ultra Light" w:hAnsi="Avenir Next Ultra Light"/>
+          <w:color w:val="000000" w:themeColor="text1"/>
+          <w:sz w:val="18"/>
+          <w:szCs w:val="18"/>
+        </w:rPr>
+        <w:t xml:space="preserve"> must form </w:t>
+      </w:r>
+      <w:r>
+        <w:rPr>
+          <w:rFonts w:ascii="Avenir Next Ultra Light" w:hAnsi="Avenir Next Ultra Light"/>
+          <w:color w:val="000000" w:themeColor="text1"/>
+          <w:sz w:val="18"/>
+          <w:szCs w:val="18"/>
+        </w:rPr>
+        <w:t>a horse</w:t>
+      </w:r>
+      <w:r>
+        <w:rPr>
+          <w:rFonts w:ascii="Avenir Next Ultra Light" w:hAnsi="Avenir Next Ultra Light"/>
+          <w:color w:val="000000" w:themeColor="text1"/>
+          <w:sz w:val="18"/>
+          <w:szCs w:val="18"/>
+        </w:rPr>
+        <w:t>-move chain. The ChainQueensState class implement</w:t>
+      </w:r>
+      <w:r>
+        <w:rPr>
+          <w:rFonts w:ascii="Avenir Next Ultra Light" w:hAnsi="Avenir Next Ultra Light"/>
+          <w:color w:val="000000" w:themeColor="text1"/>
+          <w:sz w:val="18"/>
+          <w:szCs w:val="18"/>
+        </w:rPr>
+        <w:t>s</w:t>
+      </w:r>
+      <w:r>
+        <w:rPr>
+          <w:rFonts w:ascii="Avenir Next Ultra Light" w:hAnsi="Avenir Next Ultra Light"/>
+          <w:color w:val="000000" w:themeColor="text1"/>
+          <w:sz w:val="18"/>
+          <w:szCs w:val="18"/>
+        </w:rPr>
+        <w:t xml:space="preserve"> logic for both </w:t>
+      </w:r>
+      <w:r>
+        <w:rPr>
+          <w:rFonts w:ascii="Avenir Next Ultra Light" w:hAnsi="Avenir Next Ultra Light"/>
+          <w:color w:val="000000" w:themeColor="text1"/>
+          <w:sz w:val="18"/>
+          <w:szCs w:val="18"/>
+        </w:rPr>
+        <w:t xml:space="preserve">the </w:t>
+      </w:r>
+      <w:r>
+        <w:rPr>
+          <w:rFonts w:ascii="Avenir Next Ultra Light" w:hAnsi="Avenir Next Ultra Light"/>
+          <w:color w:val="000000" w:themeColor="text1"/>
+          <w:sz w:val="18"/>
+          <w:szCs w:val="18"/>
+        </w:rPr>
+        <w:t>standard queen placement and</w:t>
+      </w:r>
+      <w:r>
+        <w:rPr>
+          <w:rFonts w:ascii="Avenir Next Ultra Light" w:hAnsi="Avenir Next Ultra Light"/>
+          <w:color w:val="000000" w:themeColor="text1"/>
+          <w:sz w:val="18"/>
+          <w:szCs w:val="18"/>
+        </w:rPr>
+        <w:t xml:space="preserve"> a</w:t>
+      </w:r>
+      <w:r>
+        <w:rPr>
+          <w:rFonts w:ascii="Avenir Next Ultra Light" w:hAnsi="Avenir Next Ultra Light"/>
+          <w:color w:val="000000" w:themeColor="text1"/>
+          <w:sz w:val="18"/>
+          <w:szCs w:val="18"/>
+        </w:rPr>
+        <w:t xml:space="preserve"> </w:t>
+      </w:r>
+      <w:r>
+        <w:rPr>
+          <w:rFonts w:ascii="Avenir Next Ultra Light" w:hAnsi="Avenir Next Ultra Light"/>
+          <w:color w:val="000000" w:themeColor="text1"/>
+          <w:sz w:val="18"/>
+          <w:szCs w:val="18"/>
+        </w:rPr>
+        <w:t>horse-</w:t>
+      </w:r>
+      <w:r>
+        <w:rPr>
+          <w:rFonts w:ascii="Avenir Next Ultra Light" w:hAnsi="Avenir Next Ultra Light"/>
+          <w:color w:val="000000" w:themeColor="text1"/>
+          <w:sz w:val="18"/>
+          <w:szCs w:val="18"/>
+        </w:rPr>
+        <w:t xml:space="preserve">chain validation. The fitness function first checks for traditional queen conflicts, then applies a board-size penalty if there isn't a chain of three queens connected by </w:t>
+      </w:r>
+      <w:r>
+        <w:rPr>
+          <w:rFonts w:ascii="Avenir Next Ultra Light" w:hAnsi="Avenir Next Ultra Light"/>
+          <w:color w:val="000000" w:themeColor="text1"/>
+          <w:sz w:val="18"/>
+          <w:szCs w:val="18"/>
+        </w:rPr>
+        <w:t>horse</w:t>
+      </w:r>
+      <w:r>
+        <w:rPr>
+          <w:rFonts w:ascii="Avenir Next Ultra Light" w:hAnsi="Avenir Next Ultra Light"/>
+          <w:color w:val="000000" w:themeColor="text1"/>
+          <w:sz w:val="18"/>
+          <w:szCs w:val="18"/>
+        </w:rPr>
+        <w:t xml:space="preserve"> moves. </w:t>
+      </w:r>
+      <w:r>
+        <w:rPr>
+          <w:rFonts w:ascii="Avenir Next Ultra Light" w:hAnsi="Avenir Next Ultra Light"/>
+          <w:color w:val="000000" w:themeColor="text1"/>
+          <w:sz w:val="18"/>
+          <w:szCs w:val="18"/>
+        </w:rPr>
+        <w:t xml:space="preserve">To </w:t>
+      </w:r>
+      <w:r>
+        <w:rPr>
+          <w:rFonts w:ascii="Avenir Next Ultra Light" w:hAnsi="Avenir Next Ultra Light"/>
+          <w:color w:val="000000" w:themeColor="text1"/>
+          <w:sz w:val="18"/>
+          <w:szCs w:val="18"/>
+        </w:rPr>
+        <w:t xml:space="preserve">handle this more complex problem space, the </w:t>
+      </w:r>
+      <w:r>
+        <w:rPr>
+          <w:rFonts w:ascii="Avenir Next Ultra Light" w:hAnsi="Avenir Next Ultra Light"/>
+          <w:color w:val="000000" w:themeColor="text1"/>
+          <w:sz w:val="18"/>
+          <w:szCs w:val="18"/>
+        </w:rPr>
+        <w:t>GA</w:t>
+      </w:r>
+      <w:r>
+        <w:rPr>
+          <w:rFonts w:ascii="Avenir Next Ultra Light" w:hAnsi="Avenir Next Ultra Light"/>
+          <w:color w:val="000000" w:themeColor="text1"/>
+          <w:sz w:val="18"/>
+          <w:szCs w:val="18"/>
+        </w:rPr>
+        <w:t xml:space="preserve"> uses a population size of 500 for genetic diversity and a mutation probability of 0.5 to balance exploration and exploitation. The implementation uses </w:t>
+      </w:r>
+      <w:r>
+        <w:rPr>
+          <w:rFonts w:ascii="Avenir Next Ultra Light" w:hAnsi="Avenir Next Ultra Light"/>
+          <w:color w:val="000000" w:themeColor="text1"/>
+          <w:sz w:val="18"/>
+          <w:szCs w:val="18"/>
+        </w:rPr>
+        <w:t>the</w:t>
+      </w:r>
+      <w:r>
+        <w:rPr>
+          <w:rFonts w:ascii="Avenir Next Ultra Light" w:hAnsi="Avenir Next Ultra Light"/>
+          <w:color w:val="000000" w:themeColor="text1"/>
+          <w:sz w:val="18"/>
+          <w:szCs w:val="18"/>
+        </w:rPr>
+        <w:t xml:space="preserve"> 'Smart' mutation type, operates on a 12x12 board, and runs for up to 1000 generations. </w:t>
+      </w:r>
+    </w:p>
+    <w:p>
+      <w:pPr>
+        <w:rPr>
+          <w:rFonts w:ascii="Avenir Next Ultra Light" w:hAnsi="Avenir Next Ultra Light"/>
+          <w:color w:val="000000" w:themeColor="text1"/>
+          <w:sz w:val="18"/>
+          <w:szCs w:val="18"/>
+        </w:rPr>
+      </w:pPr>
     </w:p>
     <w:p>
       <w:pPr>

</xml_diff>